<commit_message>
dodano funkcje wyświetlania dla interfejsu
</commit_message>
<xml_diff>
--- a/dokumentacja.docx
+++ b/dokumentacja.docx
@@ -1,6 +1,6 @@
 
 <file path=word/document.xml><?xml version="1.0" encoding="utf-8"?>
-<w:document xmlns:ve="http://schemas.openxmlformats.org/markup-compatibility/2006" xmlns:o="urn:schemas-microsoft-com:office:office" xmlns:r="http://schemas.openxmlformats.org/officeDocument/2006/relationships" xmlns:m="http://schemas.openxmlformats.org/officeDocument/2006/math" xmlns:v="urn:schemas-microsoft-com:vml" xmlns:wp="http://schemas.openxmlformats.org/drawingml/2006/wordprocessingDrawing" xmlns:w10="urn:schemas-microsoft-com:office:word" xmlns:w="http://schemas.openxmlformats.org/wordprocessingml/2006/main" xmlns:wne="http://schemas.microsoft.com/office/word/2006/wordml">
+<w:document xmlns:wpc="http://schemas.microsoft.com/office/word/2010/wordprocessingCanvas" xmlns:cx="http://schemas.microsoft.com/office/drawing/2014/chartex" xmlns:cx1="http://schemas.microsoft.com/office/drawing/2015/9/8/chartex" xmlns:cx2="http://schemas.microsoft.com/office/drawing/2015/10/21/chartex" xmlns:cx3="http://schemas.microsoft.com/office/drawing/2016/5/9/chartex" xmlns:cx4="http://schemas.microsoft.com/office/drawing/2016/5/10/chartex" xmlns:cx5="http://schemas.microsoft.com/office/drawing/2016/5/11/chartex" xmlns:cx6="http://schemas.microsoft.com/office/drawing/2016/5/12/chartex" xmlns:cx7="http://schemas.microsoft.com/office/drawing/2016/5/13/chartex" xmlns:cx8="http://schemas.microsoft.com/office/drawing/2016/5/14/chartex" xmlns:mc="http://schemas.openxmlformats.org/markup-compatibility/2006" xmlns:aink="http://schemas.microsoft.com/office/drawing/2016/ink" xmlns:am3d="http://schemas.microsoft.com/office/drawing/2017/model3d" xmlns:o="urn:schemas-microsoft-com:office:office" xmlns:r="http://schemas.openxmlformats.org/officeDocument/2006/relationships" xmlns:m="http://schemas.openxmlformats.org/officeDocument/2006/math" xmlns:v="urn:schemas-microsoft-com:vml" xmlns:wp14="http://schemas.microsoft.com/office/word/2010/wordprocessingDrawing" xmlns:wp="http://schemas.openxmlformats.org/drawingml/2006/wordprocessingDrawing" xmlns:w10="urn:schemas-microsoft-com:office:word" xmlns:w="http://schemas.openxmlformats.org/wordprocessingml/2006/main" xmlns:w14="http://schemas.microsoft.com/office/word/2010/wordml" xmlns:w15="http://schemas.microsoft.com/office/word/2012/wordml" xmlns:w16cid="http://schemas.microsoft.com/office/word/2016/wordml/cid" xmlns:w16se="http://schemas.microsoft.com/office/word/2015/wordml/symex" xmlns:wpg="http://schemas.microsoft.com/office/word/2010/wordprocessingGroup" xmlns:wpi="http://schemas.microsoft.com/office/word/2010/wordprocessingInk" xmlns:wne="http://schemas.microsoft.com/office/word/2006/wordml" xmlns:wps="http://schemas.microsoft.com/office/word/2010/wordprocessingShape" mc:Ignorable="w14 w15 w16se w16cid wp14">
   <w:background w:color="FFFFFF"/>
   <w:body>
     <w:p>
@@ -418,15 +418,7 @@
           <w:sz w:val="24"/>
           <w:szCs w:val="24"/>
         </w:rPr>
-        <w:t xml:space="preserve"> → Mechanizmy synchronizacyjne: semafory całk</w:t>
-      </w:r>
-      <w:r>
-        <w:rPr>
-          <w:rFonts w:ascii="Arial" w:eastAsia="Arial" w:hAnsi="Arial" w:cs="Arial"/>
-          <w:sz w:val="24"/>
-          <w:szCs w:val="24"/>
-        </w:rPr>
-        <w:t xml:space="preserve">owitoliczbowe → </w:t>
+        <w:t xml:space="preserve"> → Mechanizmy synchronizacyjne: semafory całkowitoliczbowe → </w:t>
       </w:r>
     </w:p>
     <w:p>
@@ -470,7 +462,23 @@
           <w:sz w:val="24"/>
           <w:szCs w:val="24"/>
         </w:rPr>
-        <w:t xml:space="preserve">Wojciech Lulek → Komunikacja międzyprocesowa → </w:t>
+        <w:t>Wojciech Lulek → Komunikacja międzyprocesowa</w:t>
+      </w:r>
+      <w:r>
+        <w:rPr>
+          <w:rFonts w:ascii="Arial" w:eastAsia="Arial" w:hAnsi="Arial" w:cs="Arial"/>
+          <w:sz w:val="24"/>
+          <w:szCs w:val="24"/>
+        </w:rPr>
+        <w:t xml:space="preserve"> za pomocą komunikatów tekstowych</w:t>
+      </w:r>
+      <w:r>
+        <w:rPr>
+          <w:rFonts w:ascii="Arial" w:eastAsia="Arial" w:hAnsi="Arial" w:cs="Arial"/>
+          <w:sz w:val="24"/>
+          <w:szCs w:val="24"/>
+        </w:rPr>
+        <w:t xml:space="preserve"> → </w:t>
       </w:r>
     </w:p>
     <w:p>
@@ -740,6 +748,275 @@
           <w:sz w:val="24"/>
           <w:szCs w:val="24"/>
         </w:rPr>
+        <w:t xml:space="preserve"> List&lt;File&gt; </w:t>
+      </w:r>
+      <w:proofErr w:type="spellStart"/>
+      <w:r>
+        <w:rPr>
+          <w:rFonts w:ascii="Arial" w:eastAsia="Arial" w:hAnsi="Arial" w:cs="Arial"/>
+          <w:sz w:val="24"/>
+          <w:szCs w:val="24"/>
+        </w:rPr>
+        <w:t>root</w:t>
+      </w:r>
+      <w:proofErr w:type="spellEnd"/>
+      <w:r>
+        <w:rPr>
+          <w:rFonts w:ascii="Arial" w:eastAsia="Arial" w:hAnsi="Arial" w:cs="Arial"/>
+          <w:sz w:val="24"/>
+          <w:szCs w:val="24"/>
+        </w:rPr>
+        <w:t xml:space="preserve"> – lista zawierająca pliki, katalog główny, </w:t>
+      </w:r>
+      <w:r>
+        <w:rPr>
+          <w:rFonts w:ascii="Arial" w:eastAsia="Arial" w:hAnsi="Arial" w:cs="Arial"/>
+          <w:b/>
+          <w:sz w:val="24"/>
+          <w:szCs w:val="24"/>
+        </w:rPr>
+        <w:t>//to można wywalić jak komuś zabraknie numerków</w:t>
+      </w:r>
+    </w:p>
+    <w:p>
+      <w:pPr>
+        <w:pStyle w:val="Akapitzlist"/>
+        <w:numPr>
+          <w:ilvl w:val="1"/>
+          <w:numId w:val="1"/>
+        </w:numPr>
+        <w:rPr>
+          <w:rFonts w:ascii="Arial" w:eastAsia="Arial" w:hAnsi="Arial" w:cs="Arial"/>
+          <w:sz w:val="24"/>
+          <w:szCs w:val="24"/>
+        </w:rPr>
+      </w:pPr>
+      <w:r>
+        <w:rPr>
+          <w:rFonts w:ascii="Arial" w:eastAsia="Arial" w:hAnsi="Arial" w:cs="Arial"/>
+          <w:sz w:val="24"/>
+          <w:szCs w:val="24"/>
+        </w:rPr>
+        <w:t>…</w:t>
+      </w:r>
+    </w:p>
+    <w:p>
+      <w:pPr>
+        <w:pStyle w:val="Akapitzlist"/>
+        <w:numPr>
+          <w:ilvl w:val="1"/>
+          <w:numId w:val="1"/>
+        </w:numPr>
+        <w:rPr>
+          <w:rFonts w:ascii="Arial" w:eastAsia="Arial" w:hAnsi="Arial" w:cs="Arial"/>
+          <w:sz w:val="24"/>
+          <w:szCs w:val="24"/>
+        </w:rPr>
+      </w:pPr>
+      <w:r>
+        <w:rPr>
+          <w:rFonts w:ascii="Arial" w:eastAsia="Arial" w:hAnsi="Arial" w:cs="Arial"/>
+          <w:sz w:val="24"/>
+          <w:szCs w:val="24"/>
+        </w:rPr>
+        <w:t xml:space="preserve"> Queue&lt;Message&gt;</w:t>
+      </w:r>
+      <w:r>
+        <w:rPr>
+          <w:rFonts w:ascii="Arial" w:eastAsia="Arial" w:hAnsi="Arial" w:cs="Arial"/>
+          <w:sz w:val="24"/>
+          <w:szCs w:val="24"/>
+        </w:rPr>
+        <w:t xml:space="preserve"> messages_queue</w:t>
+      </w:r>
+      <w:r>
+        <w:rPr>
+          <w:rFonts w:ascii="Arial" w:eastAsia="Arial" w:hAnsi="Arial" w:cs="Arial"/>
+          <w:sz w:val="24"/>
+          <w:szCs w:val="24"/>
+        </w:rPr>
+        <w:t xml:space="preserve"> - kolejka wiadomości otrzymanych przez dany proces</w:t>
+      </w:r>
+    </w:p>
+    <w:p>
+      <w:pPr>
+        <w:pStyle w:val="Akapitzlist"/>
+        <w:numPr>
+          <w:ilvl w:val="1"/>
+          <w:numId w:val="1"/>
+        </w:numPr>
+        <w:rPr>
+          <w:rFonts w:ascii="Arial" w:eastAsia="Arial" w:hAnsi="Arial" w:cs="Arial"/>
+          <w:sz w:val="24"/>
+          <w:szCs w:val="24"/>
+        </w:rPr>
+      </w:pPr>
+      <w:r>
+        <w:rPr>
+          <w:rFonts w:ascii="Arial" w:eastAsia="Arial" w:hAnsi="Arial" w:cs="Arial"/>
+          <w:sz w:val="24"/>
+          <w:szCs w:val="24"/>
+        </w:rPr>
+        <w:t>…</w:t>
+      </w:r>
+    </w:p>
+    <w:p>
+      <w:pPr>
+        <w:pStyle w:val="Akapitzlist"/>
+        <w:numPr>
+          <w:ilvl w:val="1"/>
+          <w:numId w:val="1"/>
+        </w:numPr>
+        <w:rPr>
+          <w:rFonts w:ascii="Arial" w:eastAsia="Arial" w:hAnsi="Arial" w:cs="Arial"/>
+          <w:sz w:val="24"/>
+          <w:szCs w:val="24"/>
+        </w:rPr>
+      </w:pPr>
+      <w:r>
+        <w:rPr>
+          <w:rFonts w:ascii="Arial" w:eastAsia="Arial" w:hAnsi="Arial" w:cs="Arial"/>
+          <w:sz w:val="24"/>
+          <w:szCs w:val="24"/>
+        </w:rPr>
+        <w:t>…</w:t>
+      </w:r>
+    </w:p>
+    <w:p>
+      <w:pPr>
+        <w:pStyle w:val="Akapitzlist"/>
+        <w:numPr>
+          <w:ilvl w:val="1"/>
+          <w:numId w:val="1"/>
+        </w:numPr>
+        <w:rPr>
+          <w:rFonts w:ascii="Arial" w:eastAsia="Arial" w:hAnsi="Arial" w:cs="Arial"/>
+          <w:sz w:val="24"/>
+          <w:szCs w:val="24"/>
+        </w:rPr>
+      </w:pPr>
+      <w:r>
+        <w:rPr>
+          <w:rFonts w:ascii="Arial" w:eastAsia="Arial" w:hAnsi="Arial" w:cs="Arial"/>
+          <w:sz w:val="24"/>
+          <w:szCs w:val="24"/>
+        </w:rPr>
+        <w:t>…</w:t>
+      </w:r>
+    </w:p>
+    <w:p>
+      <w:pPr>
+        <w:pStyle w:val="Akapitzlist"/>
+        <w:numPr>
+          <w:ilvl w:val="1"/>
+          <w:numId w:val="1"/>
+        </w:numPr>
+        <w:rPr>
+          <w:rFonts w:ascii="Arial" w:eastAsia="Arial" w:hAnsi="Arial" w:cs="Arial"/>
+          <w:sz w:val="24"/>
+          <w:szCs w:val="24"/>
+        </w:rPr>
+      </w:pPr>
+      <w:r>
+        <w:rPr>
+          <w:rFonts w:ascii="Arial" w:eastAsia="Arial" w:hAnsi="Arial" w:cs="Arial"/>
+          <w:sz w:val="24"/>
+          <w:szCs w:val="24"/>
+        </w:rPr>
+        <w:t xml:space="preserve"> Map&lt;</w:t>
+      </w:r>
+      <w:proofErr w:type="spellStart"/>
+      <w:r>
+        <w:rPr>
+          <w:rFonts w:ascii="Arial" w:eastAsia="Arial" w:hAnsi="Arial" w:cs="Arial"/>
+          <w:sz w:val="24"/>
+          <w:szCs w:val="24"/>
+        </w:rPr>
+        <w:t>Integer</w:t>
+      </w:r>
+      <w:proofErr w:type="spellEnd"/>
+      <w:r>
+        <w:rPr>
+          <w:rFonts w:ascii="Arial" w:eastAsia="Arial" w:hAnsi="Arial" w:cs="Arial"/>
+          <w:sz w:val="24"/>
+          <w:szCs w:val="24"/>
+        </w:rPr>
+        <w:t xml:space="preserve">, </w:t>
+      </w:r>
+      <w:proofErr w:type="spellStart"/>
+      <w:r>
+        <w:rPr>
+          <w:rFonts w:ascii="Arial" w:eastAsia="Arial" w:hAnsi="Arial" w:cs="Arial"/>
+          <w:sz w:val="24"/>
+          <w:szCs w:val="24"/>
+        </w:rPr>
+        <w:t>Process</w:t>
+      </w:r>
+      <w:proofErr w:type="spellEnd"/>
+      <w:r>
+        <w:rPr>
+          <w:rFonts w:ascii="Arial" w:eastAsia="Arial" w:hAnsi="Arial" w:cs="Arial"/>
+          <w:sz w:val="24"/>
+          <w:szCs w:val="24"/>
+        </w:rPr>
+        <w:t xml:space="preserve">&gt; </w:t>
+      </w:r>
+      <w:proofErr w:type="spellStart"/>
+      <w:r>
+        <w:rPr>
+          <w:rFonts w:ascii="Arial" w:eastAsia="Arial" w:hAnsi="Arial" w:cs="Arial"/>
+          <w:sz w:val="24"/>
+          <w:szCs w:val="24"/>
+        </w:rPr>
+        <w:t>processes</w:t>
+      </w:r>
+      <w:proofErr w:type="spellEnd"/>
+      <w:r>
+        <w:rPr>
+          <w:rFonts w:ascii="Arial" w:eastAsia="Arial" w:hAnsi="Arial" w:cs="Arial"/>
+          <w:sz w:val="24"/>
+          <w:szCs w:val="24"/>
+        </w:rPr>
+        <w:t xml:space="preserve"> → przechowywanie </w:t>
+      </w:r>
+      <w:proofErr w:type="spellStart"/>
+      <w:r>
+        <w:rPr>
+          <w:rFonts w:ascii="Arial" w:eastAsia="Arial" w:hAnsi="Arial" w:cs="Arial"/>
+          <w:sz w:val="24"/>
+          <w:szCs w:val="24"/>
+        </w:rPr>
+        <w:t>orginałów</w:t>
+      </w:r>
+      <w:proofErr w:type="spellEnd"/>
+      <w:r>
+        <w:rPr>
+          <w:rFonts w:ascii="Arial" w:eastAsia="Arial" w:hAnsi="Arial" w:cs="Arial"/>
+          <w:sz w:val="24"/>
+          <w:szCs w:val="24"/>
+        </w:rPr>
+        <w:t xml:space="preserve"> PCB,</w:t>
+      </w:r>
+    </w:p>
+    <w:p>
+      <w:pPr>
+        <w:pStyle w:val="Akapitzlist"/>
+        <w:numPr>
+          <w:ilvl w:val="1"/>
+          <w:numId w:val="1"/>
+        </w:numPr>
+        <w:rPr>
+          <w:rFonts w:ascii="Arial" w:eastAsia="Arial" w:hAnsi="Arial" w:cs="Arial"/>
+          <w:sz w:val="24"/>
+          <w:szCs w:val="24"/>
+        </w:rPr>
+      </w:pPr>
+      <w:r>
+        <w:rPr>
+          <w:rFonts w:ascii="Arial" w:eastAsia="Arial" w:hAnsi="Arial" w:cs="Arial"/>
+          <w:sz w:val="24"/>
+          <w:szCs w:val="24"/>
+        </w:rPr>
         <w:t xml:space="preserve"> </w:t>
       </w:r>
       <w:proofErr w:type="spellStart"/>
@@ -749,7 +1026,65 @@
           <w:sz w:val="24"/>
           <w:szCs w:val="24"/>
         </w:rPr>
-        <w:t>List&lt;File</w:t>
+        <w:t>Vector</w:t>
+      </w:r>
+      <w:proofErr w:type="spellEnd"/>
+      <w:r>
+        <w:rPr>
+          <w:rFonts w:ascii="Arial" w:eastAsia="Arial" w:hAnsi="Arial" w:cs="Arial"/>
+          <w:sz w:val="24"/>
+          <w:szCs w:val="24"/>
+        </w:rPr>
+        <w:t xml:space="preserve">&lt;String&gt; </w:t>
+      </w:r>
+      <w:proofErr w:type="spellStart"/>
+      <w:r>
+        <w:rPr>
+          <w:rFonts w:ascii="Arial" w:eastAsia="Arial" w:hAnsi="Arial" w:cs="Arial"/>
+          <w:sz w:val="24"/>
+          <w:szCs w:val="24"/>
+        </w:rPr>
+        <w:t>taken_names</w:t>
+      </w:r>
+      <w:proofErr w:type="spellEnd"/>
+      <w:r>
+        <w:rPr>
+          <w:rFonts w:ascii="Arial" w:eastAsia="Arial" w:hAnsi="Arial" w:cs="Arial"/>
+          <w:sz w:val="24"/>
+          <w:szCs w:val="24"/>
+        </w:rPr>
+        <w:t xml:space="preserve"> → przechowywanie zajętych nazw w celu zabezpieczenia przed powstaniem kilku procesów o tej samej nazwie,</w:t>
+      </w:r>
+    </w:p>
+    <w:p>
+      <w:pPr>
+        <w:pStyle w:val="Akapitzlist"/>
+        <w:numPr>
+          <w:ilvl w:val="1"/>
+          <w:numId w:val="1"/>
+        </w:numPr>
+        <w:rPr>
+          <w:rFonts w:ascii="Arial" w:eastAsia="Arial" w:hAnsi="Arial" w:cs="Arial"/>
+          <w:sz w:val="24"/>
+          <w:szCs w:val="24"/>
+        </w:rPr>
+      </w:pPr>
+      <w:r>
+        <w:rPr>
+          <w:rFonts w:ascii="Arial" w:eastAsia="Arial" w:hAnsi="Arial" w:cs="Arial"/>
+          <w:sz w:val="24"/>
+          <w:szCs w:val="24"/>
+        </w:rPr>
+        <w:t xml:space="preserve"> Map&lt;String, </w:t>
+      </w:r>
+      <w:proofErr w:type="spellStart"/>
+      <w:r>
+        <w:rPr>
+          <w:rFonts w:ascii="Arial" w:eastAsia="Arial" w:hAnsi="Arial" w:cs="Arial"/>
+          <w:sz w:val="24"/>
+          <w:szCs w:val="24"/>
+        </w:rPr>
+        <w:t>Integer</w:t>
       </w:r>
       <w:proofErr w:type="spellEnd"/>
       <w:r>
@@ -767,17 +1102,46 @@
           <w:sz w:val="24"/>
           <w:szCs w:val="24"/>
         </w:rPr>
-        <w:t>root</w:t>
-      </w:r>
-      <w:proofErr w:type="spellEnd"/>
-      <w:r>
-        <w:rPr>
-          <w:rFonts w:ascii="Arial" w:eastAsia="Arial" w:hAnsi="Arial" w:cs="Arial"/>
-          <w:sz w:val="24"/>
-          <w:szCs w:val="24"/>
-        </w:rPr>
-        <w:t xml:space="preserve"> – lista zawierająca pliki, katalog główny, </w:t>
-      </w:r>
+        <w:t>names</w:t>
+      </w:r>
+      <w:proofErr w:type="spellEnd"/>
+      <w:r>
+        <w:rPr>
+          <w:rFonts w:ascii="Arial" w:eastAsia="Arial" w:hAnsi="Arial" w:cs="Arial"/>
+          <w:sz w:val="24"/>
+          <w:szCs w:val="24"/>
+        </w:rPr>
+        <w:t xml:space="preserve"> → mapa, w której kluczem jest nazwa procesu, a wartością jego PID, ułatwia odwoływanie się do konkretnych procesów,</w:t>
+      </w:r>
+    </w:p>
+    <w:p>
+      <w:pPr>
+        <w:pStyle w:val="Akapitzlist"/>
+        <w:numPr>
+          <w:ilvl w:val="1"/>
+          <w:numId w:val="1"/>
+        </w:numPr>
+        <w:rPr>
+          <w:rFonts w:ascii="Arial" w:eastAsia="Arial" w:hAnsi="Arial" w:cs="Arial"/>
+          <w:sz w:val="24"/>
+          <w:szCs w:val="24"/>
+        </w:rPr>
+      </w:pPr>
+    </w:p>
+    <w:p>
+      <w:pPr>
+        <w:pStyle w:val="Akapitzlist"/>
+        <w:ind w:left="1440"/>
+      </w:pPr>
+    </w:p>
+    <w:p>
+      <w:pPr>
+        <w:pStyle w:val="Akapitzlist"/>
+        <w:numPr>
+          <w:ilvl w:val="0"/>
+          <w:numId w:val="1"/>
+        </w:numPr>
+      </w:pPr>
       <w:r>
         <w:rPr>
           <w:rFonts w:ascii="Arial" w:eastAsia="Arial" w:hAnsi="Arial" w:cs="Arial"/>
@@ -785,7 +1149,15 @@
           <w:sz w:val="24"/>
           <w:szCs w:val="24"/>
         </w:rPr>
-        <w:t>//to można wywalić jak komuś zabraknie numerków</w:t>
+        <w:t xml:space="preserve">Nagłówki (w języku C++ lub Java) podstawowych procedur/funkcji realizujących dany moduł </w:t>
+      </w:r>
+      <w:r>
+        <w:rPr>
+          <w:rFonts w:ascii="Arial" w:eastAsia="Arial" w:hAnsi="Arial" w:cs="Arial"/>
+          <w:sz w:val="24"/>
+          <w:szCs w:val="24"/>
+        </w:rPr>
+        <w:t>(min. 1, maks. 3)</w:t>
       </w:r>
     </w:p>
     <w:p>
@@ -851,6 +1223,29 @@
           <w:sz w:val="24"/>
           <w:szCs w:val="24"/>
         </w:rPr>
+        <w:t>...</w:t>
+      </w:r>
+    </w:p>
+    <w:p>
+      <w:pPr>
+        <w:pStyle w:val="Akapitzlist"/>
+        <w:numPr>
+          <w:ilvl w:val="1"/>
+          <w:numId w:val="1"/>
+        </w:numPr>
+        <w:rPr>
+          <w:rFonts w:ascii="Arial" w:eastAsia="Arial" w:hAnsi="Arial" w:cs="Arial"/>
+          <w:sz w:val="24"/>
+          <w:szCs w:val="24"/>
+        </w:rPr>
+      </w:pPr>
+      <w:r>
+        <w:rPr>
+          <w:rFonts w:ascii="Arial" w:eastAsia="Arial" w:hAnsi="Arial" w:cs="Arial"/>
+          <w:sz w:val="24"/>
+          <w:szCs w:val="24"/>
+        </w:rPr>
+        <w:lastRenderedPageBreak/>
         <w:t>…</w:t>
       </w:r>
     </w:p>
@@ -917,6 +1312,36 @@
           <w:sz w:val="24"/>
           <w:szCs w:val="24"/>
         </w:rPr>
+        <w:t>…</w:t>
+      </w:r>
+    </w:p>
+    <w:p>
+      <w:pPr>
+        <w:pStyle w:val="Akapitzlist"/>
+        <w:numPr>
+          <w:ilvl w:val="1"/>
+          <w:numId w:val="1"/>
+        </w:numPr>
+        <w:rPr>
+          <w:rFonts w:ascii="Arial" w:eastAsia="Arial" w:hAnsi="Arial" w:cs="Arial"/>
+          <w:sz w:val="24"/>
+          <w:szCs w:val="24"/>
+        </w:rPr>
+      </w:pPr>
+      <w:r>
+        <w:rPr>
+          <w:rFonts w:ascii="Arial" w:eastAsia="Arial" w:hAnsi="Arial" w:cs="Arial"/>
+          <w:sz w:val="24"/>
+          <w:szCs w:val="24"/>
+        </w:rPr>
+        <w:t>public</w:t>
+      </w:r>
+      <w:r>
+        <w:rPr>
+          <w:rFonts w:ascii="Arial" w:eastAsia="Arial" w:hAnsi="Arial" w:cs="Arial"/>
+          <w:sz w:val="24"/>
+          <w:szCs w:val="24"/>
+        </w:rPr>
         <w:t xml:space="preserve"> </w:t>
       </w:r>
       <w:proofErr w:type="spellStart"/>
@@ -926,15 +1351,273 @@
           <w:sz w:val="24"/>
           <w:szCs w:val="24"/>
         </w:rPr>
-        <w:t>Map&lt;</w:t>
-      </w:r>
-      <w:r>
-        <w:rPr>
-          <w:rFonts w:ascii="Arial" w:eastAsia="Arial" w:hAnsi="Arial" w:cs="Arial"/>
-          <w:sz w:val="24"/>
-          <w:szCs w:val="24"/>
-        </w:rPr>
-        <w:t>Integer</w:t>
+        <w:t>static</w:t>
+      </w:r>
+      <w:proofErr w:type="spellEnd"/>
+      <w:r>
+        <w:rPr>
+          <w:rFonts w:ascii="Arial" w:eastAsia="Arial" w:hAnsi="Arial" w:cs="Arial"/>
+          <w:sz w:val="24"/>
+          <w:szCs w:val="24"/>
+        </w:rPr>
+        <w:t xml:space="preserve"> </w:t>
+      </w:r>
+      <w:proofErr w:type="spellStart"/>
+      <w:r>
+        <w:rPr>
+          <w:rFonts w:ascii="Arial" w:eastAsia="Arial" w:hAnsi="Arial" w:cs="Arial"/>
+          <w:sz w:val="24"/>
+          <w:szCs w:val="24"/>
+        </w:rPr>
+        <w:t>boolean</w:t>
+      </w:r>
+      <w:proofErr w:type="spellEnd"/>
+      <w:r>
+        <w:rPr>
+          <w:rFonts w:ascii="Arial" w:eastAsia="Arial" w:hAnsi="Arial" w:cs="Arial"/>
+          <w:sz w:val="24"/>
+          <w:szCs w:val="24"/>
+        </w:rPr>
+        <w:t xml:space="preserve"> </w:t>
+      </w:r>
+      <w:proofErr w:type="spellStart"/>
+      <w:r>
+        <w:rPr>
+          <w:rFonts w:ascii="Arial" w:eastAsia="Arial" w:hAnsi="Arial" w:cs="Arial"/>
+          <w:sz w:val="24"/>
+          <w:szCs w:val="24"/>
+        </w:rPr>
+        <w:t>create</w:t>
+      </w:r>
+      <w:proofErr w:type="spellEnd"/>
+      <w:r>
+        <w:rPr>
+          <w:rFonts w:ascii="Arial" w:eastAsia="Arial" w:hAnsi="Arial" w:cs="Arial"/>
+          <w:sz w:val="24"/>
+          <w:szCs w:val="24"/>
+        </w:rPr>
+        <w:t xml:space="preserve">(String </w:t>
+      </w:r>
+      <w:proofErr w:type="spellStart"/>
+      <w:r>
+        <w:rPr>
+          <w:rFonts w:ascii="Arial" w:eastAsia="Arial" w:hAnsi="Arial" w:cs="Arial"/>
+          <w:sz w:val="24"/>
+          <w:szCs w:val="24"/>
+        </w:rPr>
+        <w:t>name</w:t>
+      </w:r>
+      <w:proofErr w:type="spellEnd"/>
+      <w:r>
+        <w:rPr>
+          <w:rFonts w:ascii="Arial" w:eastAsia="Arial" w:hAnsi="Arial" w:cs="Arial"/>
+          <w:sz w:val="24"/>
+          <w:szCs w:val="24"/>
+        </w:rPr>
+        <w:t xml:space="preserve">, String </w:t>
+      </w:r>
+      <w:proofErr w:type="spellStart"/>
+      <w:r>
+        <w:rPr>
+          <w:rFonts w:ascii="Arial" w:eastAsia="Arial" w:hAnsi="Arial" w:cs="Arial"/>
+          <w:sz w:val="24"/>
+          <w:szCs w:val="24"/>
+        </w:rPr>
+        <w:t>user</w:t>
+      </w:r>
+      <w:proofErr w:type="spellEnd"/>
+      <w:r>
+        <w:rPr>
+          <w:rFonts w:ascii="Arial" w:eastAsia="Arial" w:hAnsi="Arial" w:cs="Arial"/>
+          <w:sz w:val="24"/>
+          <w:szCs w:val="24"/>
+        </w:rPr>
+        <w:t xml:space="preserve">); </w:t>
+      </w:r>
+    </w:p>
+    <w:p>
+      <w:pPr>
+        <w:pStyle w:val="Akapitzlist"/>
+        <w:numPr>
+          <w:ilvl w:val="1"/>
+          <w:numId w:val="1"/>
+        </w:numPr>
+        <w:rPr>
+          <w:rFonts w:ascii="Arial" w:eastAsia="Arial" w:hAnsi="Arial" w:cs="Arial"/>
+          <w:sz w:val="24"/>
+          <w:szCs w:val="24"/>
+        </w:rPr>
+      </w:pPr>
+      <w:r>
+        <w:rPr>
+          <w:rFonts w:ascii="Arial" w:eastAsia="Arial" w:hAnsi="Arial" w:cs="Arial"/>
+          <w:sz w:val="24"/>
+          <w:szCs w:val="24"/>
+        </w:rPr>
+        <w:t>public</w:t>
+      </w:r>
+      <w:r>
+        <w:rPr>
+          <w:rFonts w:ascii="Arial" w:eastAsia="Arial" w:hAnsi="Arial" w:cs="Arial"/>
+          <w:sz w:val="24"/>
+          <w:szCs w:val="24"/>
+        </w:rPr>
+        <w:t xml:space="preserve"> </w:t>
+      </w:r>
+      <w:proofErr w:type="spellStart"/>
+      <w:r>
+        <w:rPr>
+          <w:rFonts w:ascii="Arial" w:eastAsia="Arial" w:hAnsi="Arial" w:cs="Arial"/>
+          <w:sz w:val="24"/>
+          <w:szCs w:val="24"/>
+        </w:rPr>
+        <w:t>static</w:t>
+      </w:r>
+      <w:proofErr w:type="spellEnd"/>
+      <w:r>
+        <w:rPr>
+          <w:rFonts w:ascii="Arial" w:eastAsia="Arial" w:hAnsi="Arial" w:cs="Arial"/>
+          <w:sz w:val="24"/>
+          <w:szCs w:val="24"/>
+        </w:rPr>
+        <w:t xml:space="preserve"> </w:t>
+      </w:r>
+      <w:proofErr w:type="spellStart"/>
+      <w:r>
+        <w:rPr>
+          <w:rFonts w:ascii="Arial" w:eastAsia="Arial" w:hAnsi="Arial" w:cs="Arial"/>
+          <w:sz w:val="24"/>
+          <w:szCs w:val="24"/>
+        </w:rPr>
+        <w:t>boolean</w:t>
+      </w:r>
+      <w:proofErr w:type="spellEnd"/>
+      <w:r>
+        <w:rPr>
+          <w:rFonts w:ascii="Arial" w:eastAsia="Arial" w:hAnsi="Arial" w:cs="Arial"/>
+          <w:sz w:val="24"/>
+          <w:szCs w:val="24"/>
+        </w:rPr>
+        <w:t xml:space="preserve"> </w:t>
+      </w:r>
+      <w:proofErr w:type="spellStart"/>
+      <w:r>
+        <w:rPr>
+          <w:rFonts w:ascii="Arial" w:eastAsia="Arial" w:hAnsi="Arial" w:cs="Arial"/>
+          <w:sz w:val="24"/>
+          <w:szCs w:val="24"/>
+        </w:rPr>
+        <w:t>write</w:t>
+      </w:r>
+      <w:proofErr w:type="spellEnd"/>
+      <w:r>
+        <w:rPr>
+          <w:rFonts w:ascii="Arial" w:eastAsia="Arial" w:hAnsi="Arial" w:cs="Arial"/>
+          <w:sz w:val="24"/>
+          <w:szCs w:val="24"/>
+        </w:rPr>
+        <w:t xml:space="preserve">(String </w:t>
+      </w:r>
+      <w:proofErr w:type="spellStart"/>
+      <w:r>
+        <w:rPr>
+          <w:rFonts w:ascii="Arial" w:eastAsia="Arial" w:hAnsi="Arial" w:cs="Arial"/>
+          <w:sz w:val="24"/>
+          <w:szCs w:val="24"/>
+        </w:rPr>
+        <w:t>name</w:t>
+      </w:r>
+      <w:proofErr w:type="spellEnd"/>
+      <w:r>
+        <w:rPr>
+          <w:rFonts w:ascii="Arial" w:eastAsia="Arial" w:hAnsi="Arial" w:cs="Arial"/>
+          <w:sz w:val="24"/>
+          <w:szCs w:val="24"/>
+        </w:rPr>
+        <w:t>, String data);</w:t>
+      </w:r>
+    </w:p>
+    <w:p>
+      <w:pPr>
+        <w:pStyle w:val="Akapitzlist"/>
+        <w:numPr>
+          <w:ilvl w:val="1"/>
+          <w:numId w:val="1"/>
+        </w:numPr>
+        <w:rPr>
+          <w:rFonts w:ascii="Arial" w:eastAsia="Arial" w:hAnsi="Arial" w:cs="Arial"/>
+          <w:sz w:val="24"/>
+          <w:szCs w:val="24"/>
+        </w:rPr>
+      </w:pPr>
+      <w:r>
+        <w:rPr>
+          <w:rFonts w:ascii="Arial" w:eastAsia="Arial" w:hAnsi="Arial" w:cs="Arial"/>
+          <w:sz w:val="24"/>
+          <w:szCs w:val="24"/>
+        </w:rPr>
+        <w:t xml:space="preserve"> </w:t>
+      </w:r>
+      <w:r>
+        <w:rPr>
+          <w:rFonts w:ascii="Arial" w:eastAsia="Arial" w:hAnsi="Arial" w:cs="Arial"/>
+          <w:sz w:val="24"/>
+          <w:szCs w:val="24"/>
+        </w:rPr>
+        <w:t>public</w:t>
+      </w:r>
+      <w:r>
+        <w:rPr>
+          <w:rFonts w:ascii="Arial" w:eastAsia="Arial" w:hAnsi="Arial" w:cs="Arial"/>
+          <w:sz w:val="24"/>
+          <w:szCs w:val="24"/>
+        </w:rPr>
+        <w:t xml:space="preserve"> </w:t>
+      </w:r>
+      <w:proofErr w:type="spellStart"/>
+      <w:r>
+        <w:rPr>
+          <w:rFonts w:ascii="Arial" w:eastAsia="Arial" w:hAnsi="Arial" w:cs="Arial"/>
+          <w:sz w:val="24"/>
+          <w:szCs w:val="24"/>
+        </w:rPr>
+        <w:t>static</w:t>
+      </w:r>
+      <w:proofErr w:type="spellEnd"/>
+      <w:r>
+        <w:rPr>
+          <w:rFonts w:ascii="Arial" w:eastAsia="Arial" w:hAnsi="Arial" w:cs="Arial"/>
+          <w:sz w:val="24"/>
+          <w:szCs w:val="24"/>
+        </w:rPr>
+        <w:t xml:space="preserve"> String </w:t>
+      </w:r>
+      <w:proofErr w:type="spellStart"/>
+      <w:r>
+        <w:rPr>
+          <w:rFonts w:ascii="Arial" w:eastAsia="Arial" w:hAnsi="Arial" w:cs="Arial"/>
+          <w:sz w:val="24"/>
+          <w:szCs w:val="24"/>
+        </w:rPr>
+        <w:t>read</w:t>
+      </w:r>
+      <w:proofErr w:type="spellEnd"/>
+      <w:r>
+        <w:rPr>
+          <w:rFonts w:ascii="Arial" w:eastAsia="Arial" w:hAnsi="Arial" w:cs="Arial"/>
+          <w:sz w:val="24"/>
+          <w:szCs w:val="24"/>
+        </w:rPr>
+        <w:t xml:space="preserve">(String </w:t>
+      </w:r>
+      <w:proofErr w:type="spellStart"/>
+      <w:r>
+        <w:rPr>
+          <w:rFonts w:ascii="Arial" w:eastAsia="Arial" w:hAnsi="Arial" w:cs="Arial"/>
+          <w:sz w:val="24"/>
+          <w:szCs w:val="24"/>
+        </w:rPr>
+        <w:t>fileName</w:t>
       </w:r>
       <w:proofErr w:type="spellEnd"/>
       <w:r>
@@ -952,67 +1635,27 @@
           <w:sz w:val="24"/>
           <w:szCs w:val="24"/>
         </w:rPr>
-        <w:t>Process</w:t>
-      </w:r>
-      <w:proofErr w:type="spellEnd"/>
-      <w:r>
-        <w:rPr>
-          <w:rFonts w:ascii="Arial" w:eastAsia="Arial" w:hAnsi="Arial" w:cs="Arial"/>
-          <w:sz w:val="24"/>
-          <w:szCs w:val="24"/>
-        </w:rPr>
-        <w:t xml:space="preserve">&gt; </w:t>
-      </w:r>
-      <w:proofErr w:type="spellStart"/>
-      <w:r>
-        <w:rPr>
-          <w:rFonts w:ascii="Arial" w:eastAsia="Arial" w:hAnsi="Arial" w:cs="Arial"/>
-          <w:sz w:val="24"/>
-          <w:szCs w:val="24"/>
-        </w:rPr>
-        <w:t>processes</w:t>
-      </w:r>
-      <w:proofErr w:type="spellEnd"/>
-      <w:r>
-        <w:rPr>
-          <w:rFonts w:ascii="Arial" w:eastAsia="Arial" w:hAnsi="Arial" w:cs="Arial"/>
-          <w:sz w:val="24"/>
-          <w:szCs w:val="24"/>
-        </w:rPr>
-        <w:t xml:space="preserve"> → przechowywanie </w:t>
-      </w:r>
-      <w:proofErr w:type="spellStart"/>
-      <w:r>
-        <w:rPr>
-          <w:rFonts w:ascii="Arial" w:eastAsia="Arial" w:hAnsi="Arial" w:cs="Arial"/>
-          <w:sz w:val="24"/>
-          <w:szCs w:val="24"/>
-        </w:rPr>
-        <w:t>orginałów</w:t>
-      </w:r>
-      <w:proofErr w:type="spellEnd"/>
-      <w:r>
-        <w:rPr>
-          <w:rFonts w:ascii="Arial" w:eastAsia="Arial" w:hAnsi="Arial" w:cs="Arial"/>
-          <w:sz w:val="24"/>
-          <w:szCs w:val="24"/>
-        </w:rPr>
-        <w:t xml:space="preserve"> PCB,</w:t>
-      </w:r>
-    </w:p>
-    <w:p>
-      <w:pPr>
-        <w:pStyle w:val="Akapitzlist"/>
-        <w:numPr>
-          <w:ilvl w:val="1"/>
-          <w:numId w:val="1"/>
-        </w:numPr>
-        <w:rPr>
-          <w:rFonts w:ascii="Arial" w:eastAsia="Arial" w:hAnsi="Arial" w:cs="Arial"/>
-          <w:sz w:val="24"/>
-          <w:szCs w:val="24"/>
-        </w:rPr>
-      </w:pPr>
+        <w:t>int</w:t>
+      </w:r>
+      <w:proofErr w:type="spellEnd"/>
+      <w:r>
+        <w:rPr>
+          <w:rFonts w:ascii="Arial" w:eastAsia="Arial" w:hAnsi="Arial" w:cs="Arial"/>
+          <w:sz w:val="24"/>
+          <w:szCs w:val="24"/>
+        </w:rPr>
+        <w:t xml:space="preserve"> from, </w:t>
+      </w:r>
+      <w:proofErr w:type="spellStart"/>
+      <w:r>
+        <w:rPr>
+          <w:rFonts w:ascii="Arial" w:eastAsia="Arial" w:hAnsi="Arial" w:cs="Arial"/>
+          <w:sz w:val="24"/>
+          <w:szCs w:val="24"/>
+        </w:rPr>
+        <w:t>int</w:t>
+      </w:r>
+      <w:proofErr w:type="spellEnd"/>
       <w:r>
         <w:rPr>
           <w:rFonts w:ascii="Arial" w:eastAsia="Arial" w:hAnsi="Arial" w:cs="Arial"/>
@@ -1028,49 +1671,71 @@
           <w:sz w:val="24"/>
           <w:szCs w:val="24"/>
         </w:rPr>
-        <w:t>Vector&lt;String</w:t>
-      </w:r>
-      <w:proofErr w:type="spellEnd"/>
-      <w:r>
-        <w:rPr>
-          <w:rFonts w:ascii="Arial" w:eastAsia="Arial" w:hAnsi="Arial" w:cs="Arial"/>
-          <w:sz w:val="24"/>
-          <w:szCs w:val="24"/>
-        </w:rPr>
-        <w:t xml:space="preserve">&gt; </w:t>
-      </w:r>
-      <w:proofErr w:type="spellStart"/>
-      <w:r>
-        <w:rPr>
-          <w:rFonts w:ascii="Arial" w:eastAsia="Arial" w:hAnsi="Arial" w:cs="Arial"/>
-          <w:sz w:val="24"/>
-          <w:szCs w:val="24"/>
-        </w:rPr>
-        <w:t>taken_names</w:t>
-      </w:r>
-      <w:proofErr w:type="spellEnd"/>
-      <w:r>
-        <w:rPr>
-          <w:rFonts w:ascii="Arial" w:eastAsia="Arial" w:hAnsi="Arial" w:cs="Arial"/>
-          <w:sz w:val="24"/>
-          <w:szCs w:val="24"/>
-        </w:rPr>
-        <w:t xml:space="preserve"> → przechowywanie zajętych nazw w celu zabezpieczenia przed powstaniem kilku procesów o tej samej nazwie,</w:t>
-      </w:r>
-    </w:p>
-    <w:p>
-      <w:pPr>
-        <w:pStyle w:val="Akapitzlist"/>
-        <w:numPr>
-          <w:ilvl w:val="1"/>
-          <w:numId w:val="1"/>
-        </w:numPr>
-        <w:rPr>
-          <w:rFonts w:ascii="Arial" w:eastAsia="Arial" w:hAnsi="Arial" w:cs="Arial"/>
-          <w:sz w:val="24"/>
-          <w:szCs w:val="24"/>
-        </w:rPr>
-      </w:pPr>
+        <w:t>howMany</w:t>
+      </w:r>
+      <w:proofErr w:type="spellEnd"/>
+      <w:r>
+        <w:rPr>
+          <w:rFonts w:ascii="Arial" w:eastAsia="Arial" w:hAnsi="Arial" w:cs="Arial"/>
+          <w:sz w:val="24"/>
+          <w:szCs w:val="24"/>
+        </w:rPr>
+        <w:t xml:space="preserve">); </w:t>
+      </w:r>
+    </w:p>
+    <w:p>
+      <w:pPr>
+        <w:pStyle w:val="Akapitzlist"/>
+        <w:numPr>
+          <w:ilvl w:val="1"/>
+          <w:numId w:val="1"/>
+        </w:numPr>
+        <w:rPr>
+          <w:rFonts w:ascii="Arial" w:eastAsia="Arial" w:hAnsi="Arial" w:cs="Arial"/>
+          <w:sz w:val="24"/>
+          <w:szCs w:val="24"/>
+        </w:rPr>
+      </w:pPr>
+      <w:r>
+        <w:rPr>
+          <w:rFonts w:ascii="Arial" w:eastAsia="Arial" w:hAnsi="Arial" w:cs="Arial"/>
+          <w:sz w:val="24"/>
+          <w:szCs w:val="24"/>
+        </w:rPr>
+        <w:t>…</w:t>
+      </w:r>
+    </w:p>
+    <w:p>
+      <w:pPr>
+        <w:pStyle w:val="Akapitzlist"/>
+        <w:numPr>
+          <w:ilvl w:val="1"/>
+          <w:numId w:val="1"/>
+        </w:numPr>
+        <w:rPr>
+          <w:rFonts w:ascii="Arial" w:eastAsia="Arial" w:hAnsi="Arial" w:cs="Arial"/>
+          <w:sz w:val="24"/>
+          <w:szCs w:val="24"/>
+        </w:rPr>
+      </w:pPr>
+      <w:r>
+        <w:rPr>
+          <w:rFonts w:ascii="Arial" w:eastAsia="Arial" w:hAnsi="Arial" w:cs="Arial"/>
+          <w:sz w:val="24"/>
+          <w:szCs w:val="24"/>
+        </w:rPr>
+        <w:t xml:space="preserve"> public </w:t>
+      </w:r>
+      <w:proofErr w:type="spellStart"/>
+      <w:r>
+        <w:rPr>
+          <w:rFonts w:ascii="Arial" w:eastAsia="Arial" w:hAnsi="Arial" w:cs="Arial"/>
+          <w:sz w:val="24"/>
+          <w:szCs w:val="24"/>
+        </w:rPr>
+        <w:t>boolean</w:t>
+      </w:r>
+      <w:proofErr w:type="spellEnd"/>
       <w:r>
         <w:rPr>
           <w:rFonts w:ascii="Arial" w:eastAsia="Arial" w:hAnsi="Arial" w:cs="Arial"/>
@@ -1086,7 +1751,155 @@
           <w:sz w:val="24"/>
           <w:szCs w:val="24"/>
         </w:rPr>
-        <w:t>Map&lt;String</w:t>
+        <w:t>send_message</w:t>
+      </w:r>
+      <w:proofErr w:type="spellEnd"/>
+      <w:r>
+        <w:rPr>
+          <w:rFonts w:ascii="Arial" w:eastAsia="Arial" w:hAnsi="Arial" w:cs="Arial"/>
+          <w:sz w:val="24"/>
+          <w:szCs w:val="24"/>
+        </w:rPr>
+        <w:t>(</w:t>
+      </w:r>
+      <w:proofErr w:type="spellStart"/>
+      <w:r>
+        <w:rPr>
+          <w:rFonts w:ascii="Arial" w:eastAsia="Arial" w:hAnsi="Arial" w:cs="Arial"/>
+          <w:sz w:val="24"/>
+          <w:szCs w:val="24"/>
+        </w:rPr>
+        <w:t>int</w:t>
+      </w:r>
+      <w:proofErr w:type="spellEnd"/>
+      <w:r>
+        <w:rPr>
+          <w:rFonts w:ascii="Arial" w:eastAsia="Arial" w:hAnsi="Arial" w:cs="Arial"/>
+          <w:sz w:val="24"/>
+          <w:szCs w:val="24"/>
+        </w:rPr>
+        <w:t xml:space="preserve"> </w:t>
+      </w:r>
+      <w:proofErr w:type="spellStart"/>
+      <w:r>
+        <w:rPr>
+          <w:rFonts w:ascii="Arial" w:eastAsia="Arial" w:hAnsi="Arial" w:cs="Arial"/>
+          <w:sz w:val="24"/>
+          <w:szCs w:val="24"/>
+        </w:rPr>
+        <w:t>receiverPID</w:t>
+      </w:r>
+      <w:proofErr w:type="spellEnd"/>
+      <w:r>
+        <w:rPr>
+          <w:rFonts w:ascii="Arial" w:eastAsia="Arial" w:hAnsi="Arial" w:cs="Arial"/>
+          <w:sz w:val="24"/>
+          <w:szCs w:val="24"/>
+        </w:rPr>
+        <w:t xml:space="preserve">, String </w:t>
+      </w:r>
+      <w:proofErr w:type="spellStart"/>
+      <w:r>
+        <w:rPr>
+          <w:rFonts w:ascii="Arial" w:eastAsia="Arial" w:hAnsi="Arial" w:cs="Arial"/>
+          <w:sz w:val="24"/>
+          <w:szCs w:val="24"/>
+        </w:rPr>
+        <w:t>text</w:t>
+      </w:r>
+      <w:proofErr w:type="spellEnd"/>
+      <w:r>
+        <w:rPr>
+          <w:rFonts w:ascii="Arial" w:eastAsia="Arial" w:hAnsi="Arial" w:cs="Arial"/>
+          <w:sz w:val="24"/>
+          <w:szCs w:val="24"/>
+        </w:rPr>
+        <w:t>)</w:t>
+      </w:r>
+    </w:p>
+    <w:p>
+      <w:pPr>
+        <w:pStyle w:val="Akapitzlist"/>
+        <w:numPr>
+          <w:ilvl w:val="1"/>
+          <w:numId w:val="1"/>
+        </w:numPr>
+        <w:rPr>
+          <w:rFonts w:ascii="Arial" w:eastAsia="Arial" w:hAnsi="Arial" w:cs="Arial"/>
+          <w:sz w:val="24"/>
+          <w:szCs w:val="24"/>
+        </w:rPr>
+      </w:pPr>
+      <w:r>
+        <w:rPr>
+          <w:rFonts w:ascii="Arial" w:eastAsia="Arial" w:hAnsi="Arial" w:cs="Arial"/>
+          <w:sz w:val="24"/>
+          <w:szCs w:val="24"/>
+        </w:rPr>
+        <w:t xml:space="preserve"> public </w:t>
+      </w:r>
+      <w:proofErr w:type="spellStart"/>
+      <w:r>
+        <w:rPr>
+          <w:rFonts w:ascii="Arial" w:eastAsia="Arial" w:hAnsi="Arial" w:cs="Arial"/>
+          <w:sz w:val="24"/>
+          <w:szCs w:val="24"/>
+        </w:rPr>
+        <w:t>boolean</w:t>
+      </w:r>
+      <w:proofErr w:type="spellEnd"/>
+      <w:r>
+        <w:rPr>
+          <w:rFonts w:ascii="Arial" w:eastAsia="Arial" w:hAnsi="Arial" w:cs="Arial"/>
+          <w:sz w:val="24"/>
+          <w:szCs w:val="24"/>
+        </w:rPr>
+        <w:t xml:space="preserve"> </w:t>
+      </w:r>
+      <w:proofErr w:type="spellStart"/>
+      <w:r>
+        <w:rPr>
+          <w:rFonts w:ascii="Arial" w:eastAsia="Arial" w:hAnsi="Arial" w:cs="Arial"/>
+          <w:sz w:val="24"/>
+          <w:szCs w:val="24"/>
+        </w:rPr>
+        <w:t>send_message</w:t>
+      </w:r>
+      <w:proofErr w:type="spellEnd"/>
+      <w:r>
+        <w:rPr>
+          <w:rFonts w:ascii="Arial" w:eastAsia="Arial" w:hAnsi="Arial" w:cs="Arial"/>
+          <w:sz w:val="24"/>
+          <w:szCs w:val="24"/>
+        </w:rPr>
+        <w:t>(</w:t>
+      </w:r>
+      <w:proofErr w:type="spellStart"/>
+      <w:r>
+        <w:rPr>
+          <w:rFonts w:ascii="Arial" w:eastAsia="Arial" w:hAnsi="Arial" w:cs="Arial"/>
+          <w:sz w:val="24"/>
+          <w:szCs w:val="24"/>
+        </w:rPr>
+        <w:t>int</w:t>
+      </w:r>
+      <w:proofErr w:type="spellEnd"/>
+      <w:r>
+        <w:rPr>
+          <w:rFonts w:ascii="Arial" w:eastAsia="Arial" w:hAnsi="Arial" w:cs="Arial"/>
+          <w:sz w:val="24"/>
+          <w:szCs w:val="24"/>
+        </w:rPr>
+        <w:t xml:space="preserve"> </w:t>
+      </w:r>
+      <w:proofErr w:type="spellStart"/>
+      <w:r>
+        <w:rPr>
+          <w:rFonts w:ascii="Arial" w:eastAsia="Arial" w:hAnsi="Arial" w:cs="Arial"/>
+          <w:sz w:val="24"/>
+          <w:szCs w:val="24"/>
+        </w:rPr>
+        <w:t>receiverPID</w:t>
       </w:r>
       <w:proofErr w:type="spellEnd"/>
       <w:r>
@@ -1104,89 +1917,164 @@
           <w:sz w:val="24"/>
           <w:szCs w:val="24"/>
         </w:rPr>
-        <w:t>Integer</w:t>
-      </w:r>
-      <w:proofErr w:type="spellEnd"/>
-      <w:r>
-        <w:rPr>
-          <w:rFonts w:ascii="Arial" w:eastAsia="Arial" w:hAnsi="Arial" w:cs="Arial"/>
-          <w:sz w:val="24"/>
-          <w:szCs w:val="24"/>
-        </w:rPr>
-        <w:t xml:space="preserve">&gt; </w:t>
-      </w:r>
-      <w:proofErr w:type="spellStart"/>
-      <w:r>
-        <w:rPr>
-          <w:rFonts w:ascii="Arial" w:eastAsia="Arial" w:hAnsi="Arial" w:cs="Arial"/>
-          <w:sz w:val="24"/>
-          <w:szCs w:val="24"/>
-        </w:rPr>
-        <w:t>names</w:t>
-      </w:r>
-      <w:proofErr w:type="spellEnd"/>
-      <w:r>
-        <w:rPr>
-          <w:rFonts w:ascii="Arial" w:eastAsia="Arial" w:hAnsi="Arial" w:cs="Arial"/>
-          <w:sz w:val="24"/>
-          <w:szCs w:val="24"/>
-        </w:rPr>
-        <w:t xml:space="preserve"> → mapa, w której kluczem jest nazwa</w:t>
-      </w:r>
-      <w:r>
-        <w:rPr>
-          <w:rFonts w:ascii="Arial" w:eastAsia="Arial" w:hAnsi="Arial" w:cs="Arial"/>
-          <w:sz w:val="24"/>
-          <w:szCs w:val="24"/>
-        </w:rPr>
-        <w:t xml:space="preserve"> procesu, a wartością jego PID, ułatwia odwoływanie się do konkretnych procesów,</w:t>
-      </w:r>
-    </w:p>
-    <w:p>
-      <w:pPr>
-        <w:pStyle w:val="Akapitzlist"/>
-        <w:numPr>
-          <w:ilvl w:val="1"/>
-          <w:numId w:val="1"/>
-        </w:numPr>
-        <w:rPr>
-          <w:rFonts w:ascii="Arial" w:eastAsia="Arial" w:hAnsi="Arial" w:cs="Arial"/>
-          <w:sz w:val="24"/>
-          <w:szCs w:val="24"/>
-        </w:rPr>
-      </w:pPr>
-    </w:p>
-    <w:p>
-      <w:pPr>
-        <w:pStyle w:val="Akapitzlist"/>
-        <w:ind w:left="1440"/>
-      </w:pPr>
-    </w:p>
-    <w:p>
-      <w:pPr>
-        <w:pStyle w:val="Akapitzlist"/>
-        <w:numPr>
-          <w:ilvl w:val="0"/>
-          <w:numId w:val="1"/>
-        </w:numPr>
-      </w:pPr>
-      <w:r>
-        <w:rPr>
-          <w:rFonts w:ascii="Arial" w:eastAsia="Arial" w:hAnsi="Arial" w:cs="Arial"/>
-          <w:b/>
-          <w:sz w:val="24"/>
-          <w:szCs w:val="24"/>
-        </w:rPr>
-        <w:lastRenderedPageBreak/>
-        <w:t xml:space="preserve">Nagłówki (w języku C++ lub Java) podstawowych procedur/funkcji realizujących dany moduł </w:t>
-      </w:r>
-      <w:r>
-        <w:rPr>
-          <w:rFonts w:ascii="Arial" w:eastAsia="Arial" w:hAnsi="Arial" w:cs="Arial"/>
-          <w:sz w:val="24"/>
-          <w:szCs w:val="24"/>
-        </w:rPr>
-        <w:t>(min. 1, maks. 3)</w:t>
+        <w:t>int</w:t>
+      </w:r>
+      <w:proofErr w:type="spellEnd"/>
+      <w:r>
+        <w:rPr>
+          <w:rFonts w:ascii="Arial" w:eastAsia="Arial" w:hAnsi="Arial" w:cs="Arial"/>
+          <w:sz w:val="24"/>
+          <w:szCs w:val="24"/>
+        </w:rPr>
+        <w:t xml:space="preserve"> </w:t>
+      </w:r>
+      <w:proofErr w:type="spellStart"/>
+      <w:r>
+        <w:rPr>
+          <w:rFonts w:ascii="Arial" w:eastAsia="Arial" w:hAnsi="Arial" w:cs="Arial"/>
+          <w:sz w:val="24"/>
+          <w:szCs w:val="24"/>
+        </w:rPr>
+        <w:t>size</w:t>
+      </w:r>
+      <w:proofErr w:type="spellEnd"/>
+      <w:r>
+        <w:rPr>
+          <w:rFonts w:ascii="Arial" w:eastAsia="Arial" w:hAnsi="Arial" w:cs="Arial"/>
+          <w:sz w:val="24"/>
+          <w:szCs w:val="24"/>
+        </w:rPr>
+        <w:t xml:space="preserve">, </w:t>
+      </w:r>
+      <w:proofErr w:type="spellStart"/>
+      <w:r>
+        <w:rPr>
+          <w:rFonts w:ascii="Arial" w:eastAsia="Arial" w:hAnsi="Arial" w:cs="Arial"/>
+          <w:sz w:val="24"/>
+          <w:szCs w:val="24"/>
+        </w:rPr>
+        <w:t>int</w:t>
+      </w:r>
+      <w:proofErr w:type="spellEnd"/>
+      <w:r>
+        <w:rPr>
+          <w:rFonts w:ascii="Arial" w:eastAsia="Arial" w:hAnsi="Arial" w:cs="Arial"/>
+          <w:sz w:val="24"/>
+          <w:szCs w:val="24"/>
+        </w:rPr>
+        <w:t xml:space="preserve"> </w:t>
+      </w:r>
+      <w:proofErr w:type="spellStart"/>
+      <w:r>
+        <w:rPr>
+          <w:rFonts w:ascii="Arial" w:eastAsia="Arial" w:hAnsi="Arial" w:cs="Arial"/>
+          <w:sz w:val="24"/>
+          <w:szCs w:val="24"/>
+        </w:rPr>
+        <w:t>addres</w:t>
+      </w:r>
+      <w:proofErr w:type="spellEnd"/>
+      <w:r>
+        <w:rPr>
+          <w:rFonts w:ascii="Arial" w:eastAsia="Arial" w:hAnsi="Arial" w:cs="Arial"/>
+          <w:sz w:val="24"/>
+          <w:szCs w:val="24"/>
+        </w:rPr>
+        <w:t>)</w:t>
+      </w:r>
+    </w:p>
+    <w:p>
+      <w:pPr>
+        <w:pStyle w:val="Akapitzlist"/>
+        <w:numPr>
+          <w:ilvl w:val="1"/>
+          <w:numId w:val="1"/>
+        </w:numPr>
+        <w:rPr>
+          <w:rFonts w:ascii="Arial" w:eastAsia="Arial" w:hAnsi="Arial" w:cs="Arial"/>
+          <w:sz w:val="24"/>
+          <w:szCs w:val="24"/>
+        </w:rPr>
+      </w:pPr>
+      <w:r>
+        <w:rPr>
+          <w:rFonts w:ascii="Arial" w:eastAsia="Arial" w:hAnsi="Arial" w:cs="Arial"/>
+          <w:sz w:val="24"/>
+          <w:szCs w:val="24"/>
+        </w:rPr>
+        <w:t xml:space="preserve"> public </w:t>
+      </w:r>
+      <w:proofErr w:type="spellStart"/>
+      <w:r>
+        <w:rPr>
+          <w:rFonts w:ascii="Arial" w:eastAsia="Arial" w:hAnsi="Arial" w:cs="Arial"/>
+          <w:sz w:val="24"/>
+          <w:szCs w:val="24"/>
+        </w:rPr>
+        <w:t>boolean</w:t>
+      </w:r>
+      <w:proofErr w:type="spellEnd"/>
+      <w:r>
+        <w:rPr>
+          <w:rFonts w:ascii="Arial" w:eastAsia="Arial" w:hAnsi="Arial" w:cs="Arial"/>
+          <w:sz w:val="24"/>
+          <w:szCs w:val="24"/>
+        </w:rPr>
+        <w:t xml:space="preserve"> </w:t>
+      </w:r>
+      <w:proofErr w:type="spellStart"/>
+      <w:r>
+        <w:rPr>
+          <w:rFonts w:ascii="Arial" w:eastAsia="Arial" w:hAnsi="Arial" w:cs="Arial"/>
+          <w:sz w:val="24"/>
+          <w:szCs w:val="24"/>
+        </w:rPr>
+        <w:t>read_message</w:t>
+      </w:r>
+      <w:proofErr w:type="spellEnd"/>
+      <w:r>
+        <w:rPr>
+          <w:rFonts w:ascii="Arial" w:eastAsia="Arial" w:hAnsi="Arial" w:cs="Arial"/>
+          <w:sz w:val="24"/>
+          <w:szCs w:val="24"/>
+        </w:rPr>
+        <w:t>(</w:t>
+      </w:r>
+      <w:proofErr w:type="spellStart"/>
+      <w:r>
+        <w:rPr>
+          <w:rFonts w:ascii="Arial" w:eastAsia="Arial" w:hAnsi="Arial" w:cs="Arial"/>
+          <w:sz w:val="24"/>
+          <w:szCs w:val="24"/>
+        </w:rPr>
+        <w:t>int</w:t>
+      </w:r>
+      <w:proofErr w:type="spellEnd"/>
+      <w:r>
+        <w:rPr>
+          <w:rFonts w:ascii="Arial" w:eastAsia="Arial" w:hAnsi="Arial" w:cs="Arial"/>
+          <w:sz w:val="24"/>
+          <w:szCs w:val="24"/>
+        </w:rPr>
+        <w:t xml:space="preserve"> </w:t>
+      </w:r>
+      <w:proofErr w:type="spellStart"/>
+      <w:r>
+        <w:rPr>
+          <w:rFonts w:ascii="Arial" w:eastAsia="Arial" w:hAnsi="Arial" w:cs="Arial"/>
+          <w:sz w:val="24"/>
+          <w:szCs w:val="24"/>
+        </w:rPr>
+        <w:t>addres</w:t>
+      </w:r>
+      <w:proofErr w:type="spellEnd"/>
+      <w:r>
+        <w:rPr>
+          <w:rFonts w:ascii="Arial" w:eastAsia="Arial" w:hAnsi="Arial" w:cs="Arial"/>
+          <w:sz w:val="24"/>
+          <w:szCs w:val="24"/>
+        </w:rPr>
+        <w:t>)</w:t>
       </w:r>
     </w:p>
     <w:p>
@@ -1252,118 +2140,18 @@
           <w:sz w:val="24"/>
           <w:szCs w:val="24"/>
         </w:rPr>
-        <w:t>...</w:t>
-      </w:r>
-    </w:p>
-    <w:p>
-      <w:pPr>
-        <w:pStyle w:val="Akapitzlist"/>
-        <w:numPr>
-          <w:ilvl w:val="1"/>
-          <w:numId w:val="1"/>
-        </w:numPr>
-        <w:rPr>
-          <w:rFonts w:ascii="Arial" w:eastAsia="Arial" w:hAnsi="Arial" w:cs="Arial"/>
-          <w:sz w:val="24"/>
-          <w:szCs w:val="24"/>
-        </w:rPr>
-      </w:pPr>
-      <w:r>
-        <w:rPr>
-          <w:rFonts w:ascii="Arial" w:eastAsia="Arial" w:hAnsi="Arial" w:cs="Arial"/>
-          <w:sz w:val="24"/>
-          <w:szCs w:val="24"/>
-        </w:rPr>
-        <w:t>…</w:t>
-      </w:r>
-    </w:p>
-    <w:p>
-      <w:pPr>
-        <w:pStyle w:val="Akapitzlist"/>
-        <w:numPr>
-          <w:ilvl w:val="1"/>
-          <w:numId w:val="1"/>
-        </w:numPr>
-        <w:rPr>
-          <w:rFonts w:ascii="Arial" w:eastAsia="Arial" w:hAnsi="Arial" w:cs="Arial"/>
-          <w:sz w:val="24"/>
-          <w:szCs w:val="24"/>
-        </w:rPr>
-      </w:pPr>
-      <w:r>
-        <w:rPr>
-          <w:rFonts w:ascii="Arial" w:eastAsia="Arial" w:hAnsi="Arial" w:cs="Arial"/>
-          <w:sz w:val="24"/>
-          <w:szCs w:val="24"/>
-        </w:rPr>
-        <w:t>…</w:t>
-      </w:r>
-    </w:p>
-    <w:p>
-      <w:pPr>
-        <w:pStyle w:val="Akapitzlist"/>
-        <w:numPr>
-          <w:ilvl w:val="1"/>
-          <w:numId w:val="1"/>
-        </w:numPr>
-        <w:rPr>
-          <w:rFonts w:ascii="Arial" w:eastAsia="Arial" w:hAnsi="Arial" w:cs="Arial"/>
-          <w:sz w:val="24"/>
-          <w:szCs w:val="24"/>
-        </w:rPr>
-      </w:pPr>
-      <w:r>
-        <w:rPr>
-          <w:rFonts w:ascii="Arial" w:eastAsia="Arial" w:hAnsi="Arial" w:cs="Arial"/>
-          <w:sz w:val="24"/>
-          <w:szCs w:val="24"/>
-        </w:rPr>
-        <w:t>…</w:t>
-      </w:r>
-    </w:p>
-    <w:p>
-      <w:pPr>
-        <w:pStyle w:val="Akapitzlist"/>
-        <w:numPr>
-          <w:ilvl w:val="1"/>
-          <w:numId w:val="1"/>
-        </w:numPr>
-        <w:rPr>
-          <w:rFonts w:ascii="Arial" w:eastAsia="Arial" w:hAnsi="Arial" w:cs="Arial"/>
-          <w:sz w:val="24"/>
-          <w:szCs w:val="24"/>
-        </w:rPr>
-      </w:pPr>
-      <w:r>
-        <w:rPr>
-          <w:rFonts w:ascii="Arial" w:eastAsia="Arial" w:hAnsi="Arial" w:cs="Arial"/>
-          <w:sz w:val="24"/>
-          <w:szCs w:val="24"/>
-        </w:rPr>
-        <w:t>…</w:t>
-      </w:r>
-    </w:p>
-    <w:p>
-      <w:pPr>
-        <w:pStyle w:val="Akapitzlist"/>
-        <w:numPr>
-          <w:ilvl w:val="1"/>
-          <w:numId w:val="1"/>
-        </w:numPr>
-        <w:rPr>
-          <w:rFonts w:ascii="Arial" w:eastAsia="Arial" w:hAnsi="Arial" w:cs="Arial"/>
-          <w:sz w:val="24"/>
-          <w:szCs w:val="24"/>
-        </w:rPr>
-      </w:pPr>
-      <w:r>
-        <w:rPr>
-          <w:rFonts w:ascii="Arial" w:eastAsia="Arial" w:hAnsi="Arial" w:cs="Arial"/>
-          <w:sz w:val="24"/>
-          <w:szCs w:val="24"/>
-        </w:rPr>
-        <w:t>public</w:t>
-      </w:r>
+        <w:t xml:space="preserve"> public </w:t>
+      </w:r>
+      <w:proofErr w:type="spellStart"/>
+      <w:r>
+        <w:rPr>
+          <w:rFonts w:ascii="Arial" w:eastAsia="Arial" w:hAnsi="Arial" w:cs="Arial"/>
+          <w:sz w:val="24"/>
+          <w:szCs w:val="24"/>
+        </w:rPr>
+        <w:t>static</w:t>
+      </w:r>
+      <w:proofErr w:type="spellEnd"/>
       <w:r>
         <w:rPr>
           <w:rFonts w:ascii="Arial" w:eastAsia="Arial" w:hAnsi="Arial" w:cs="Arial"/>
@@ -1379,6 +2167,136 @@
           <w:sz w:val="24"/>
           <w:szCs w:val="24"/>
         </w:rPr>
+        <w:t>void</w:t>
+      </w:r>
+      <w:proofErr w:type="spellEnd"/>
+      <w:r>
+        <w:rPr>
+          <w:rFonts w:ascii="Arial" w:eastAsia="Arial" w:hAnsi="Arial" w:cs="Arial"/>
+          <w:sz w:val="24"/>
+          <w:szCs w:val="24"/>
+        </w:rPr>
+        <w:t xml:space="preserve"> </w:t>
+      </w:r>
+      <w:proofErr w:type="spellStart"/>
+      <w:r>
+        <w:rPr>
+          <w:rFonts w:ascii="Arial" w:eastAsia="Arial" w:hAnsi="Arial" w:cs="Arial"/>
+          <w:sz w:val="24"/>
+          <w:szCs w:val="24"/>
+        </w:rPr>
+        <w:t>create_process</w:t>
+      </w:r>
+      <w:proofErr w:type="spellEnd"/>
+      <w:r>
+        <w:rPr>
+          <w:rFonts w:ascii="Arial" w:eastAsia="Arial" w:hAnsi="Arial" w:cs="Arial"/>
+          <w:sz w:val="24"/>
+          <w:szCs w:val="24"/>
+        </w:rPr>
+        <w:t xml:space="preserve">(String </w:t>
+      </w:r>
+      <w:proofErr w:type="spellStart"/>
+      <w:r>
+        <w:rPr>
+          <w:rFonts w:ascii="Arial" w:eastAsia="Arial" w:hAnsi="Arial" w:cs="Arial"/>
+          <w:sz w:val="24"/>
+          <w:szCs w:val="24"/>
+        </w:rPr>
+        <w:t>name</w:t>
+      </w:r>
+      <w:proofErr w:type="spellEnd"/>
+      <w:r>
+        <w:rPr>
+          <w:rFonts w:ascii="Arial" w:eastAsia="Arial" w:hAnsi="Arial" w:cs="Arial"/>
+          <w:sz w:val="24"/>
+          <w:szCs w:val="24"/>
+        </w:rPr>
+        <w:t xml:space="preserve">, String </w:t>
+      </w:r>
+      <w:proofErr w:type="spellStart"/>
+      <w:r>
+        <w:rPr>
+          <w:rFonts w:ascii="Arial" w:eastAsia="Arial" w:hAnsi="Arial" w:cs="Arial"/>
+          <w:sz w:val="24"/>
+          <w:szCs w:val="24"/>
+        </w:rPr>
+        <w:t>file_name</w:t>
+      </w:r>
+      <w:proofErr w:type="spellEnd"/>
+      <w:r>
+        <w:rPr>
+          <w:rFonts w:ascii="Arial" w:eastAsia="Arial" w:hAnsi="Arial" w:cs="Arial"/>
+          <w:sz w:val="24"/>
+          <w:szCs w:val="24"/>
+        </w:rPr>
+        <w:t xml:space="preserve">, </w:t>
+      </w:r>
+      <w:proofErr w:type="spellStart"/>
+      <w:r>
+        <w:rPr>
+          <w:rFonts w:ascii="Arial" w:eastAsia="Arial" w:hAnsi="Arial" w:cs="Arial"/>
+          <w:sz w:val="24"/>
+          <w:szCs w:val="24"/>
+        </w:rPr>
+        <w:t>int</w:t>
+      </w:r>
+      <w:proofErr w:type="spellEnd"/>
+      <w:r>
+        <w:rPr>
+          <w:rFonts w:ascii="Arial" w:eastAsia="Arial" w:hAnsi="Arial" w:cs="Arial"/>
+          <w:sz w:val="24"/>
+          <w:szCs w:val="24"/>
+        </w:rPr>
+        <w:t xml:space="preserve"> </w:t>
+      </w:r>
+      <w:proofErr w:type="spellStart"/>
+      <w:r>
+        <w:rPr>
+          <w:rFonts w:ascii="Arial" w:eastAsia="Arial" w:hAnsi="Arial" w:cs="Arial"/>
+          <w:sz w:val="24"/>
+          <w:szCs w:val="24"/>
+        </w:rPr>
+        <w:t>priority</w:t>
+      </w:r>
+      <w:proofErr w:type="spellEnd"/>
+      <w:r>
+        <w:rPr>
+          <w:rFonts w:ascii="Arial" w:eastAsia="Arial" w:hAnsi="Arial" w:cs="Arial"/>
+          <w:sz w:val="24"/>
+          <w:szCs w:val="24"/>
+        </w:rPr>
+        <w:t>),</w:t>
+      </w:r>
+    </w:p>
+    <w:p>
+      <w:pPr>
+        <w:pStyle w:val="Akapitzlist"/>
+        <w:numPr>
+          <w:ilvl w:val="1"/>
+          <w:numId w:val="1"/>
+        </w:numPr>
+        <w:rPr>
+          <w:rFonts w:ascii="Arial" w:eastAsia="Arial" w:hAnsi="Arial" w:cs="Arial"/>
+          <w:sz w:val="24"/>
+          <w:szCs w:val="24"/>
+        </w:rPr>
+      </w:pPr>
+      <w:r>
+        <w:rPr>
+          <w:rFonts w:ascii="Arial" w:eastAsia="Arial" w:hAnsi="Arial" w:cs="Arial"/>
+          <w:sz w:val="24"/>
+          <w:szCs w:val="24"/>
+        </w:rPr>
+        <w:t xml:space="preserve"> public </w:t>
+      </w:r>
+      <w:proofErr w:type="spellStart"/>
+      <w:r>
+        <w:rPr>
+          <w:rFonts w:ascii="Arial" w:eastAsia="Arial" w:hAnsi="Arial" w:cs="Arial"/>
+          <w:sz w:val="24"/>
+          <w:szCs w:val="24"/>
+        </w:rPr>
         <w:t>static</w:t>
       </w:r>
       <w:proofErr w:type="spellEnd"/>
@@ -1397,7 +2315,7 @@
           <w:sz w:val="24"/>
           <w:szCs w:val="24"/>
         </w:rPr>
-        <w:t>boolean</w:t>
+        <w:t>void</w:t>
       </w:r>
       <w:proofErr w:type="spellEnd"/>
       <w:r>
@@ -1415,7 +2333,7 @@
           <w:sz w:val="24"/>
           <w:szCs w:val="24"/>
         </w:rPr>
-        <w:t>create</w:t>
+        <w:t>delete</w:t>
       </w:r>
       <w:proofErr w:type="spellEnd"/>
       <w:r>
@@ -1433,7 +2351,25 @@
           <w:sz w:val="24"/>
           <w:szCs w:val="24"/>
         </w:rPr>
-        <w:t>String</w:t>
+        <w:t>int</w:t>
+      </w:r>
+      <w:proofErr w:type="spellEnd"/>
+      <w:r>
+        <w:rPr>
+          <w:rFonts w:ascii="Arial" w:eastAsia="Arial" w:hAnsi="Arial" w:cs="Arial"/>
+          <w:sz w:val="24"/>
+          <w:szCs w:val="24"/>
+        </w:rPr>
+        <w:t xml:space="preserve"> PID) oraz public </w:t>
+      </w:r>
+      <w:proofErr w:type="spellStart"/>
+      <w:r>
+        <w:rPr>
+          <w:rFonts w:ascii="Arial" w:eastAsia="Arial" w:hAnsi="Arial" w:cs="Arial"/>
+          <w:sz w:val="24"/>
+          <w:szCs w:val="24"/>
+        </w:rPr>
+        <w:t>static</w:t>
       </w:r>
       <w:proofErr w:type="spellEnd"/>
       <w:r>
@@ -1451,25 +2387,7 @@
           <w:sz w:val="24"/>
           <w:szCs w:val="24"/>
         </w:rPr>
-        <w:t>name</w:t>
-      </w:r>
-      <w:proofErr w:type="spellEnd"/>
-      <w:r>
-        <w:rPr>
-          <w:rFonts w:ascii="Arial" w:eastAsia="Arial" w:hAnsi="Arial" w:cs="Arial"/>
-          <w:sz w:val="24"/>
-          <w:szCs w:val="24"/>
-        </w:rPr>
-        <w:t xml:space="preserve">, </w:t>
-      </w:r>
-      <w:proofErr w:type="spellStart"/>
-      <w:r>
-        <w:rPr>
-          <w:rFonts w:ascii="Arial" w:eastAsia="Arial" w:hAnsi="Arial" w:cs="Arial"/>
-          <w:sz w:val="24"/>
-          <w:szCs w:val="24"/>
-        </w:rPr>
-        <w:t>String</w:t>
+        <w:t>void</w:t>
       </w:r>
       <w:proofErr w:type="spellEnd"/>
       <w:r>
@@ -1487,758 +2405,6 @@
           <w:sz w:val="24"/>
           <w:szCs w:val="24"/>
         </w:rPr>
-        <w:t>user</w:t>
-      </w:r>
-      <w:proofErr w:type="spellEnd"/>
-      <w:r>
-        <w:rPr>
-          <w:rFonts w:ascii="Arial" w:eastAsia="Arial" w:hAnsi="Arial" w:cs="Arial"/>
-          <w:sz w:val="24"/>
-          <w:szCs w:val="24"/>
-        </w:rPr>
-        <w:t xml:space="preserve">); </w:t>
-      </w:r>
-    </w:p>
-    <w:p>
-      <w:pPr>
-        <w:pStyle w:val="Akapitzlist"/>
-        <w:numPr>
-          <w:ilvl w:val="1"/>
-          <w:numId w:val="1"/>
-        </w:numPr>
-        <w:rPr>
-          <w:rFonts w:ascii="Arial" w:eastAsia="Arial" w:hAnsi="Arial" w:cs="Arial"/>
-          <w:sz w:val="24"/>
-          <w:szCs w:val="24"/>
-        </w:rPr>
-      </w:pPr>
-      <w:r>
-        <w:rPr>
-          <w:rFonts w:ascii="Arial" w:eastAsia="Arial" w:hAnsi="Arial" w:cs="Arial"/>
-          <w:sz w:val="24"/>
-          <w:szCs w:val="24"/>
-        </w:rPr>
-        <w:t>public</w:t>
-      </w:r>
-      <w:r>
-        <w:rPr>
-          <w:rFonts w:ascii="Arial" w:eastAsia="Arial" w:hAnsi="Arial" w:cs="Arial"/>
-          <w:sz w:val="24"/>
-          <w:szCs w:val="24"/>
-        </w:rPr>
-        <w:t xml:space="preserve"> </w:t>
-      </w:r>
-      <w:proofErr w:type="spellStart"/>
-      <w:r>
-        <w:rPr>
-          <w:rFonts w:ascii="Arial" w:eastAsia="Arial" w:hAnsi="Arial" w:cs="Arial"/>
-          <w:sz w:val="24"/>
-          <w:szCs w:val="24"/>
-        </w:rPr>
-        <w:t>static</w:t>
-      </w:r>
-      <w:proofErr w:type="spellEnd"/>
-      <w:r>
-        <w:rPr>
-          <w:rFonts w:ascii="Arial" w:eastAsia="Arial" w:hAnsi="Arial" w:cs="Arial"/>
-          <w:sz w:val="24"/>
-          <w:szCs w:val="24"/>
-        </w:rPr>
-        <w:t xml:space="preserve"> </w:t>
-      </w:r>
-      <w:proofErr w:type="spellStart"/>
-      <w:r>
-        <w:rPr>
-          <w:rFonts w:ascii="Arial" w:eastAsia="Arial" w:hAnsi="Arial" w:cs="Arial"/>
-          <w:sz w:val="24"/>
-          <w:szCs w:val="24"/>
-        </w:rPr>
-        <w:t>boolean</w:t>
-      </w:r>
-      <w:proofErr w:type="spellEnd"/>
-      <w:r>
-        <w:rPr>
-          <w:rFonts w:ascii="Arial" w:eastAsia="Arial" w:hAnsi="Arial" w:cs="Arial"/>
-          <w:sz w:val="24"/>
-          <w:szCs w:val="24"/>
-        </w:rPr>
-        <w:t xml:space="preserve"> </w:t>
-      </w:r>
-      <w:proofErr w:type="spellStart"/>
-      <w:r>
-        <w:rPr>
-          <w:rFonts w:ascii="Arial" w:eastAsia="Arial" w:hAnsi="Arial" w:cs="Arial"/>
-          <w:sz w:val="24"/>
-          <w:szCs w:val="24"/>
-        </w:rPr>
-        <w:t>write</w:t>
-      </w:r>
-      <w:proofErr w:type="spellEnd"/>
-      <w:r>
-        <w:rPr>
-          <w:rFonts w:ascii="Arial" w:eastAsia="Arial" w:hAnsi="Arial" w:cs="Arial"/>
-          <w:sz w:val="24"/>
-          <w:szCs w:val="24"/>
-        </w:rPr>
-        <w:t>(</w:t>
-      </w:r>
-      <w:proofErr w:type="spellStart"/>
-      <w:r>
-        <w:rPr>
-          <w:rFonts w:ascii="Arial" w:eastAsia="Arial" w:hAnsi="Arial" w:cs="Arial"/>
-          <w:sz w:val="24"/>
-          <w:szCs w:val="24"/>
-        </w:rPr>
-        <w:t>String</w:t>
-      </w:r>
-      <w:proofErr w:type="spellEnd"/>
-      <w:r>
-        <w:rPr>
-          <w:rFonts w:ascii="Arial" w:eastAsia="Arial" w:hAnsi="Arial" w:cs="Arial"/>
-          <w:sz w:val="24"/>
-          <w:szCs w:val="24"/>
-        </w:rPr>
-        <w:t xml:space="preserve"> </w:t>
-      </w:r>
-      <w:proofErr w:type="spellStart"/>
-      <w:r>
-        <w:rPr>
-          <w:rFonts w:ascii="Arial" w:eastAsia="Arial" w:hAnsi="Arial" w:cs="Arial"/>
-          <w:sz w:val="24"/>
-          <w:szCs w:val="24"/>
-        </w:rPr>
-        <w:t>name</w:t>
-      </w:r>
-      <w:proofErr w:type="spellEnd"/>
-      <w:r>
-        <w:rPr>
-          <w:rFonts w:ascii="Arial" w:eastAsia="Arial" w:hAnsi="Arial" w:cs="Arial"/>
-          <w:sz w:val="24"/>
-          <w:szCs w:val="24"/>
-        </w:rPr>
-        <w:t xml:space="preserve">, </w:t>
-      </w:r>
-      <w:proofErr w:type="spellStart"/>
-      <w:r>
-        <w:rPr>
-          <w:rFonts w:ascii="Arial" w:eastAsia="Arial" w:hAnsi="Arial" w:cs="Arial"/>
-          <w:sz w:val="24"/>
-          <w:szCs w:val="24"/>
-        </w:rPr>
-        <w:t>String</w:t>
-      </w:r>
-      <w:proofErr w:type="spellEnd"/>
-      <w:r>
-        <w:rPr>
-          <w:rFonts w:ascii="Arial" w:eastAsia="Arial" w:hAnsi="Arial" w:cs="Arial"/>
-          <w:sz w:val="24"/>
-          <w:szCs w:val="24"/>
-        </w:rPr>
-        <w:t xml:space="preserve"> data);</w:t>
-      </w:r>
-    </w:p>
-    <w:p>
-      <w:pPr>
-        <w:pStyle w:val="Akapitzlist"/>
-        <w:numPr>
-          <w:ilvl w:val="1"/>
-          <w:numId w:val="1"/>
-        </w:numPr>
-        <w:rPr>
-          <w:rFonts w:ascii="Arial" w:eastAsia="Arial" w:hAnsi="Arial" w:cs="Arial"/>
-          <w:sz w:val="24"/>
-          <w:szCs w:val="24"/>
-        </w:rPr>
-      </w:pPr>
-      <w:r>
-        <w:rPr>
-          <w:rFonts w:ascii="Arial" w:eastAsia="Arial" w:hAnsi="Arial" w:cs="Arial"/>
-          <w:sz w:val="24"/>
-          <w:szCs w:val="24"/>
-        </w:rPr>
-        <w:t xml:space="preserve"> </w:t>
-      </w:r>
-      <w:r>
-        <w:rPr>
-          <w:rFonts w:ascii="Arial" w:eastAsia="Arial" w:hAnsi="Arial" w:cs="Arial"/>
-          <w:sz w:val="24"/>
-          <w:szCs w:val="24"/>
-        </w:rPr>
-        <w:t>public</w:t>
-      </w:r>
-      <w:r>
-        <w:rPr>
-          <w:rFonts w:ascii="Arial" w:eastAsia="Arial" w:hAnsi="Arial" w:cs="Arial"/>
-          <w:sz w:val="24"/>
-          <w:szCs w:val="24"/>
-        </w:rPr>
-        <w:t xml:space="preserve"> </w:t>
-      </w:r>
-      <w:proofErr w:type="spellStart"/>
-      <w:r>
-        <w:rPr>
-          <w:rFonts w:ascii="Arial" w:eastAsia="Arial" w:hAnsi="Arial" w:cs="Arial"/>
-          <w:sz w:val="24"/>
-          <w:szCs w:val="24"/>
-        </w:rPr>
-        <w:t>static</w:t>
-      </w:r>
-      <w:proofErr w:type="spellEnd"/>
-      <w:r>
-        <w:rPr>
-          <w:rFonts w:ascii="Arial" w:eastAsia="Arial" w:hAnsi="Arial" w:cs="Arial"/>
-          <w:sz w:val="24"/>
-          <w:szCs w:val="24"/>
-        </w:rPr>
-        <w:t xml:space="preserve"> </w:t>
-      </w:r>
-      <w:proofErr w:type="spellStart"/>
-      <w:r>
-        <w:rPr>
-          <w:rFonts w:ascii="Arial" w:eastAsia="Arial" w:hAnsi="Arial" w:cs="Arial"/>
-          <w:sz w:val="24"/>
-          <w:szCs w:val="24"/>
-        </w:rPr>
-        <w:t>String</w:t>
-      </w:r>
-      <w:proofErr w:type="spellEnd"/>
-      <w:r>
-        <w:rPr>
-          <w:rFonts w:ascii="Arial" w:eastAsia="Arial" w:hAnsi="Arial" w:cs="Arial"/>
-          <w:sz w:val="24"/>
-          <w:szCs w:val="24"/>
-        </w:rPr>
-        <w:t xml:space="preserve"> </w:t>
-      </w:r>
-      <w:proofErr w:type="spellStart"/>
-      <w:r>
-        <w:rPr>
-          <w:rFonts w:ascii="Arial" w:eastAsia="Arial" w:hAnsi="Arial" w:cs="Arial"/>
-          <w:sz w:val="24"/>
-          <w:szCs w:val="24"/>
-        </w:rPr>
-        <w:t>read</w:t>
-      </w:r>
-      <w:proofErr w:type="spellEnd"/>
-      <w:r>
-        <w:rPr>
-          <w:rFonts w:ascii="Arial" w:eastAsia="Arial" w:hAnsi="Arial" w:cs="Arial"/>
-          <w:sz w:val="24"/>
-          <w:szCs w:val="24"/>
-        </w:rPr>
-        <w:t>(</w:t>
-      </w:r>
-      <w:proofErr w:type="spellStart"/>
-      <w:r>
-        <w:rPr>
-          <w:rFonts w:ascii="Arial" w:eastAsia="Arial" w:hAnsi="Arial" w:cs="Arial"/>
-          <w:sz w:val="24"/>
-          <w:szCs w:val="24"/>
-        </w:rPr>
-        <w:t>String</w:t>
-      </w:r>
-      <w:proofErr w:type="spellEnd"/>
-      <w:r>
-        <w:rPr>
-          <w:rFonts w:ascii="Arial" w:eastAsia="Arial" w:hAnsi="Arial" w:cs="Arial"/>
-          <w:sz w:val="24"/>
-          <w:szCs w:val="24"/>
-        </w:rPr>
-        <w:t xml:space="preserve"> </w:t>
-      </w:r>
-      <w:proofErr w:type="spellStart"/>
-      <w:r>
-        <w:rPr>
-          <w:rFonts w:ascii="Arial" w:eastAsia="Arial" w:hAnsi="Arial" w:cs="Arial"/>
-          <w:sz w:val="24"/>
-          <w:szCs w:val="24"/>
-        </w:rPr>
-        <w:t>fileName</w:t>
-      </w:r>
-      <w:proofErr w:type="spellEnd"/>
-      <w:r>
-        <w:rPr>
-          <w:rFonts w:ascii="Arial" w:eastAsia="Arial" w:hAnsi="Arial" w:cs="Arial"/>
-          <w:sz w:val="24"/>
-          <w:szCs w:val="24"/>
-        </w:rPr>
-        <w:t xml:space="preserve">, </w:t>
-      </w:r>
-      <w:proofErr w:type="spellStart"/>
-      <w:r>
-        <w:rPr>
-          <w:rFonts w:ascii="Arial" w:eastAsia="Arial" w:hAnsi="Arial" w:cs="Arial"/>
-          <w:sz w:val="24"/>
-          <w:szCs w:val="24"/>
-        </w:rPr>
-        <w:t>int</w:t>
-      </w:r>
-      <w:proofErr w:type="spellEnd"/>
-      <w:r>
-        <w:rPr>
-          <w:rFonts w:ascii="Arial" w:eastAsia="Arial" w:hAnsi="Arial" w:cs="Arial"/>
-          <w:sz w:val="24"/>
-          <w:szCs w:val="24"/>
-        </w:rPr>
-        <w:t xml:space="preserve"> </w:t>
-      </w:r>
-      <w:proofErr w:type="spellStart"/>
-      <w:r>
-        <w:rPr>
-          <w:rFonts w:ascii="Arial" w:eastAsia="Arial" w:hAnsi="Arial" w:cs="Arial"/>
-          <w:sz w:val="24"/>
-          <w:szCs w:val="24"/>
-        </w:rPr>
-        <w:t>from</w:t>
-      </w:r>
-      <w:proofErr w:type="spellEnd"/>
-      <w:r>
-        <w:rPr>
-          <w:rFonts w:ascii="Arial" w:eastAsia="Arial" w:hAnsi="Arial" w:cs="Arial"/>
-          <w:sz w:val="24"/>
-          <w:szCs w:val="24"/>
-        </w:rPr>
-        <w:t xml:space="preserve">, </w:t>
-      </w:r>
-      <w:proofErr w:type="spellStart"/>
-      <w:r>
-        <w:rPr>
-          <w:rFonts w:ascii="Arial" w:eastAsia="Arial" w:hAnsi="Arial" w:cs="Arial"/>
-          <w:sz w:val="24"/>
-          <w:szCs w:val="24"/>
-        </w:rPr>
-        <w:t>int</w:t>
-      </w:r>
-      <w:proofErr w:type="spellEnd"/>
-      <w:r>
-        <w:rPr>
-          <w:rFonts w:ascii="Arial" w:eastAsia="Arial" w:hAnsi="Arial" w:cs="Arial"/>
-          <w:sz w:val="24"/>
-          <w:szCs w:val="24"/>
-        </w:rPr>
-        <w:t xml:space="preserve"> </w:t>
-      </w:r>
-      <w:proofErr w:type="spellStart"/>
-      <w:r>
-        <w:rPr>
-          <w:rFonts w:ascii="Arial" w:eastAsia="Arial" w:hAnsi="Arial" w:cs="Arial"/>
-          <w:sz w:val="24"/>
-          <w:szCs w:val="24"/>
-        </w:rPr>
-        <w:t>howMany</w:t>
-      </w:r>
-      <w:proofErr w:type="spellEnd"/>
-      <w:r>
-        <w:rPr>
-          <w:rFonts w:ascii="Arial" w:eastAsia="Arial" w:hAnsi="Arial" w:cs="Arial"/>
-          <w:sz w:val="24"/>
-          <w:szCs w:val="24"/>
-        </w:rPr>
-        <w:t xml:space="preserve">); </w:t>
-      </w:r>
-    </w:p>
-    <w:p>
-      <w:pPr>
-        <w:pStyle w:val="Akapitzlist"/>
-        <w:numPr>
-          <w:ilvl w:val="1"/>
-          <w:numId w:val="1"/>
-        </w:numPr>
-        <w:rPr>
-          <w:rFonts w:ascii="Arial" w:eastAsia="Arial" w:hAnsi="Arial" w:cs="Arial"/>
-          <w:sz w:val="24"/>
-          <w:szCs w:val="24"/>
-        </w:rPr>
-      </w:pPr>
-      <w:r>
-        <w:rPr>
-          <w:rFonts w:ascii="Arial" w:eastAsia="Arial" w:hAnsi="Arial" w:cs="Arial"/>
-          <w:sz w:val="24"/>
-          <w:szCs w:val="24"/>
-        </w:rPr>
-        <w:t>…</w:t>
-      </w:r>
-    </w:p>
-    <w:p>
-      <w:pPr>
-        <w:pStyle w:val="Akapitzlist"/>
-        <w:numPr>
-          <w:ilvl w:val="1"/>
-          <w:numId w:val="1"/>
-        </w:numPr>
-        <w:rPr>
-          <w:rFonts w:ascii="Arial" w:eastAsia="Arial" w:hAnsi="Arial" w:cs="Arial"/>
-          <w:sz w:val="24"/>
-          <w:szCs w:val="24"/>
-        </w:rPr>
-      </w:pPr>
-      <w:r>
-        <w:rPr>
-          <w:rFonts w:ascii="Arial" w:eastAsia="Arial" w:hAnsi="Arial" w:cs="Arial"/>
-          <w:sz w:val="24"/>
-          <w:szCs w:val="24"/>
-        </w:rPr>
-        <w:t>…</w:t>
-      </w:r>
-    </w:p>
-    <w:p>
-      <w:pPr>
-        <w:pStyle w:val="Akapitzlist"/>
-        <w:numPr>
-          <w:ilvl w:val="1"/>
-          <w:numId w:val="1"/>
-        </w:numPr>
-        <w:rPr>
-          <w:rFonts w:ascii="Arial" w:eastAsia="Arial" w:hAnsi="Arial" w:cs="Arial"/>
-          <w:sz w:val="24"/>
-          <w:szCs w:val="24"/>
-        </w:rPr>
-      </w:pPr>
-      <w:r>
-        <w:rPr>
-          <w:rFonts w:ascii="Arial" w:eastAsia="Arial" w:hAnsi="Arial" w:cs="Arial"/>
-          <w:sz w:val="24"/>
-          <w:szCs w:val="24"/>
-        </w:rPr>
-        <w:t>…</w:t>
-      </w:r>
-    </w:p>
-    <w:p>
-      <w:pPr>
-        <w:pStyle w:val="Akapitzlist"/>
-        <w:numPr>
-          <w:ilvl w:val="1"/>
-          <w:numId w:val="1"/>
-        </w:numPr>
-        <w:rPr>
-          <w:rFonts w:ascii="Arial" w:eastAsia="Arial" w:hAnsi="Arial" w:cs="Arial"/>
-          <w:sz w:val="24"/>
-          <w:szCs w:val="24"/>
-        </w:rPr>
-      </w:pPr>
-      <w:r>
-        <w:rPr>
-          <w:rFonts w:ascii="Arial" w:eastAsia="Arial" w:hAnsi="Arial" w:cs="Arial"/>
-          <w:sz w:val="24"/>
-          <w:szCs w:val="24"/>
-        </w:rPr>
-        <w:t>…</w:t>
-      </w:r>
-    </w:p>
-    <w:p>
-      <w:pPr>
-        <w:pStyle w:val="Akapitzlist"/>
-        <w:numPr>
-          <w:ilvl w:val="1"/>
-          <w:numId w:val="1"/>
-        </w:numPr>
-        <w:rPr>
-          <w:rFonts w:ascii="Arial" w:eastAsia="Arial" w:hAnsi="Arial" w:cs="Arial"/>
-          <w:sz w:val="24"/>
-          <w:szCs w:val="24"/>
-        </w:rPr>
-      </w:pPr>
-      <w:r>
-        <w:rPr>
-          <w:rFonts w:ascii="Arial" w:eastAsia="Arial" w:hAnsi="Arial" w:cs="Arial"/>
-          <w:sz w:val="24"/>
-          <w:szCs w:val="24"/>
-        </w:rPr>
-        <w:t>…</w:t>
-      </w:r>
-    </w:p>
-    <w:p>
-      <w:pPr>
-        <w:pStyle w:val="Akapitzlist"/>
-        <w:numPr>
-          <w:ilvl w:val="1"/>
-          <w:numId w:val="1"/>
-        </w:numPr>
-        <w:rPr>
-          <w:rFonts w:ascii="Arial" w:eastAsia="Arial" w:hAnsi="Arial" w:cs="Arial"/>
-          <w:sz w:val="24"/>
-          <w:szCs w:val="24"/>
-        </w:rPr>
-      </w:pPr>
-      <w:r>
-        <w:rPr>
-          <w:rFonts w:ascii="Arial" w:eastAsia="Arial" w:hAnsi="Arial" w:cs="Arial"/>
-          <w:sz w:val="24"/>
-          <w:szCs w:val="24"/>
-        </w:rPr>
-        <w:t>…</w:t>
-      </w:r>
-    </w:p>
-    <w:p>
-      <w:pPr>
-        <w:pStyle w:val="Akapitzlist"/>
-        <w:numPr>
-          <w:ilvl w:val="1"/>
-          <w:numId w:val="1"/>
-        </w:numPr>
-        <w:rPr>
-          <w:rFonts w:ascii="Arial" w:eastAsia="Arial" w:hAnsi="Arial" w:cs="Arial"/>
-          <w:sz w:val="24"/>
-          <w:szCs w:val="24"/>
-        </w:rPr>
-      </w:pPr>
-      <w:r>
-        <w:rPr>
-          <w:rFonts w:ascii="Arial" w:eastAsia="Arial" w:hAnsi="Arial" w:cs="Arial"/>
-          <w:sz w:val="24"/>
-          <w:szCs w:val="24"/>
-        </w:rPr>
-        <w:t>…</w:t>
-      </w:r>
-    </w:p>
-    <w:p>
-      <w:pPr>
-        <w:pStyle w:val="Akapitzlist"/>
-        <w:numPr>
-          <w:ilvl w:val="1"/>
-          <w:numId w:val="1"/>
-        </w:numPr>
-        <w:rPr>
-          <w:rFonts w:ascii="Arial" w:eastAsia="Arial" w:hAnsi="Arial" w:cs="Arial"/>
-          <w:sz w:val="24"/>
-          <w:szCs w:val="24"/>
-        </w:rPr>
-      </w:pPr>
-      <w:r>
-        <w:rPr>
-          <w:rFonts w:ascii="Arial" w:eastAsia="Arial" w:hAnsi="Arial" w:cs="Arial"/>
-          <w:sz w:val="24"/>
-          <w:szCs w:val="24"/>
-        </w:rPr>
-        <w:t xml:space="preserve"> public </w:t>
-      </w:r>
-      <w:proofErr w:type="spellStart"/>
-      <w:r>
-        <w:rPr>
-          <w:rFonts w:ascii="Arial" w:eastAsia="Arial" w:hAnsi="Arial" w:cs="Arial"/>
-          <w:sz w:val="24"/>
-          <w:szCs w:val="24"/>
-        </w:rPr>
-        <w:t>static</w:t>
-      </w:r>
-      <w:proofErr w:type="spellEnd"/>
-      <w:r>
-        <w:rPr>
-          <w:rFonts w:ascii="Arial" w:eastAsia="Arial" w:hAnsi="Arial" w:cs="Arial"/>
-          <w:sz w:val="24"/>
-          <w:szCs w:val="24"/>
-        </w:rPr>
-        <w:t xml:space="preserve"> </w:t>
-      </w:r>
-      <w:proofErr w:type="spellStart"/>
-      <w:r>
-        <w:rPr>
-          <w:rFonts w:ascii="Arial" w:eastAsia="Arial" w:hAnsi="Arial" w:cs="Arial"/>
-          <w:sz w:val="24"/>
-          <w:szCs w:val="24"/>
-        </w:rPr>
-        <w:t>void</w:t>
-      </w:r>
-      <w:proofErr w:type="spellEnd"/>
-      <w:r>
-        <w:rPr>
-          <w:rFonts w:ascii="Arial" w:eastAsia="Arial" w:hAnsi="Arial" w:cs="Arial"/>
-          <w:sz w:val="24"/>
-          <w:szCs w:val="24"/>
-        </w:rPr>
-        <w:t xml:space="preserve"> </w:t>
-      </w:r>
-      <w:proofErr w:type="spellStart"/>
-      <w:r>
-        <w:rPr>
-          <w:rFonts w:ascii="Arial" w:eastAsia="Arial" w:hAnsi="Arial" w:cs="Arial"/>
-          <w:sz w:val="24"/>
-          <w:szCs w:val="24"/>
-        </w:rPr>
-        <w:t>create_process</w:t>
-      </w:r>
-      <w:proofErr w:type="spellEnd"/>
-      <w:r>
-        <w:rPr>
-          <w:rFonts w:ascii="Arial" w:eastAsia="Arial" w:hAnsi="Arial" w:cs="Arial"/>
-          <w:sz w:val="24"/>
-          <w:szCs w:val="24"/>
-        </w:rPr>
-        <w:t>(</w:t>
-      </w:r>
-      <w:proofErr w:type="spellStart"/>
-      <w:r>
-        <w:rPr>
-          <w:rFonts w:ascii="Arial" w:eastAsia="Arial" w:hAnsi="Arial" w:cs="Arial"/>
-          <w:sz w:val="24"/>
-          <w:szCs w:val="24"/>
-        </w:rPr>
-        <w:t>String</w:t>
-      </w:r>
-      <w:proofErr w:type="spellEnd"/>
-      <w:r>
-        <w:rPr>
-          <w:rFonts w:ascii="Arial" w:eastAsia="Arial" w:hAnsi="Arial" w:cs="Arial"/>
-          <w:sz w:val="24"/>
-          <w:szCs w:val="24"/>
-        </w:rPr>
-        <w:t xml:space="preserve"> </w:t>
-      </w:r>
-      <w:proofErr w:type="spellStart"/>
-      <w:r>
-        <w:rPr>
-          <w:rFonts w:ascii="Arial" w:eastAsia="Arial" w:hAnsi="Arial" w:cs="Arial"/>
-          <w:sz w:val="24"/>
-          <w:szCs w:val="24"/>
-        </w:rPr>
-        <w:t>name</w:t>
-      </w:r>
-      <w:proofErr w:type="spellEnd"/>
-      <w:r>
-        <w:rPr>
-          <w:rFonts w:ascii="Arial" w:eastAsia="Arial" w:hAnsi="Arial" w:cs="Arial"/>
-          <w:sz w:val="24"/>
-          <w:szCs w:val="24"/>
-        </w:rPr>
-        <w:t xml:space="preserve">, </w:t>
-      </w:r>
-      <w:proofErr w:type="spellStart"/>
-      <w:r>
-        <w:rPr>
-          <w:rFonts w:ascii="Arial" w:eastAsia="Arial" w:hAnsi="Arial" w:cs="Arial"/>
-          <w:sz w:val="24"/>
-          <w:szCs w:val="24"/>
-        </w:rPr>
-        <w:t>String</w:t>
-      </w:r>
-      <w:proofErr w:type="spellEnd"/>
-      <w:r>
-        <w:rPr>
-          <w:rFonts w:ascii="Arial" w:eastAsia="Arial" w:hAnsi="Arial" w:cs="Arial"/>
-          <w:sz w:val="24"/>
-          <w:szCs w:val="24"/>
-        </w:rPr>
-        <w:t xml:space="preserve"> </w:t>
-      </w:r>
-      <w:proofErr w:type="spellStart"/>
-      <w:r>
-        <w:rPr>
-          <w:rFonts w:ascii="Arial" w:eastAsia="Arial" w:hAnsi="Arial" w:cs="Arial"/>
-          <w:sz w:val="24"/>
-          <w:szCs w:val="24"/>
-        </w:rPr>
-        <w:t>file_name</w:t>
-      </w:r>
-      <w:proofErr w:type="spellEnd"/>
-      <w:r>
-        <w:rPr>
-          <w:rFonts w:ascii="Arial" w:eastAsia="Arial" w:hAnsi="Arial" w:cs="Arial"/>
-          <w:sz w:val="24"/>
-          <w:szCs w:val="24"/>
-        </w:rPr>
-        <w:t xml:space="preserve">, </w:t>
-      </w:r>
-      <w:proofErr w:type="spellStart"/>
-      <w:r>
-        <w:rPr>
-          <w:rFonts w:ascii="Arial" w:eastAsia="Arial" w:hAnsi="Arial" w:cs="Arial"/>
-          <w:sz w:val="24"/>
-          <w:szCs w:val="24"/>
-        </w:rPr>
-        <w:t>int</w:t>
-      </w:r>
-      <w:proofErr w:type="spellEnd"/>
-      <w:r>
-        <w:rPr>
-          <w:rFonts w:ascii="Arial" w:eastAsia="Arial" w:hAnsi="Arial" w:cs="Arial"/>
-          <w:sz w:val="24"/>
-          <w:szCs w:val="24"/>
-        </w:rPr>
-        <w:t xml:space="preserve"> </w:t>
-      </w:r>
-      <w:proofErr w:type="spellStart"/>
-      <w:r>
-        <w:rPr>
-          <w:rFonts w:ascii="Arial" w:eastAsia="Arial" w:hAnsi="Arial" w:cs="Arial"/>
-          <w:sz w:val="24"/>
-          <w:szCs w:val="24"/>
-        </w:rPr>
-        <w:t>priority</w:t>
-      </w:r>
-      <w:proofErr w:type="spellEnd"/>
-      <w:r>
-        <w:rPr>
-          <w:rFonts w:ascii="Arial" w:eastAsia="Arial" w:hAnsi="Arial" w:cs="Arial"/>
-          <w:sz w:val="24"/>
-          <w:szCs w:val="24"/>
-        </w:rPr>
-        <w:t>),</w:t>
-      </w:r>
-    </w:p>
-    <w:p>
-      <w:pPr>
-        <w:pStyle w:val="Akapitzlist"/>
-        <w:numPr>
-          <w:ilvl w:val="1"/>
-          <w:numId w:val="1"/>
-        </w:numPr>
-        <w:rPr>
-          <w:rFonts w:ascii="Arial" w:eastAsia="Arial" w:hAnsi="Arial" w:cs="Arial"/>
-          <w:sz w:val="24"/>
-          <w:szCs w:val="24"/>
-        </w:rPr>
-      </w:pPr>
-      <w:r>
-        <w:rPr>
-          <w:rFonts w:ascii="Arial" w:eastAsia="Arial" w:hAnsi="Arial" w:cs="Arial"/>
-          <w:sz w:val="24"/>
-          <w:szCs w:val="24"/>
-        </w:rPr>
-        <w:t xml:space="preserve"> public </w:t>
-      </w:r>
-      <w:proofErr w:type="spellStart"/>
-      <w:r>
-        <w:rPr>
-          <w:rFonts w:ascii="Arial" w:eastAsia="Arial" w:hAnsi="Arial" w:cs="Arial"/>
-          <w:sz w:val="24"/>
-          <w:szCs w:val="24"/>
-        </w:rPr>
-        <w:t>static</w:t>
-      </w:r>
-      <w:proofErr w:type="spellEnd"/>
-      <w:r>
-        <w:rPr>
-          <w:rFonts w:ascii="Arial" w:eastAsia="Arial" w:hAnsi="Arial" w:cs="Arial"/>
-          <w:sz w:val="24"/>
-          <w:szCs w:val="24"/>
-        </w:rPr>
-        <w:t xml:space="preserve"> </w:t>
-      </w:r>
-      <w:proofErr w:type="spellStart"/>
-      <w:r>
-        <w:rPr>
-          <w:rFonts w:ascii="Arial" w:eastAsia="Arial" w:hAnsi="Arial" w:cs="Arial"/>
-          <w:sz w:val="24"/>
-          <w:szCs w:val="24"/>
-        </w:rPr>
-        <w:t>void</w:t>
-      </w:r>
-      <w:proofErr w:type="spellEnd"/>
-      <w:r>
-        <w:rPr>
-          <w:rFonts w:ascii="Arial" w:eastAsia="Arial" w:hAnsi="Arial" w:cs="Arial"/>
-          <w:sz w:val="24"/>
-          <w:szCs w:val="24"/>
-        </w:rPr>
-        <w:t xml:space="preserve"> </w:t>
-      </w:r>
-      <w:proofErr w:type="spellStart"/>
-      <w:r>
-        <w:rPr>
-          <w:rFonts w:ascii="Arial" w:eastAsia="Arial" w:hAnsi="Arial" w:cs="Arial"/>
-          <w:sz w:val="24"/>
-          <w:szCs w:val="24"/>
-        </w:rPr>
         <w:t>delete</w:t>
       </w:r>
       <w:proofErr w:type="spellEnd"/>
@@ -2248,97 +2414,7 @@
           <w:sz w:val="24"/>
           <w:szCs w:val="24"/>
         </w:rPr>
-        <w:t>(</w:t>
-      </w:r>
-      <w:proofErr w:type="spellStart"/>
-      <w:r>
-        <w:rPr>
-          <w:rFonts w:ascii="Arial" w:eastAsia="Arial" w:hAnsi="Arial" w:cs="Arial"/>
-          <w:sz w:val="24"/>
-          <w:szCs w:val="24"/>
-        </w:rPr>
-        <w:t>int</w:t>
-      </w:r>
-      <w:proofErr w:type="spellEnd"/>
-      <w:r>
-        <w:rPr>
-          <w:rFonts w:ascii="Arial" w:eastAsia="Arial" w:hAnsi="Arial" w:cs="Arial"/>
-          <w:sz w:val="24"/>
-          <w:szCs w:val="24"/>
-        </w:rPr>
-        <w:t xml:space="preserve"> PID) oraz public </w:t>
-      </w:r>
-      <w:proofErr w:type="spellStart"/>
-      <w:r>
-        <w:rPr>
-          <w:rFonts w:ascii="Arial" w:eastAsia="Arial" w:hAnsi="Arial" w:cs="Arial"/>
-          <w:sz w:val="24"/>
-          <w:szCs w:val="24"/>
-        </w:rPr>
-        <w:t>static</w:t>
-      </w:r>
-      <w:proofErr w:type="spellEnd"/>
-      <w:r>
-        <w:rPr>
-          <w:rFonts w:ascii="Arial" w:eastAsia="Arial" w:hAnsi="Arial" w:cs="Arial"/>
-          <w:sz w:val="24"/>
-          <w:szCs w:val="24"/>
-        </w:rPr>
-        <w:t xml:space="preserve"> </w:t>
-      </w:r>
-      <w:proofErr w:type="spellStart"/>
-      <w:r>
-        <w:rPr>
-          <w:rFonts w:ascii="Arial" w:eastAsia="Arial" w:hAnsi="Arial" w:cs="Arial"/>
-          <w:sz w:val="24"/>
-          <w:szCs w:val="24"/>
-        </w:rPr>
-        <w:t>void</w:t>
-      </w:r>
-      <w:proofErr w:type="spellEnd"/>
-      <w:r>
-        <w:rPr>
-          <w:rFonts w:ascii="Arial" w:eastAsia="Arial" w:hAnsi="Arial" w:cs="Arial"/>
-          <w:sz w:val="24"/>
-          <w:szCs w:val="24"/>
-        </w:rPr>
-        <w:t xml:space="preserve"> </w:t>
-      </w:r>
-      <w:proofErr w:type="spellStart"/>
-      <w:r>
-        <w:rPr>
-          <w:rFonts w:ascii="Arial" w:eastAsia="Arial" w:hAnsi="Arial" w:cs="Arial"/>
-          <w:sz w:val="24"/>
-          <w:szCs w:val="24"/>
-        </w:rPr>
-        <w:t>delete</w:t>
-      </w:r>
-      <w:proofErr w:type="spellEnd"/>
-      <w:r>
-        <w:rPr>
-          <w:rFonts w:ascii="Arial" w:eastAsia="Arial" w:hAnsi="Arial" w:cs="Arial"/>
-          <w:sz w:val="24"/>
-          <w:szCs w:val="24"/>
-        </w:rPr>
-        <w:t>(</w:t>
-      </w:r>
-      <w:proofErr w:type="spellStart"/>
-      <w:r>
-        <w:rPr>
-          <w:rFonts w:ascii="Arial" w:eastAsia="Arial" w:hAnsi="Arial" w:cs="Arial"/>
-          <w:sz w:val="24"/>
-          <w:szCs w:val="24"/>
-        </w:rPr>
-        <w:t>String</w:t>
-      </w:r>
-      <w:proofErr w:type="spellEnd"/>
-      <w:r>
-        <w:rPr>
-          <w:rFonts w:ascii="Arial" w:eastAsia="Arial" w:hAnsi="Arial" w:cs="Arial"/>
-          <w:sz w:val="24"/>
-          <w:szCs w:val="24"/>
-        </w:rPr>
-        <w:t xml:space="preserve"> </w:t>
+        <w:t xml:space="preserve">(String </w:t>
       </w:r>
       <w:proofErr w:type="spellStart"/>
       <w:r>
@@ -2628,44 +2704,32 @@
           <w:sz w:val="24"/>
           <w:szCs w:val="24"/>
         </w:rPr>
-        <w:t xml:space="preserve">Umożliwiam wyświetlenie PCB </w:t>
-      </w:r>
-      <w:proofErr w:type="spellStart"/>
-      <w:r>
-        <w:rPr>
-          <w:rFonts w:ascii="Arial" w:eastAsia="Arial" w:hAnsi="Arial" w:cs="Arial"/>
-          <w:sz w:val="24"/>
-          <w:szCs w:val="24"/>
-        </w:rPr>
-        <w:t>wyszstkich</w:t>
-      </w:r>
-      <w:proofErr w:type="spellEnd"/>
-      <w:r>
-        <w:rPr>
-          <w:rFonts w:ascii="Arial" w:eastAsia="Arial" w:hAnsi="Arial" w:cs="Arial"/>
-          <w:sz w:val="24"/>
-          <w:szCs w:val="24"/>
-        </w:rPr>
-        <w:t xml:space="preserve"> oraz konkretnych procesów, dodatkowo metody działające w ramach funkcjonalności modułu</w:t>
-      </w:r>
-      <w:r>
-        <w:rPr>
-          <w:rFonts w:ascii="Arial" w:eastAsia="Arial" w:hAnsi="Arial" w:cs="Arial"/>
-          <w:sz w:val="24"/>
-          <w:szCs w:val="24"/>
-        </w:rPr>
-        <w:t xml:space="preserve"> opisują </w:t>
-      </w:r>
-      <w:proofErr w:type="spellStart"/>
-      <w:r>
-        <w:rPr>
-          <w:rFonts w:ascii="Arial" w:eastAsia="Arial" w:hAnsi="Arial" w:cs="Arial"/>
-          <w:sz w:val="24"/>
-          <w:szCs w:val="24"/>
-        </w:rPr>
-        <w:t>sowje</w:t>
-      </w:r>
-      <w:proofErr w:type="spellEnd"/>
+        <w:t>Umożliwiam wyświetlenie PCB wsz</w:t>
+      </w:r>
+      <w:r>
+        <w:rPr>
+          <w:rFonts w:ascii="Arial" w:eastAsia="Arial" w:hAnsi="Arial" w:cs="Arial"/>
+          <w:sz w:val="24"/>
+          <w:szCs w:val="24"/>
+        </w:rPr>
+        <w:t>y</w:t>
+      </w:r>
+      <w:r>
+        <w:rPr>
+          <w:rFonts w:ascii="Arial" w:eastAsia="Arial" w:hAnsi="Arial" w:cs="Arial"/>
+          <w:sz w:val="24"/>
+          <w:szCs w:val="24"/>
+        </w:rPr>
+        <w:t xml:space="preserve">stkich oraz konkretnych procesów, dodatkowo metody działające w ramach funkcjonalności modułu opisują </w:t>
+      </w:r>
+      <w:r>
+        <w:rPr>
+          <w:rFonts w:ascii="Arial" w:eastAsia="Arial" w:hAnsi="Arial" w:cs="Arial"/>
+          <w:sz w:val="24"/>
+          <w:szCs w:val="24"/>
+        </w:rPr>
+        <w:t>swoje</w:t>
+      </w:r>
       <w:r>
         <w:rPr>
           <w:rFonts w:ascii="Arial" w:eastAsia="Arial" w:hAnsi="Arial" w:cs="Arial"/>
@@ -2738,8 +2802,26 @@
           <w:sz w:val="24"/>
           <w:szCs w:val="24"/>
         </w:rPr>
-        <w:t>…</w:t>
-      </w:r>
+        <w:t>Możliwość wyświetlenia</w:t>
+      </w:r>
+      <w:r>
+        <w:rPr>
+          <w:rFonts w:ascii="Arial" w:eastAsia="Arial" w:hAnsi="Arial" w:cs="Arial"/>
+          <w:sz w:val="24"/>
+          <w:szCs w:val="24"/>
+        </w:rPr>
+        <w:t xml:space="preserve"> zawartości kolejki wiadomości otrzymanych od innych procesów oraz stanu semafora regulującego odczytywanie wiadomości</w:t>
+      </w:r>
+      <w:r>
+        <w:rPr>
+          <w:rFonts w:ascii="Arial" w:eastAsia="Arial" w:hAnsi="Arial" w:cs="Arial"/>
+          <w:sz w:val="24"/>
+          <w:szCs w:val="24"/>
+        </w:rPr>
+        <w:t>.</w:t>
+      </w:r>
+      <w:bookmarkStart w:id="0" w:name="_GoBack"/>
+      <w:bookmarkEnd w:id="0"/>
     </w:p>
     <w:p>
       <w:pPr>
@@ -2830,7 +2912,7 @@
     </w:p>
     <w:sectPr>
       <w:pgSz w:w="11906" w:h="16838"/>
-      <w:pgMar w:top="1417" w:right="1417" w:bottom="1417" w:left="1417" w:header="0" w:footer="0" w:gutter="0"/>
+      <w:pgMar w:top="720" w:right="720" w:bottom="720" w:left="720" w:header="0" w:footer="0" w:gutter="0"/>
       <w:cols w:space="708"/>
       <w:formProt w:val="0"/>
       <w:docGrid w:linePitch="360"/>
@@ -2840,8 +2922,8 @@
 </file>
 
 <file path=word/numbering.xml><?xml version="1.0" encoding="utf-8"?>
-<w:numbering xmlns:ve="http://schemas.openxmlformats.org/markup-compatibility/2006" xmlns:o="urn:schemas-microsoft-com:office:office" xmlns:r="http://schemas.openxmlformats.org/officeDocument/2006/relationships" xmlns:m="http://schemas.openxmlformats.org/officeDocument/2006/math" xmlns:v="urn:schemas-microsoft-com:vml" xmlns:wp="http://schemas.openxmlformats.org/drawingml/2006/wordprocessingDrawing" xmlns:w10="urn:schemas-microsoft-com:office:word" xmlns:w="http://schemas.openxmlformats.org/wordprocessingml/2006/main" xmlns:wne="http://schemas.microsoft.com/office/word/2006/wordml">
-  <w:abstractNum w:abstractNumId="0">
+<w:numbering xmlns:wpc="http://schemas.microsoft.com/office/word/2010/wordprocessingCanvas" xmlns:cx="http://schemas.microsoft.com/office/drawing/2014/chartex" xmlns:cx1="http://schemas.microsoft.com/office/drawing/2015/9/8/chartex" xmlns:cx2="http://schemas.microsoft.com/office/drawing/2015/10/21/chartex" xmlns:cx3="http://schemas.microsoft.com/office/drawing/2016/5/9/chartex" xmlns:cx4="http://schemas.microsoft.com/office/drawing/2016/5/10/chartex" xmlns:cx5="http://schemas.microsoft.com/office/drawing/2016/5/11/chartex" xmlns:cx6="http://schemas.microsoft.com/office/drawing/2016/5/12/chartex" xmlns:cx7="http://schemas.microsoft.com/office/drawing/2016/5/13/chartex" xmlns:cx8="http://schemas.microsoft.com/office/drawing/2016/5/14/chartex" xmlns:mc="http://schemas.openxmlformats.org/markup-compatibility/2006" xmlns:aink="http://schemas.microsoft.com/office/drawing/2016/ink" xmlns:am3d="http://schemas.microsoft.com/office/drawing/2017/model3d" xmlns:o="urn:schemas-microsoft-com:office:office" xmlns:r="http://schemas.openxmlformats.org/officeDocument/2006/relationships" xmlns:m="http://schemas.openxmlformats.org/officeDocument/2006/math" xmlns:v="urn:schemas-microsoft-com:vml" xmlns:wp14="http://schemas.microsoft.com/office/word/2010/wordprocessingDrawing" xmlns:wp="http://schemas.openxmlformats.org/drawingml/2006/wordprocessingDrawing" xmlns:w10="urn:schemas-microsoft-com:office:word" xmlns:w="http://schemas.openxmlformats.org/wordprocessingml/2006/main" xmlns:w14="http://schemas.microsoft.com/office/word/2010/wordml" xmlns:w15="http://schemas.microsoft.com/office/word/2012/wordml" xmlns:w16cid="http://schemas.microsoft.com/office/word/2016/wordml/cid" xmlns:w16se="http://schemas.microsoft.com/office/word/2015/wordml/symex" xmlns:wpg="http://schemas.microsoft.com/office/word/2010/wordprocessingGroup" xmlns:wpi="http://schemas.microsoft.com/office/word/2010/wordprocessingInk" xmlns:wne="http://schemas.microsoft.com/office/word/2006/wordml" xmlns:wps="http://schemas.microsoft.com/office/word/2010/wordprocessingShape" mc:Ignorable="w14 w15 w16se w16cid wp14">
+  <w:abstractNum w:abstractNumId="0" w15:restartNumberingAfterBreak="0">
     <w:nsid w:val="6633104A"/>
     <w:multiLevelType w:val="multilevel"/>
     <w:tmpl w:val="4E0443FE"/>
@@ -2936,7 +3018,7 @@
       </w:pPr>
     </w:lvl>
   </w:abstractNum>
-  <w:abstractNum w:abstractNumId="1">
+  <w:abstractNum w:abstractNumId="1" w15:restartNumberingAfterBreak="0">
     <w:nsid w:val="710D55D4"/>
     <w:multiLevelType w:val="multilevel"/>
     <w:tmpl w:val="14E4E24A"/>
@@ -3038,7 +3120,7 @@
 </file>
 
 <file path=word/styles.xml><?xml version="1.0" encoding="utf-8"?>
-<w:styles xmlns:r="http://schemas.openxmlformats.org/officeDocument/2006/relationships" xmlns:w="http://schemas.openxmlformats.org/wordprocessingml/2006/main">
+<w:styles xmlns:mc="http://schemas.openxmlformats.org/markup-compatibility/2006" xmlns:r="http://schemas.openxmlformats.org/officeDocument/2006/relationships" xmlns:w="http://schemas.openxmlformats.org/wordprocessingml/2006/main" xmlns:w14="http://schemas.microsoft.com/office/word/2010/wordml" xmlns:w15="http://schemas.microsoft.com/office/word/2012/wordml" xmlns:w16cid="http://schemas.microsoft.com/office/word/2016/wordml/cid" xmlns:w16se="http://schemas.microsoft.com/office/word/2015/wordml/symex" mc:Ignorable="w14 w15 w16se w16cid">
   <w:docDefaults>
     <w:rPrDefault>
       <w:rPr>
@@ -3050,144 +3132,382 @@
     </w:rPrDefault>
     <w:pPrDefault/>
   </w:docDefaults>
-  <w:latentStyles w:defLockedState="0" w:defUIPriority="99" w:defSemiHidden="1" w:defUnhideWhenUsed="1" w:defQFormat="0" w:count="267">
-    <w:lsdException w:name="Normal" w:semiHidden="0" w:uiPriority="0" w:unhideWhenUsed="0" w:qFormat="1"/>
-    <w:lsdException w:name="heading 1" w:semiHidden="0" w:uiPriority="9" w:unhideWhenUsed="0" w:qFormat="1"/>
-    <w:lsdException w:name="heading 2" w:uiPriority="9" w:qFormat="1"/>
-    <w:lsdException w:name="heading 3" w:uiPriority="9" w:qFormat="1"/>
-    <w:lsdException w:name="heading 4" w:uiPriority="9" w:qFormat="1"/>
-    <w:lsdException w:name="heading 5" w:uiPriority="9" w:qFormat="1"/>
-    <w:lsdException w:name="heading 6" w:uiPriority="9" w:qFormat="1"/>
-    <w:lsdException w:name="heading 7" w:uiPriority="9" w:qFormat="1"/>
-    <w:lsdException w:name="heading 8" w:uiPriority="9" w:qFormat="1"/>
-    <w:lsdException w:name="heading 9" w:uiPriority="9" w:qFormat="1"/>
-    <w:lsdException w:name="toc 1" w:uiPriority="39"/>
-    <w:lsdException w:name="toc 2" w:uiPriority="39"/>
-    <w:lsdException w:name="toc 3" w:uiPriority="39"/>
-    <w:lsdException w:name="toc 4" w:uiPriority="39"/>
-    <w:lsdException w:name="toc 5" w:uiPriority="39"/>
-    <w:lsdException w:name="toc 6" w:uiPriority="39"/>
-    <w:lsdException w:name="toc 7" w:uiPriority="39"/>
-    <w:lsdException w:name="toc 8" w:uiPriority="39"/>
-    <w:lsdException w:name="toc 9" w:uiPriority="39"/>
-    <w:lsdException w:name="caption" w:uiPriority="35" w:qFormat="1"/>
-    <w:lsdException w:name="Title" w:semiHidden="0" w:uiPriority="10" w:unhideWhenUsed="0" w:qFormat="1"/>
-    <w:lsdException w:name="Default Paragraph Font" w:uiPriority="1"/>
-    <w:lsdException w:name="Subtitle" w:semiHidden="0" w:uiPriority="11" w:unhideWhenUsed="0" w:qFormat="1"/>
-    <w:lsdException w:name="Strong" w:semiHidden="0" w:uiPriority="22" w:unhideWhenUsed="0" w:qFormat="1"/>
-    <w:lsdException w:name="Emphasis" w:semiHidden="0" w:uiPriority="20" w:unhideWhenUsed="0" w:qFormat="1"/>
-    <w:lsdException w:name="Table Grid" w:semiHidden="0" w:uiPriority="59" w:unhideWhenUsed="0"/>
-    <w:lsdException w:name="Placeholder Text" w:unhideWhenUsed="0"/>
-    <w:lsdException w:name="No Spacing" w:semiHidden="0" w:uiPriority="1" w:unhideWhenUsed="0" w:qFormat="1"/>
-    <w:lsdException w:name="Light Shading" w:semiHidden="0" w:uiPriority="60" w:unhideWhenUsed="0"/>
-    <w:lsdException w:name="Light List" w:semiHidden="0" w:uiPriority="61" w:unhideWhenUsed="0"/>
-    <w:lsdException w:name="Light Grid" w:semiHidden="0" w:uiPriority="62" w:unhideWhenUsed="0"/>
-    <w:lsdException w:name="Medium Shading 1" w:semiHidden="0" w:uiPriority="63" w:unhideWhenUsed="0"/>
-    <w:lsdException w:name="Medium Shading 2" w:semiHidden="0" w:uiPriority="64" w:unhideWhenUsed="0"/>
-    <w:lsdException w:name="Medium List 1" w:semiHidden="0" w:uiPriority="65" w:unhideWhenUsed="0"/>
-    <w:lsdException w:name="Medium List 2" w:semiHidden="0" w:uiPriority="66" w:unhideWhenUsed="0"/>
-    <w:lsdException w:name="Medium Grid 1" w:semiHidden="0" w:uiPriority="67" w:unhideWhenUsed="0"/>
-    <w:lsdException w:name="Medium Grid 2" w:semiHidden="0" w:uiPriority="68" w:unhideWhenUsed="0"/>
-    <w:lsdException w:name="Medium Grid 3" w:semiHidden="0" w:uiPriority="69" w:unhideWhenUsed="0"/>
-    <w:lsdException w:name="Dark List" w:semiHidden="0" w:uiPriority="70" w:unhideWhenUsed="0"/>
-    <w:lsdException w:name="Colorful Shading" w:semiHidden="0" w:uiPriority="71" w:unhideWhenUsed="0"/>
-    <w:lsdException w:name="Colorful List" w:semiHidden="0" w:uiPriority="72" w:unhideWhenUsed="0"/>
-    <w:lsdException w:name="Colorful Grid" w:semiHidden="0" w:uiPriority="73" w:unhideWhenUsed="0"/>
-    <w:lsdException w:name="Light Shading Accent 1" w:semiHidden="0" w:uiPriority="60" w:unhideWhenUsed="0"/>
-    <w:lsdException w:name="Light List Accent 1" w:semiHidden="0" w:uiPriority="61" w:unhideWhenUsed="0"/>
-    <w:lsdException w:name="Light Grid Accent 1" w:semiHidden="0" w:uiPriority="62" w:unhideWhenUsed="0"/>
-    <w:lsdException w:name="Medium Shading 1 Accent 1" w:semiHidden="0" w:uiPriority="63" w:unhideWhenUsed="0"/>
-    <w:lsdException w:name="Medium Shading 2 Accent 1" w:semiHidden="0" w:uiPriority="64" w:unhideWhenUsed="0"/>
-    <w:lsdException w:name="Medium List 1 Accent 1" w:semiHidden="0" w:uiPriority="65" w:unhideWhenUsed="0"/>
-    <w:lsdException w:name="Revision" w:unhideWhenUsed="0"/>
-    <w:lsdException w:name="List Paragraph" w:semiHidden="0" w:uiPriority="34" w:unhideWhenUsed="0" w:qFormat="1"/>
-    <w:lsdException w:name="Quote" w:semiHidden="0" w:uiPriority="29" w:unhideWhenUsed="0" w:qFormat="1"/>
-    <w:lsdException w:name="Intense Quote" w:semiHidden="0" w:uiPriority="30" w:unhideWhenUsed="0" w:qFormat="1"/>
-    <w:lsdException w:name="Medium List 2 Accent 1" w:semiHidden="0" w:uiPriority="66" w:unhideWhenUsed="0"/>
-    <w:lsdException w:name="Medium Grid 1 Accent 1" w:semiHidden="0" w:uiPriority="67" w:unhideWhenUsed="0"/>
-    <w:lsdException w:name="Medium Grid 2 Accent 1" w:semiHidden="0" w:uiPriority="68" w:unhideWhenUsed="0"/>
-    <w:lsdException w:name="Medium Grid 3 Accent 1" w:semiHidden="0" w:uiPriority="69" w:unhideWhenUsed="0"/>
-    <w:lsdException w:name="Dark List Accent 1" w:semiHidden="0" w:uiPriority="70" w:unhideWhenUsed="0"/>
-    <w:lsdException w:name="Colorful Shading Accent 1" w:semiHidden="0" w:uiPriority="71" w:unhideWhenUsed="0"/>
-    <w:lsdException w:name="Colorful List Accent 1" w:semiHidden="0" w:uiPriority="72" w:unhideWhenUsed="0"/>
-    <w:lsdException w:name="Colorful Grid Accent 1" w:semiHidden="0" w:uiPriority="73" w:unhideWhenUsed="0"/>
-    <w:lsdException w:name="Light Shading Accent 2" w:semiHidden="0" w:uiPriority="60" w:unhideWhenUsed="0"/>
-    <w:lsdException w:name="Light List Accent 2" w:semiHidden="0" w:uiPriority="61" w:unhideWhenUsed="0"/>
-    <w:lsdException w:name="Light Grid Accent 2" w:semiHidden="0" w:uiPriority="62" w:unhideWhenUsed="0"/>
-    <w:lsdException w:name="Medium Shading 1 Accent 2" w:semiHidden="0" w:uiPriority="63" w:unhideWhenUsed="0"/>
-    <w:lsdException w:name="Medium Shading 2 Accent 2" w:semiHidden="0" w:uiPriority="64" w:unhideWhenUsed="0"/>
-    <w:lsdException w:name="Medium List 1 Accent 2" w:semiHidden="0" w:uiPriority="65" w:unhideWhenUsed="0"/>
-    <w:lsdException w:name="Medium List 2 Accent 2" w:semiHidden="0" w:uiPriority="66" w:unhideWhenUsed="0"/>
-    <w:lsdException w:name="Medium Grid 1 Accent 2" w:semiHidden="0" w:uiPriority="67" w:unhideWhenUsed="0"/>
-    <w:lsdException w:name="Medium Grid 2 Accent 2" w:semiHidden="0" w:uiPriority="68" w:unhideWhenUsed="0"/>
-    <w:lsdException w:name="Medium Grid 3 Accent 2" w:semiHidden="0" w:uiPriority="69" w:unhideWhenUsed="0"/>
-    <w:lsdException w:name="Dark List Accent 2" w:semiHidden="0" w:uiPriority="70" w:unhideWhenUsed="0"/>
-    <w:lsdException w:name="Colorful Shading Accent 2" w:semiHidden="0" w:uiPriority="71" w:unhideWhenUsed="0"/>
-    <w:lsdException w:name="Colorful List Accent 2" w:semiHidden="0" w:uiPriority="72" w:unhideWhenUsed="0"/>
-    <w:lsdException w:name="Colorful Grid Accent 2" w:semiHidden="0" w:uiPriority="73" w:unhideWhenUsed="0"/>
-    <w:lsdException w:name="Light Shading Accent 3" w:semiHidden="0" w:uiPriority="60" w:unhideWhenUsed="0"/>
-    <w:lsdException w:name="Light List Accent 3" w:semiHidden="0" w:uiPriority="61" w:unhideWhenUsed="0"/>
-    <w:lsdException w:name="Light Grid Accent 3" w:semiHidden="0" w:uiPriority="62" w:unhideWhenUsed="0"/>
-    <w:lsdException w:name="Medium Shading 1 Accent 3" w:semiHidden="0" w:uiPriority="63" w:unhideWhenUsed="0"/>
-    <w:lsdException w:name="Medium Shading 2 Accent 3" w:semiHidden="0" w:uiPriority="64" w:unhideWhenUsed="0"/>
-    <w:lsdException w:name="Medium List 1 Accent 3" w:semiHidden="0" w:uiPriority="65" w:unhideWhenUsed="0"/>
-    <w:lsdException w:name="Medium List 2 Accent 3" w:semiHidden="0" w:uiPriority="66" w:unhideWhenUsed="0"/>
-    <w:lsdException w:name="Medium Grid 1 Accent 3" w:semiHidden="0" w:uiPriority="67" w:unhideWhenUsed="0"/>
-    <w:lsdException w:name="Medium Grid 2 Accent 3" w:semiHidden="0" w:uiPriority="68" w:unhideWhenUsed="0"/>
-    <w:lsdException w:name="Medium Grid 3 Accent 3" w:semiHidden="0" w:uiPriority="69" w:unhideWhenUsed="0"/>
-    <w:lsdException w:name="Dark List Accent 3" w:semiHidden="0" w:uiPriority="70" w:unhideWhenUsed="0"/>
-    <w:lsdException w:name="Colorful Shading Accent 3" w:semiHidden="0" w:uiPriority="71" w:unhideWhenUsed="0"/>
-    <w:lsdException w:name="Colorful List Accent 3" w:semiHidden="0" w:uiPriority="72" w:unhideWhenUsed="0"/>
-    <w:lsdException w:name="Colorful Grid Accent 3" w:semiHidden="0" w:uiPriority="73" w:unhideWhenUsed="0"/>
-    <w:lsdException w:name="Light Shading Accent 4" w:semiHidden="0" w:uiPriority="60" w:unhideWhenUsed="0"/>
-    <w:lsdException w:name="Light List Accent 4" w:semiHidden="0" w:uiPriority="61" w:unhideWhenUsed="0"/>
-    <w:lsdException w:name="Light Grid Accent 4" w:semiHidden="0" w:uiPriority="62" w:unhideWhenUsed="0"/>
-    <w:lsdException w:name="Medium Shading 1 Accent 4" w:semiHidden="0" w:uiPriority="63" w:unhideWhenUsed="0"/>
-    <w:lsdException w:name="Medium Shading 2 Accent 4" w:semiHidden="0" w:uiPriority="64" w:unhideWhenUsed="0"/>
-    <w:lsdException w:name="Medium List 1 Accent 4" w:semiHidden="0" w:uiPriority="65" w:unhideWhenUsed="0"/>
-    <w:lsdException w:name="Medium List 2 Accent 4" w:semiHidden="0" w:uiPriority="66" w:unhideWhenUsed="0"/>
-    <w:lsdException w:name="Medium Grid 1 Accent 4" w:semiHidden="0" w:uiPriority="67" w:unhideWhenUsed="0"/>
-    <w:lsdException w:name="Medium Grid 2 Accent 4" w:semiHidden="0" w:uiPriority="68" w:unhideWhenUsed="0"/>
-    <w:lsdException w:name="Medium Grid 3 Accent 4" w:semiHidden="0" w:uiPriority="69" w:unhideWhenUsed="0"/>
-    <w:lsdException w:name="Dark List Accent 4" w:semiHidden="0" w:uiPriority="70" w:unhideWhenUsed="0"/>
-    <w:lsdException w:name="Colorful Shading Accent 4" w:semiHidden="0" w:uiPriority="71" w:unhideWhenUsed="0"/>
-    <w:lsdException w:name="Colorful List Accent 4" w:semiHidden="0" w:uiPriority="72" w:unhideWhenUsed="0"/>
-    <w:lsdException w:name="Colorful Grid Accent 4" w:semiHidden="0" w:uiPriority="73" w:unhideWhenUsed="0"/>
-    <w:lsdException w:name="Light Shading Accent 5" w:semiHidden="0" w:uiPriority="60" w:unhideWhenUsed="0"/>
-    <w:lsdException w:name="Light List Accent 5" w:semiHidden="0" w:uiPriority="61" w:unhideWhenUsed="0"/>
-    <w:lsdException w:name="Light Grid Accent 5" w:semiHidden="0" w:uiPriority="62" w:unhideWhenUsed="0"/>
-    <w:lsdException w:name="Medium Shading 1 Accent 5" w:semiHidden="0" w:uiPriority="63" w:unhideWhenUsed="0"/>
-    <w:lsdException w:name="Medium Shading 2 Accent 5" w:semiHidden="0" w:uiPriority="64" w:unhideWhenUsed="0"/>
-    <w:lsdException w:name="Medium List 1 Accent 5" w:semiHidden="0" w:uiPriority="65" w:unhideWhenUsed="0"/>
-    <w:lsdException w:name="Medium List 2 Accent 5" w:semiHidden="0" w:uiPriority="66" w:unhideWhenUsed="0"/>
-    <w:lsdException w:name="Medium Grid 1 Accent 5" w:semiHidden="0" w:uiPriority="67" w:unhideWhenUsed="0"/>
-    <w:lsdException w:name="Medium Grid 2 Accent 5" w:semiHidden="0" w:uiPriority="68" w:unhideWhenUsed="0"/>
-    <w:lsdException w:name="Medium Grid 3 Accent 5" w:semiHidden="0" w:uiPriority="69" w:unhideWhenUsed="0"/>
-    <w:lsdException w:name="Dark List Accent 5" w:semiHidden="0" w:uiPriority="70" w:unhideWhenUsed="0"/>
-    <w:lsdException w:name="Colorful Shading Accent 5" w:semiHidden="0" w:uiPriority="71" w:unhideWhenUsed="0"/>
-    <w:lsdException w:name="Colorful List Accent 5" w:semiHidden="0" w:uiPriority="72" w:unhideWhenUsed="0"/>
-    <w:lsdException w:name="Colorful Grid Accent 5" w:semiHidden="0" w:uiPriority="73" w:unhideWhenUsed="0"/>
-    <w:lsdException w:name="Light Shading Accent 6" w:semiHidden="0" w:uiPriority="60" w:unhideWhenUsed="0"/>
-    <w:lsdException w:name="Light List Accent 6" w:semiHidden="0" w:uiPriority="61" w:unhideWhenUsed="0"/>
-    <w:lsdException w:name="Light Grid Accent 6" w:semiHidden="0" w:uiPriority="62" w:unhideWhenUsed="0"/>
-    <w:lsdException w:name="Medium Shading 1 Accent 6" w:semiHidden="0" w:uiPriority="63" w:unhideWhenUsed="0"/>
-    <w:lsdException w:name="Medium Shading 2 Accent 6" w:semiHidden="0" w:uiPriority="64" w:unhideWhenUsed="0"/>
-    <w:lsdException w:name="Medium List 1 Accent 6" w:semiHidden="0" w:uiPriority="65" w:unhideWhenUsed="0"/>
-    <w:lsdException w:name="Medium List 2 Accent 6" w:semiHidden="0" w:uiPriority="66" w:unhideWhenUsed="0"/>
-    <w:lsdException w:name="Medium Grid 1 Accent 6" w:semiHidden="0" w:uiPriority="67" w:unhideWhenUsed="0"/>
-    <w:lsdException w:name="Medium Grid 2 Accent 6" w:semiHidden="0" w:uiPriority="68" w:unhideWhenUsed="0"/>
-    <w:lsdException w:name="Medium Grid 3 Accent 6" w:semiHidden="0" w:uiPriority="69" w:unhideWhenUsed="0"/>
-    <w:lsdException w:name="Dark List Accent 6" w:semiHidden="0" w:uiPriority="70" w:unhideWhenUsed="0"/>
-    <w:lsdException w:name="Colorful Shading Accent 6" w:semiHidden="0" w:uiPriority="71" w:unhideWhenUsed="0"/>
-    <w:lsdException w:name="Colorful List Accent 6" w:semiHidden="0" w:uiPriority="72" w:unhideWhenUsed="0"/>
-    <w:lsdException w:name="Colorful Grid Accent 6" w:semiHidden="0" w:uiPriority="73" w:unhideWhenUsed="0"/>
-    <w:lsdException w:name="Subtle Emphasis" w:semiHidden="0" w:uiPriority="19" w:unhideWhenUsed="0" w:qFormat="1"/>
-    <w:lsdException w:name="Intense Emphasis" w:semiHidden="0" w:uiPriority="21" w:unhideWhenUsed="0" w:qFormat="1"/>
-    <w:lsdException w:name="Subtle Reference" w:semiHidden="0" w:uiPriority="31" w:unhideWhenUsed="0" w:qFormat="1"/>
-    <w:lsdException w:name="Intense Reference" w:semiHidden="0" w:uiPriority="32" w:unhideWhenUsed="0" w:qFormat="1"/>
-    <w:lsdException w:name="Book Title" w:semiHidden="0" w:uiPriority="33" w:unhideWhenUsed="0" w:qFormat="1"/>
-    <w:lsdException w:name="Bibliography" w:uiPriority="37"/>
-    <w:lsdException w:name="TOC Heading" w:uiPriority="39" w:qFormat="1"/>
+  <w:latentStyles w:defLockedState="0" w:defUIPriority="99" w:defSemiHidden="0" w:defUnhideWhenUsed="0" w:defQFormat="0" w:count="375">
+    <w:lsdException w:name="Normal" w:uiPriority="0" w:qFormat="1"/>
+    <w:lsdException w:name="heading 1" w:uiPriority="9" w:qFormat="1"/>
+    <w:lsdException w:name="heading 2" w:semiHidden="1" w:uiPriority="9" w:unhideWhenUsed="1" w:qFormat="1"/>
+    <w:lsdException w:name="heading 3" w:semiHidden="1" w:uiPriority="9" w:unhideWhenUsed="1" w:qFormat="1"/>
+    <w:lsdException w:name="heading 4" w:semiHidden="1" w:uiPriority="9" w:unhideWhenUsed="1" w:qFormat="1"/>
+    <w:lsdException w:name="heading 5" w:semiHidden="1" w:uiPriority="9" w:unhideWhenUsed="1" w:qFormat="1"/>
+    <w:lsdException w:name="heading 6" w:semiHidden="1" w:uiPriority="9" w:unhideWhenUsed="1" w:qFormat="1"/>
+    <w:lsdException w:name="heading 7" w:semiHidden="1" w:uiPriority="9" w:unhideWhenUsed="1" w:qFormat="1"/>
+    <w:lsdException w:name="heading 8" w:semiHidden="1" w:uiPriority="9" w:unhideWhenUsed="1" w:qFormat="1"/>
+    <w:lsdException w:name="heading 9" w:semiHidden="1" w:uiPriority="9" w:unhideWhenUsed="1" w:qFormat="1"/>
+    <w:lsdException w:name="index 1" w:semiHidden="1" w:unhideWhenUsed="1"/>
+    <w:lsdException w:name="index 2" w:semiHidden="1" w:unhideWhenUsed="1"/>
+    <w:lsdException w:name="index 3" w:semiHidden="1" w:unhideWhenUsed="1"/>
+    <w:lsdException w:name="index 4" w:semiHidden="1" w:unhideWhenUsed="1"/>
+    <w:lsdException w:name="index 5" w:semiHidden="1" w:unhideWhenUsed="1"/>
+    <w:lsdException w:name="index 6" w:semiHidden="1" w:unhideWhenUsed="1"/>
+    <w:lsdException w:name="index 7" w:semiHidden="1" w:unhideWhenUsed="1"/>
+    <w:lsdException w:name="index 8" w:semiHidden="1" w:unhideWhenUsed="1"/>
+    <w:lsdException w:name="index 9" w:semiHidden="1" w:unhideWhenUsed="1"/>
+    <w:lsdException w:name="toc 1" w:semiHidden="1" w:uiPriority="39" w:unhideWhenUsed="1"/>
+    <w:lsdException w:name="toc 2" w:semiHidden="1" w:uiPriority="39" w:unhideWhenUsed="1"/>
+    <w:lsdException w:name="toc 3" w:semiHidden="1" w:uiPriority="39" w:unhideWhenUsed="1"/>
+    <w:lsdException w:name="toc 4" w:semiHidden="1" w:uiPriority="39" w:unhideWhenUsed="1"/>
+    <w:lsdException w:name="toc 5" w:semiHidden="1" w:uiPriority="39" w:unhideWhenUsed="1"/>
+    <w:lsdException w:name="toc 6" w:semiHidden="1" w:uiPriority="39" w:unhideWhenUsed="1"/>
+    <w:lsdException w:name="toc 7" w:semiHidden="1" w:uiPriority="39" w:unhideWhenUsed="1"/>
+    <w:lsdException w:name="toc 8" w:semiHidden="1" w:uiPriority="39" w:unhideWhenUsed="1"/>
+    <w:lsdException w:name="toc 9" w:semiHidden="1" w:uiPriority="39" w:unhideWhenUsed="1"/>
+    <w:lsdException w:name="Normal Indent" w:semiHidden="1" w:unhideWhenUsed="1"/>
+    <w:lsdException w:name="footnote text" w:semiHidden="1" w:unhideWhenUsed="1"/>
+    <w:lsdException w:name="annotation text" w:semiHidden="1" w:unhideWhenUsed="1"/>
+    <w:lsdException w:name="header" w:semiHidden="1" w:unhideWhenUsed="1"/>
+    <w:lsdException w:name="footer" w:semiHidden="1" w:unhideWhenUsed="1"/>
+    <w:lsdException w:name="index heading" w:semiHidden="1" w:unhideWhenUsed="1"/>
+    <w:lsdException w:name="caption" w:semiHidden="1" w:uiPriority="35" w:unhideWhenUsed="1" w:qFormat="1"/>
+    <w:lsdException w:name="table of figures" w:semiHidden="1" w:unhideWhenUsed="1"/>
+    <w:lsdException w:name="envelope address" w:semiHidden="1" w:unhideWhenUsed="1"/>
+    <w:lsdException w:name="envelope return" w:semiHidden="1" w:unhideWhenUsed="1"/>
+    <w:lsdException w:name="footnote reference" w:semiHidden="1" w:unhideWhenUsed="1"/>
+    <w:lsdException w:name="annotation reference" w:semiHidden="1" w:unhideWhenUsed="1"/>
+    <w:lsdException w:name="line number" w:semiHidden="1" w:unhideWhenUsed="1"/>
+    <w:lsdException w:name="page number" w:semiHidden="1" w:unhideWhenUsed="1"/>
+    <w:lsdException w:name="endnote reference" w:semiHidden="1" w:unhideWhenUsed="1"/>
+    <w:lsdException w:name="endnote text" w:semiHidden="1" w:unhideWhenUsed="1"/>
+    <w:lsdException w:name="table of authorities" w:semiHidden="1" w:unhideWhenUsed="1"/>
+    <w:lsdException w:name="macro" w:semiHidden="1" w:unhideWhenUsed="1"/>
+    <w:lsdException w:name="toa heading" w:semiHidden="1" w:unhideWhenUsed="1"/>
+    <w:lsdException w:name="List" w:semiHidden="1" w:unhideWhenUsed="1"/>
+    <w:lsdException w:name="List Bullet" w:semiHidden="1" w:unhideWhenUsed="1"/>
+    <w:lsdException w:name="List Number" w:semiHidden="1" w:unhideWhenUsed="1"/>
+    <w:lsdException w:name="List 2" w:semiHidden="1" w:unhideWhenUsed="1"/>
+    <w:lsdException w:name="List 3" w:semiHidden="1" w:unhideWhenUsed="1"/>
+    <w:lsdException w:name="List 4" w:semiHidden="1" w:unhideWhenUsed="1"/>
+    <w:lsdException w:name="List 5" w:semiHidden="1" w:unhideWhenUsed="1"/>
+    <w:lsdException w:name="List Bullet 2" w:semiHidden="1" w:unhideWhenUsed="1"/>
+    <w:lsdException w:name="List Bullet 3" w:semiHidden="1" w:unhideWhenUsed="1"/>
+    <w:lsdException w:name="List Bullet 4" w:semiHidden="1" w:unhideWhenUsed="1"/>
+    <w:lsdException w:name="List Bullet 5" w:semiHidden="1" w:unhideWhenUsed="1"/>
+    <w:lsdException w:name="List Number 2" w:semiHidden="1" w:unhideWhenUsed="1"/>
+    <w:lsdException w:name="List Number 3" w:semiHidden="1" w:unhideWhenUsed="1"/>
+    <w:lsdException w:name="List Number 4" w:semiHidden="1" w:unhideWhenUsed="1"/>
+    <w:lsdException w:name="List Number 5" w:semiHidden="1" w:unhideWhenUsed="1"/>
+    <w:lsdException w:name="Title" w:uiPriority="10" w:qFormat="1"/>
+    <w:lsdException w:name="Closing" w:semiHidden="1" w:unhideWhenUsed="1"/>
+    <w:lsdException w:name="Signature" w:semiHidden="1" w:unhideWhenUsed="1"/>
+    <w:lsdException w:name="Default Paragraph Font" w:semiHidden="1" w:uiPriority="1" w:unhideWhenUsed="1"/>
+    <w:lsdException w:name="Body Text" w:semiHidden="1" w:unhideWhenUsed="1"/>
+    <w:lsdException w:name="Body Text Indent" w:semiHidden="1" w:unhideWhenUsed="1"/>
+    <w:lsdException w:name="List Continue" w:semiHidden="1" w:unhideWhenUsed="1"/>
+    <w:lsdException w:name="List Continue 2" w:semiHidden="1" w:unhideWhenUsed="1"/>
+    <w:lsdException w:name="List Continue 3" w:semiHidden="1" w:unhideWhenUsed="1"/>
+    <w:lsdException w:name="List Continue 4" w:semiHidden="1" w:unhideWhenUsed="1"/>
+    <w:lsdException w:name="List Continue 5" w:semiHidden="1" w:unhideWhenUsed="1"/>
+    <w:lsdException w:name="Message Header" w:semiHidden="1" w:unhideWhenUsed="1"/>
+    <w:lsdException w:name="Subtitle" w:uiPriority="11" w:qFormat="1"/>
+    <w:lsdException w:name="Salutation" w:semiHidden="1" w:unhideWhenUsed="1"/>
+    <w:lsdException w:name="Date" w:semiHidden="1" w:unhideWhenUsed="1"/>
+    <w:lsdException w:name="Body Text First Indent" w:semiHidden="1" w:unhideWhenUsed="1"/>
+    <w:lsdException w:name="Body Text First Indent 2" w:semiHidden="1" w:unhideWhenUsed="1"/>
+    <w:lsdException w:name="Note Heading" w:semiHidden="1" w:unhideWhenUsed="1"/>
+    <w:lsdException w:name="Body Text 2" w:semiHidden="1" w:unhideWhenUsed="1"/>
+    <w:lsdException w:name="Body Text 3" w:semiHidden="1" w:unhideWhenUsed="1"/>
+    <w:lsdException w:name="Body Text Indent 2" w:semiHidden="1" w:unhideWhenUsed="1"/>
+    <w:lsdException w:name="Body Text Indent 3" w:semiHidden="1" w:unhideWhenUsed="1"/>
+    <w:lsdException w:name="Block Text" w:semiHidden="1" w:unhideWhenUsed="1"/>
+    <w:lsdException w:name="Hyperlink" w:semiHidden="1" w:unhideWhenUsed="1"/>
+    <w:lsdException w:name="FollowedHyperlink" w:semiHidden="1" w:unhideWhenUsed="1"/>
+    <w:lsdException w:name="Strong" w:uiPriority="22" w:qFormat="1"/>
+    <w:lsdException w:name="Emphasis" w:uiPriority="20" w:qFormat="1"/>
+    <w:lsdException w:name="Document Map" w:semiHidden="1" w:unhideWhenUsed="1"/>
+    <w:lsdException w:name="Plain Text" w:semiHidden="1" w:unhideWhenUsed="1"/>
+    <w:lsdException w:name="E-mail Signature" w:semiHidden="1" w:unhideWhenUsed="1"/>
+    <w:lsdException w:name="HTML Top of Form" w:semiHidden="1" w:unhideWhenUsed="1"/>
+    <w:lsdException w:name="HTML Bottom of Form" w:semiHidden="1" w:unhideWhenUsed="1"/>
+    <w:lsdException w:name="Normal (Web)" w:semiHidden="1" w:unhideWhenUsed="1"/>
+    <w:lsdException w:name="HTML Acronym" w:semiHidden="1" w:unhideWhenUsed="1"/>
+    <w:lsdException w:name="HTML Address" w:semiHidden="1" w:unhideWhenUsed="1"/>
+    <w:lsdException w:name="HTML Cite" w:semiHidden="1" w:unhideWhenUsed="1"/>
+    <w:lsdException w:name="HTML Code" w:semiHidden="1" w:unhideWhenUsed="1"/>
+    <w:lsdException w:name="HTML Definition" w:semiHidden="1" w:unhideWhenUsed="1"/>
+    <w:lsdException w:name="HTML Keyboard" w:semiHidden="1" w:unhideWhenUsed="1"/>
+    <w:lsdException w:name="HTML Preformatted" w:semiHidden="1" w:unhideWhenUsed="1"/>
+    <w:lsdException w:name="HTML Sample" w:semiHidden="1" w:unhideWhenUsed="1"/>
+    <w:lsdException w:name="HTML Typewriter" w:semiHidden="1" w:unhideWhenUsed="1"/>
+    <w:lsdException w:name="HTML Variable" w:semiHidden="1" w:unhideWhenUsed="1"/>
+    <w:lsdException w:name="Normal Table" w:semiHidden="1" w:unhideWhenUsed="1"/>
+    <w:lsdException w:name="annotation subject" w:semiHidden="1" w:unhideWhenUsed="1"/>
+    <w:lsdException w:name="No List" w:semiHidden="1" w:unhideWhenUsed="1"/>
+    <w:lsdException w:name="Outline List 1" w:semiHidden="1" w:unhideWhenUsed="1"/>
+    <w:lsdException w:name="Outline List 2" w:semiHidden="1" w:unhideWhenUsed="1"/>
+    <w:lsdException w:name="Outline List 3" w:semiHidden="1" w:unhideWhenUsed="1"/>
+    <w:lsdException w:name="Table Simple 1" w:semiHidden="1" w:unhideWhenUsed="1"/>
+    <w:lsdException w:name="Table Simple 2" w:semiHidden="1" w:unhideWhenUsed="1"/>
+    <w:lsdException w:name="Table Simple 3" w:semiHidden="1" w:unhideWhenUsed="1"/>
+    <w:lsdException w:name="Table Classic 1" w:semiHidden="1" w:unhideWhenUsed="1"/>
+    <w:lsdException w:name="Table Classic 2" w:semiHidden="1" w:unhideWhenUsed="1"/>
+    <w:lsdException w:name="Table Classic 3" w:semiHidden="1" w:unhideWhenUsed="1"/>
+    <w:lsdException w:name="Table Classic 4" w:semiHidden="1" w:unhideWhenUsed="1"/>
+    <w:lsdException w:name="Table Colorful 1" w:semiHidden="1" w:unhideWhenUsed="1"/>
+    <w:lsdException w:name="Table Colorful 2" w:semiHidden="1" w:unhideWhenUsed="1"/>
+    <w:lsdException w:name="Table Colorful 3" w:semiHidden="1" w:unhideWhenUsed="1"/>
+    <w:lsdException w:name="Table Columns 1" w:semiHidden="1" w:unhideWhenUsed="1"/>
+    <w:lsdException w:name="Table Columns 2" w:semiHidden="1" w:unhideWhenUsed="1"/>
+    <w:lsdException w:name="Table Columns 3" w:semiHidden="1" w:unhideWhenUsed="1"/>
+    <w:lsdException w:name="Table Columns 4" w:semiHidden="1" w:unhideWhenUsed="1"/>
+    <w:lsdException w:name="Table Columns 5" w:semiHidden="1" w:unhideWhenUsed="1"/>
+    <w:lsdException w:name="Table Grid 1" w:semiHidden="1" w:unhideWhenUsed="1"/>
+    <w:lsdException w:name="Table Grid 2" w:semiHidden="1" w:unhideWhenUsed="1"/>
+    <w:lsdException w:name="Table Grid 3" w:semiHidden="1" w:unhideWhenUsed="1"/>
+    <w:lsdException w:name="Table Grid 4" w:semiHidden="1" w:unhideWhenUsed="1"/>
+    <w:lsdException w:name="Table Grid 5" w:semiHidden="1" w:unhideWhenUsed="1"/>
+    <w:lsdException w:name="Table Grid 6" w:semiHidden="1" w:unhideWhenUsed="1"/>
+    <w:lsdException w:name="Table Grid 7" w:semiHidden="1" w:unhideWhenUsed="1"/>
+    <w:lsdException w:name="Table Grid 8" w:semiHidden="1" w:unhideWhenUsed="1"/>
+    <w:lsdException w:name="Table List 1" w:semiHidden="1" w:unhideWhenUsed="1"/>
+    <w:lsdException w:name="Table List 2" w:semiHidden="1" w:unhideWhenUsed="1"/>
+    <w:lsdException w:name="Table List 3" w:semiHidden="1" w:unhideWhenUsed="1"/>
+    <w:lsdException w:name="Table List 4" w:semiHidden="1" w:unhideWhenUsed="1"/>
+    <w:lsdException w:name="Table List 5" w:semiHidden="1" w:unhideWhenUsed="1"/>
+    <w:lsdException w:name="Table List 6" w:semiHidden="1" w:unhideWhenUsed="1"/>
+    <w:lsdException w:name="Table List 7" w:semiHidden="1" w:unhideWhenUsed="1"/>
+    <w:lsdException w:name="Table List 8" w:semiHidden="1" w:unhideWhenUsed="1"/>
+    <w:lsdException w:name="Table 3D effects 1" w:semiHidden="1" w:unhideWhenUsed="1"/>
+    <w:lsdException w:name="Table 3D effects 2" w:semiHidden="1" w:unhideWhenUsed="1"/>
+    <w:lsdException w:name="Table 3D effects 3" w:semiHidden="1" w:unhideWhenUsed="1"/>
+    <w:lsdException w:name="Table Contemporary" w:semiHidden="1" w:unhideWhenUsed="1"/>
+    <w:lsdException w:name="Table Elegant" w:semiHidden="1" w:unhideWhenUsed="1"/>
+    <w:lsdException w:name="Table Professional" w:semiHidden="1" w:unhideWhenUsed="1"/>
+    <w:lsdException w:name="Table Subtle 1" w:semiHidden="1" w:unhideWhenUsed="1"/>
+    <w:lsdException w:name="Table Subtle 2" w:semiHidden="1" w:unhideWhenUsed="1"/>
+    <w:lsdException w:name="Table Web 1" w:semiHidden="1" w:unhideWhenUsed="1"/>
+    <w:lsdException w:name="Table Web 2" w:semiHidden="1" w:unhideWhenUsed="1"/>
+    <w:lsdException w:name="Table Web 3" w:semiHidden="1" w:unhideWhenUsed="1"/>
+    <w:lsdException w:name="Balloon Text" w:semiHidden="1" w:unhideWhenUsed="1"/>
+    <w:lsdException w:name="Table Grid" w:uiPriority="59"/>
+    <w:lsdException w:name="Table Theme" w:semiHidden="1" w:unhideWhenUsed="1"/>
+    <w:lsdException w:name="Placeholder Text" w:semiHidden="1"/>
+    <w:lsdException w:name="No Spacing" w:uiPriority="1" w:qFormat="1"/>
+    <w:lsdException w:name="Light Shading" w:uiPriority="60"/>
+    <w:lsdException w:name="Light List" w:uiPriority="61"/>
+    <w:lsdException w:name="Light Grid" w:uiPriority="62"/>
+    <w:lsdException w:name="Medium Shading 1" w:uiPriority="63"/>
+    <w:lsdException w:name="Medium Shading 2" w:uiPriority="64"/>
+    <w:lsdException w:name="Medium List 1" w:uiPriority="65"/>
+    <w:lsdException w:name="Medium List 2" w:uiPriority="66"/>
+    <w:lsdException w:name="Medium Grid 1" w:uiPriority="67"/>
+    <w:lsdException w:name="Medium Grid 2" w:uiPriority="68"/>
+    <w:lsdException w:name="Medium Grid 3" w:uiPriority="69"/>
+    <w:lsdException w:name="Dark List" w:uiPriority="70"/>
+    <w:lsdException w:name="Colorful Shading" w:uiPriority="71"/>
+    <w:lsdException w:name="Colorful List" w:uiPriority="72"/>
+    <w:lsdException w:name="Colorful Grid" w:uiPriority="73"/>
+    <w:lsdException w:name="Light Shading Accent 1" w:uiPriority="60"/>
+    <w:lsdException w:name="Light List Accent 1" w:uiPriority="61"/>
+    <w:lsdException w:name="Light Grid Accent 1" w:uiPriority="62"/>
+    <w:lsdException w:name="Medium Shading 1 Accent 1" w:uiPriority="63"/>
+    <w:lsdException w:name="Medium Shading 2 Accent 1" w:uiPriority="64"/>
+    <w:lsdException w:name="Medium List 1 Accent 1" w:uiPriority="65"/>
+    <w:lsdException w:name="Revision" w:semiHidden="1"/>
+    <w:lsdException w:name="List Paragraph" w:uiPriority="34" w:qFormat="1"/>
+    <w:lsdException w:name="Quote" w:uiPriority="29" w:qFormat="1"/>
+    <w:lsdException w:name="Intense Quote" w:uiPriority="30" w:qFormat="1"/>
+    <w:lsdException w:name="Medium List 2 Accent 1" w:uiPriority="66"/>
+    <w:lsdException w:name="Medium Grid 1 Accent 1" w:uiPriority="67"/>
+    <w:lsdException w:name="Medium Grid 2 Accent 1" w:uiPriority="68"/>
+    <w:lsdException w:name="Medium Grid 3 Accent 1" w:uiPriority="69"/>
+    <w:lsdException w:name="Dark List Accent 1" w:uiPriority="70"/>
+    <w:lsdException w:name="Colorful Shading Accent 1" w:uiPriority="71"/>
+    <w:lsdException w:name="Colorful List Accent 1" w:uiPriority="72"/>
+    <w:lsdException w:name="Colorful Grid Accent 1" w:uiPriority="73"/>
+    <w:lsdException w:name="Light Shading Accent 2" w:uiPriority="60"/>
+    <w:lsdException w:name="Light List Accent 2" w:uiPriority="61"/>
+    <w:lsdException w:name="Light Grid Accent 2" w:uiPriority="62"/>
+    <w:lsdException w:name="Medium Shading 1 Accent 2" w:uiPriority="63"/>
+    <w:lsdException w:name="Medium Shading 2 Accent 2" w:uiPriority="64"/>
+    <w:lsdException w:name="Medium List 1 Accent 2" w:uiPriority="65"/>
+    <w:lsdException w:name="Medium List 2 Accent 2" w:uiPriority="66"/>
+    <w:lsdException w:name="Medium Grid 1 Accent 2" w:uiPriority="67"/>
+    <w:lsdException w:name="Medium Grid 2 Accent 2" w:uiPriority="68"/>
+    <w:lsdException w:name="Medium Grid 3 Accent 2" w:uiPriority="69"/>
+    <w:lsdException w:name="Dark List Accent 2" w:uiPriority="70"/>
+    <w:lsdException w:name="Colorful Shading Accent 2" w:uiPriority="71"/>
+    <w:lsdException w:name="Colorful List Accent 2" w:uiPriority="72"/>
+    <w:lsdException w:name="Colorful Grid Accent 2" w:uiPriority="73"/>
+    <w:lsdException w:name="Light Shading Accent 3" w:uiPriority="60"/>
+    <w:lsdException w:name="Light List Accent 3" w:uiPriority="61"/>
+    <w:lsdException w:name="Light Grid Accent 3" w:uiPriority="62"/>
+    <w:lsdException w:name="Medium Shading 1 Accent 3" w:uiPriority="63"/>
+    <w:lsdException w:name="Medium Shading 2 Accent 3" w:uiPriority="64"/>
+    <w:lsdException w:name="Medium List 1 Accent 3" w:uiPriority="65"/>
+    <w:lsdException w:name="Medium List 2 Accent 3" w:uiPriority="66"/>
+    <w:lsdException w:name="Medium Grid 1 Accent 3" w:uiPriority="67"/>
+    <w:lsdException w:name="Medium Grid 2 Accent 3" w:uiPriority="68"/>
+    <w:lsdException w:name="Medium Grid 3 Accent 3" w:uiPriority="69"/>
+    <w:lsdException w:name="Dark List Accent 3" w:uiPriority="70"/>
+    <w:lsdException w:name="Colorful Shading Accent 3" w:uiPriority="71"/>
+    <w:lsdException w:name="Colorful List Accent 3" w:uiPriority="72"/>
+    <w:lsdException w:name="Colorful Grid Accent 3" w:uiPriority="73"/>
+    <w:lsdException w:name="Light Shading Accent 4" w:uiPriority="60"/>
+    <w:lsdException w:name="Light List Accent 4" w:uiPriority="61"/>
+    <w:lsdException w:name="Light Grid Accent 4" w:uiPriority="62"/>
+    <w:lsdException w:name="Medium Shading 1 Accent 4" w:uiPriority="63"/>
+    <w:lsdException w:name="Medium Shading 2 Accent 4" w:uiPriority="64"/>
+    <w:lsdException w:name="Medium List 1 Accent 4" w:uiPriority="65"/>
+    <w:lsdException w:name="Medium List 2 Accent 4" w:uiPriority="66"/>
+    <w:lsdException w:name="Medium Grid 1 Accent 4" w:uiPriority="67"/>
+    <w:lsdException w:name="Medium Grid 2 Accent 4" w:uiPriority="68"/>
+    <w:lsdException w:name="Medium Grid 3 Accent 4" w:uiPriority="69"/>
+    <w:lsdException w:name="Dark List Accent 4" w:uiPriority="70"/>
+    <w:lsdException w:name="Colorful Shading Accent 4" w:uiPriority="71"/>
+    <w:lsdException w:name="Colorful List Accent 4" w:uiPriority="72"/>
+    <w:lsdException w:name="Colorful Grid Accent 4" w:uiPriority="73"/>
+    <w:lsdException w:name="Light Shading Accent 5" w:uiPriority="60"/>
+    <w:lsdException w:name="Light List Accent 5" w:uiPriority="61"/>
+    <w:lsdException w:name="Light Grid Accent 5" w:uiPriority="62"/>
+    <w:lsdException w:name="Medium Shading 1 Accent 5" w:uiPriority="63"/>
+    <w:lsdException w:name="Medium Shading 2 Accent 5" w:uiPriority="64"/>
+    <w:lsdException w:name="Medium List 1 Accent 5" w:uiPriority="65"/>
+    <w:lsdException w:name="Medium List 2 Accent 5" w:uiPriority="66"/>
+    <w:lsdException w:name="Medium Grid 1 Accent 5" w:uiPriority="67"/>
+    <w:lsdException w:name="Medium Grid 2 Accent 5" w:uiPriority="68"/>
+    <w:lsdException w:name="Medium Grid 3 Accent 5" w:uiPriority="69"/>
+    <w:lsdException w:name="Dark List Accent 5" w:uiPriority="70"/>
+    <w:lsdException w:name="Colorful Shading Accent 5" w:uiPriority="71"/>
+    <w:lsdException w:name="Colorful List Accent 5" w:uiPriority="72"/>
+    <w:lsdException w:name="Colorful Grid Accent 5" w:uiPriority="73"/>
+    <w:lsdException w:name="Light Shading Accent 6" w:uiPriority="60"/>
+    <w:lsdException w:name="Light List Accent 6" w:uiPriority="61"/>
+    <w:lsdException w:name="Light Grid Accent 6" w:uiPriority="62"/>
+    <w:lsdException w:name="Medium Shading 1 Accent 6" w:uiPriority="63"/>
+    <w:lsdException w:name="Medium Shading 2 Accent 6" w:uiPriority="64"/>
+    <w:lsdException w:name="Medium List 1 Accent 6" w:uiPriority="65"/>
+    <w:lsdException w:name="Medium List 2 Accent 6" w:uiPriority="66"/>
+    <w:lsdException w:name="Medium Grid 1 Accent 6" w:uiPriority="67"/>
+    <w:lsdException w:name="Medium Grid 2 Accent 6" w:uiPriority="68"/>
+    <w:lsdException w:name="Medium Grid 3 Accent 6" w:uiPriority="69"/>
+    <w:lsdException w:name="Dark List Accent 6" w:uiPriority="70"/>
+    <w:lsdException w:name="Colorful Shading Accent 6" w:uiPriority="71"/>
+    <w:lsdException w:name="Colorful List Accent 6" w:uiPriority="72"/>
+    <w:lsdException w:name="Colorful Grid Accent 6" w:uiPriority="73"/>
+    <w:lsdException w:name="Subtle Emphasis" w:uiPriority="19" w:qFormat="1"/>
+    <w:lsdException w:name="Intense Emphasis" w:uiPriority="21" w:qFormat="1"/>
+    <w:lsdException w:name="Subtle Reference" w:uiPriority="31" w:qFormat="1"/>
+    <w:lsdException w:name="Intense Reference" w:uiPriority="32" w:qFormat="1"/>
+    <w:lsdException w:name="Book Title" w:uiPriority="33" w:qFormat="1"/>
+    <w:lsdException w:name="Bibliography" w:semiHidden="1" w:uiPriority="37" w:unhideWhenUsed="1"/>
+    <w:lsdException w:name="TOC Heading" w:semiHidden="1" w:uiPriority="39" w:unhideWhenUsed="1" w:qFormat="1"/>
+    <w:lsdException w:name="Plain Table 1" w:uiPriority="41"/>
+    <w:lsdException w:name="Plain Table 2" w:uiPriority="42"/>
+    <w:lsdException w:name="Plain Table 3" w:uiPriority="43"/>
+    <w:lsdException w:name="Plain Table 4" w:uiPriority="44"/>
+    <w:lsdException w:name="Plain Table 5" w:uiPriority="45"/>
+    <w:lsdException w:name="Grid Table Light" w:uiPriority="40"/>
+    <w:lsdException w:name="Grid Table 1 Light" w:uiPriority="46"/>
+    <w:lsdException w:name="Grid Table 2" w:uiPriority="47"/>
+    <w:lsdException w:name="Grid Table 3" w:uiPriority="48"/>
+    <w:lsdException w:name="Grid Table 4" w:uiPriority="49"/>
+    <w:lsdException w:name="Grid Table 5 Dark" w:uiPriority="50"/>
+    <w:lsdException w:name="Grid Table 6 Colorful" w:uiPriority="51"/>
+    <w:lsdException w:name="Grid Table 7 Colorful" w:uiPriority="52"/>
+    <w:lsdException w:name="Grid Table 1 Light Accent 1" w:uiPriority="46"/>
+    <w:lsdException w:name="Grid Table 2 Accent 1" w:uiPriority="47"/>
+    <w:lsdException w:name="Grid Table 3 Accent 1" w:uiPriority="48"/>
+    <w:lsdException w:name="Grid Table 4 Accent 1" w:uiPriority="49"/>
+    <w:lsdException w:name="Grid Table 5 Dark Accent 1" w:uiPriority="50"/>
+    <w:lsdException w:name="Grid Table 6 Colorful Accent 1" w:uiPriority="51"/>
+    <w:lsdException w:name="Grid Table 7 Colorful Accent 1" w:uiPriority="52"/>
+    <w:lsdException w:name="Grid Table 1 Light Accent 2" w:uiPriority="46"/>
+    <w:lsdException w:name="Grid Table 2 Accent 2" w:uiPriority="47"/>
+    <w:lsdException w:name="Grid Table 3 Accent 2" w:uiPriority="48"/>
+    <w:lsdException w:name="Grid Table 4 Accent 2" w:uiPriority="49"/>
+    <w:lsdException w:name="Grid Table 5 Dark Accent 2" w:uiPriority="50"/>
+    <w:lsdException w:name="Grid Table 6 Colorful Accent 2" w:uiPriority="51"/>
+    <w:lsdException w:name="Grid Table 7 Colorful Accent 2" w:uiPriority="52"/>
+    <w:lsdException w:name="Grid Table 1 Light Accent 3" w:uiPriority="46"/>
+    <w:lsdException w:name="Grid Table 2 Accent 3" w:uiPriority="47"/>
+    <w:lsdException w:name="Grid Table 3 Accent 3" w:uiPriority="48"/>
+    <w:lsdException w:name="Grid Table 4 Accent 3" w:uiPriority="49"/>
+    <w:lsdException w:name="Grid Table 5 Dark Accent 3" w:uiPriority="50"/>
+    <w:lsdException w:name="Grid Table 6 Colorful Accent 3" w:uiPriority="51"/>
+    <w:lsdException w:name="Grid Table 7 Colorful Accent 3" w:uiPriority="52"/>
+    <w:lsdException w:name="Grid Table 1 Light Accent 4" w:uiPriority="46"/>
+    <w:lsdException w:name="Grid Table 2 Accent 4" w:uiPriority="47"/>
+    <w:lsdException w:name="Grid Table 3 Accent 4" w:uiPriority="48"/>
+    <w:lsdException w:name="Grid Table 4 Accent 4" w:uiPriority="49"/>
+    <w:lsdException w:name="Grid Table 5 Dark Accent 4" w:uiPriority="50"/>
+    <w:lsdException w:name="Grid Table 6 Colorful Accent 4" w:uiPriority="51"/>
+    <w:lsdException w:name="Grid Table 7 Colorful Accent 4" w:uiPriority="52"/>
+    <w:lsdException w:name="Grid Table 1 Light Accent 5" w:uiPriority="46"/>
+    <w:lsdException w:name="Grid Table 2 Accent 5" w:uiPriority="47"/>
+    <w:lsdException w:name="Grid Table 3 Accent 5" w:uiPriority="48"/>
+    <w:lsdException w:name="Grid Table 4 Accent 5" w:uiPriority="49"/>
+    <w:lsdException w:name="Grid Table 5 Dark Accent 5" w:uiPriority="50"/>
+    <w:lsdException w:name="Grid Table 6 Colorful Accent 5" w:uiPriority="51"/>
+    <w:lsdException w:name="Grid Table 7 Colorful Accent 5" w:uiPriority="52"/>
+    <w:lsdException w:name="Grid Table 1 Light Accent 6" w:uiPriority="46"/>
+    <w:lsdException w:name="Grid Table 2 Accent 6" w:uiPriority="47"/>
+    <w:lsdException w:name="Grid Table 3 Accent 6" w:uiPriority="48"/>
+    <w:lsdException w:name="Grid Table 4 Accent 6" w:uiPriority="49"/>
+    <w:lsdException w:name="Grid Table 5 Dark Accent 6" w:uiPriority="50"/>
+    <w:lsdException w:name="Grid Table 6 Colorful Accent 6" w:uiPriority="51"/>
+    <w:lsdException w:name="Grid Table 7 Colorful Accent 6" w:uiPriority="52"/>
+    <w:lsdException w:name="List Table 1 Light" w:uiPriority="46"/>
+    <w:lsdException w:name="List Table 2" w:uiPriority="47"/>
+    <w:lsdException w:name="List Table 3" w:uiPriority="48"/>
+    <w:lsdException w:name="List Table 4" w:uiPriority="49"/>
+    <w:lsdException w:name="List Table 5 Dark" w:uiPriority="50"/>
+    <w:lsdException w:name="List Table 6 Colorful" w:uiPriority="51"/>
+    <w:lsdException w:name="List Table 7 Colorful" w:uiPriority="52"/>
+    <w:lsdException w:name="List Table 1 Light Accent 1" w:uiPriority="46"/>
+    <w:lsdException w:name="List Table 2 Accent 1" w:uiPriority="47"/>
+    <w:lsdException w:name="List Table 3 Accent 1" w:uiPriority="48"/>
+    <w:lsdException w:name="List Table 4 Accent 1" w:uiPriority="49"/>
+    <w:lsdException w:name="List Table 5 Dark Accent 1" w:uiPriority="50"/>
+    <w:lsdException w:name="List Table 6 Colorful Accent 1" w:uiPriority="51"/>
+    <w:lsdException w:name="List Table 7 Colorful Accent 1" w:uiPriority="52"/>
+    <w:lsdException w:name="List Table 1 Light Accent 2" w:uiPriority="46"/>
+    <w:lsdException w:name="List Table 2 Accent 2" w:uiPriority="47"/>
+    <w:lsdException w:name="List Table 3 Accent 2" w:uiPriority="48"/>
+    <w:lsdException w:name="List Table 4 Accent 2" w:uiPriority="49"/>
+    <w:lsdException w:name="List Table 5 Dark Accent 2" w:uiPriority="50"/>
+    <w:lsdException w:name="List Table 6 Colorful Accent 2" w:uiPriority="51"/>
+    <w:lsdException w:name="List Table 7 Colorful Accent 2" w:uiPriority="52"/>
+    <w:lsdException w:name="List Table 1 Light Accent 3" w:uiPriority="46"/>
+    <w:lsdException w:name="List Table 2 Accent 3" w:uiPriority="47"/>
+    <w:lsdException w:name="List Table 3 Accent 3" w:uiPriority="48"/>
+    <w:lsdException w:name="List Table 4 Accent 3" w:uiPriority="49"/>
+    <w:lsdException w:name="List Table 5 Dark Accent 3" w:uiPriority="50"/>
+    <w:lsdException w:name="List Table 6 Colorful Accent 3" w:uiPriority="51"/>
+    <w:lsdException w:name="List Table 7 Colorful Accent 3" w:uiPriority="52"/>
+    <w:lsdException w:name="List Table 1 Light Accent 4" w:uiPriority="46"/>
+    <w:lsdException w:name="List Table 2 Accent 4" w:uiPriority="47"/>
+    <w:lsdException w:name="List Table 3 Accent 4" w:uiPriority="48"/>
+    <w:lsdException w:name="List Table 4 Accent 4" w:uiPriority="49"/>
+    <w:lsdException w:name="List Table 5 Dark Accent 4" w:uiPriority="50"/>
+    <w:lsdException w:name="List Table 6 Colorful Accent 4" w:uiPriority="51"/>
+    <w:lsdException w:name="List Table 7 Colorful Accent 4" w:uiPriority="52"/>
+    <w:lsdException w:name="List Table 1 Light Accent 5" w:uiPriority="46"/>
+    <w:lsdException w:name="List Table 2 Accent 5" w:uiPriority="47"/>
+    <w:lsdException w:name="List Table 3 Accent 5" w:uiPriority="48"/>
+    <w:lsdException w:name="List Table 4 Accent 5" w:uiPriority="49"/>
+    <w:lsdException w:name="List Table 5 Dark Accent 5" w:uiPriority="50"/>
+    <w:lsdException w:name="List Table 6 Colorful Accent 5" w:uiPriority="51"/>
+    <w:lsdException w:name="List Table 7 Colorful Accent 5" w:uiPriority="52"/>
+    <w:lsdException w:name="List Table 1 Light Accent 6" w:uiPriority="46"/>
+    <w:lsdException w:name="List Table 2 Accent 6" w:uiPriority="47"/>
+    <w:lsdException w:name="List Table 3 Accent 6" w:uiPriority="48"/>
+    <w:lsdException w:name="List Table 4 Accent 6" w:uiPriority="49"/>
+    <w:lsdException w:name="List Table 5 Dark Accent 6" w:uiPriority="50"/>
+    <w:lsdException w:name="List Table 6 Colorful Accent 6" w:uiPriority="51"/>
+    <w:lsdException w:name="List Table 7 Colorful Accent 6" w:uiPriority="52"/>
+    <w:lsdException w:name="Mention" w:semiHidden="1" w:unhideWhenUsed="1"/>
+    <w:lsdException w:name="Smart Hyperlink" w:semiHidden="1" w:unhideWhenUsed="1"/>
+    <w:lsdException w:name="Hashtag" w:semiHidden="1" w:unhideWhenUsed="1"/>
+    <w:lsdException w:name="Unresolved Mention" w:semiHidden="1" w:unhideWhenUsed="1"/>
   </w:latentStyles>
   <w:style w:type="paragraph" w:default="1" w:styleId="Normalny">
     <w:name w:val="Normal"/>
@@ -3215,7 +3535,6 @@
     <w:uiPriority w:val="99"/>
     <w:semiHidden/>
     <w:unhideWhenUsed/>
-    <w:qFormat/>
     <w:tblPr>
       <w:tblInd w:w="0" w:type="dxa"/>
       <w:tblCellMar>
@@ -3419,8 +3738,8 @@
       <w:rFonts w:cs="Arial"/>
     </w:rPr>
   </w:style>
-  <w:style w:type="paragraph" w:customStyle="1" w:styleId="Caption">
-    <w:name w:val="Caption"/>
+  <w:style w:type="paragraph" w:customStyle="1" w:styleId="Legenda1">
+    <w:name w:val="Legenda1"/>
     <w:basedOn w:val="Normalny"/>
     <w:qFormat/>
     <w:rsid w:val="0016032B"/>

</xml_diff>

<commit_message>
linie kodu semafor i procesor
</commit_message>
<xml_diff>
--- a/dokumentacja.docx
+++ b/dokumentacja.docx
@@ -1,6 +1,6 @@
 
 <file path=word/document.xml><?xml version="1.0" encoding="utf-8"?>
-<w:document xmlns:o="urn:schemas-microsoft-com:office:office" xmlns:r="http://schemas.openxmlformats.org/officeDocument/2006/relationships" xmlns:v="urn:schemas-microsoft-com:vml" xmlns:w="http://schemas.openxmlformats.org/wordprocessingml/2006/main" xmlns:w10="urn:schemas-microsoft-com:office:word" xmlns:wp="http://schemas.openxmlformats.org/drawingml/2006/wordprocessingDrawing" xmlns:wps="http://schemas.microsoft.com/office/word/2010/wordprocessingShape" xmlns:wpg="http://schemas.microsoft.com/office/word/2010/wordprocessingGroup" xmlns:mc="http://schemas.openxmlformats.org/markup-compatibility/2006" xmlns:wp14="http://schemas.microsoft.com/office/word/2010/wordprocessingDrawing" xmlns:w14="http://schemas.microsoft.com/office/word/2010/wordml" mc:Ignorable="w14 wp14">
+<w:document xmlns:wpc="http://schemas.microsoft.com/office/word/2010/wordprocessingCanvas" xmlns:cx="http://schemas.microsoft.com/office/drawing/2014/chartex" xmlns:cx1="http://schemas.microsoft.com/office/drawing/2015/9/8/chartex" xmlns:mc="http://schemas.openxmlformats.org/markup-compatibility/2006" xmlns:o="urn:schemas-microsoft-com:office:office" xmlns:r="http://schemas.openxmlformats.org/officeDocument/2006/relationships" xmlns:m="http://schemas.openxmlformats.org/officeDocument/2006/math" xmlns:v="urn:schemas-microsoft-com:vml" xmlns:wp14="http://schemas.microsoft.com/office/word/2010/wordprocessingDrawing" xmlns:wp="http://schemas.openxmlformats.org/drawingml/2006/wordprocessingDrawing" xmlns:w10="urn:schemas-microsoft-com:office:word" xmlns:w="http://schemas.openxmlformats.org/wordprocessingml/2006/main" xmlns:w14="http://schemas.microsoft.com/office/word/2010/wordml" xmlns:w15="http://schemas.microsoft.com/office/word/2012/wordml" xmlns:w16se="http://schemas.microsoft.com/office/word/2015/wordml/symex" xmlns:wpg="http://schemas.microsoft.com/office/word/2010/wordprocessingGroup" xmlns:wpi="http://schemas.microsoft.com/office/word/2010/wordprocessingInk" xmlns:wne="http://schemas.microsoft.com/office/word/2006/wordml" xmlns:wps="http://schemas.microsoft.com/office/word/2010/wordprocessingShape" mc:Ignorable="w14 w15 w16se wp14">
   <w:background w:color="FFFFFF"/>
   <w:body>
     <w:p>
@@ -13,7 +13,6 @@
         <w:rPr>
           <w:rFonts w:ascii="Arial" w:hAnsi="Arial" w:cs="Arial"/>
           <w:b/>
-          <w:b/>
           <w:sz w:val="24"/>
           <w:szCs w:val="24"/>
         </w:rPr>
@@ -52,7 +51,6 @@
           <w:ilvl w:val="0"/>
           <w:numId w:val="1"/>
         </w:numPr>
-        <w:rPr/>
       </w:pPr>
       <w:r>
         <w:rPr>
@@ -88,7 +86,6 @@
           <w:ilvl w:val="0"/>
           <w:numId w:val="1"/>
         </w:numPr>
-        <w:rPr/>
       </w:pPr>
       <w:r>
         <w:rPr>
@@ -107,7 +104,6 @@
           <w:ilvl w:val="1"/>
           <w:numId w:val="1"/>
         </w:numPr>
-        <w:rPr/>
       </w:pPr>
       <w:r>
         <w:rPr>
@@ -125,23 +121,14 @@
           <w:ilvl w:val="1"/>
           <w:numId w:val="1"/>
         </w:numPr>
-        <w:rPr/>
-      </w:pPr>
-      <w:r>
-        <w:rPr>
-          <w:rFonts w:eastAsia="Arial" w:cs="Arial"/>
-          <w:sz w:val="24"/>
-          <w:szCs w:val="24"/>
-        </w:rPr>
-        <w:t>Anna Lehnhardt → Interpreter →</w:t>
-      </w:r>
-      <w:r>
-        <w:rPr>
-          <w:rFonts w:eastAsia="Arial" w:cs="Arial"/>
-          <w:sz w:val="24"/>
-          <w:szCs w:val="24"/>
-        </w:rPr>
-        <w:t xml:space="preserve"> 890 linii kodu</w:t>
+      </w:pPr>
+      <w:r>
+        <w:rPr>
+          <w:rFonts w:eastAsia="Arial" w:cs="Arial"/>
+          <w:sz w:val="24"/>
+          <w:szCs w:val="24"/>
+        </w:rPr>
+        <w:t>Anna Lehnhardt → Interpreter → 890 linii kodu</w:t>
       </w:r>
     </w:p>
     <w:p>
@@ -151,23 +138,14 @@
           <w:ilvl w:val="1"/>
           <w:numId w:val="1"/>
         </w:numPr>
-        <w:rPr/>
-      </w:pPr>
-      <w:r>
-        <w:rPr>
-          <w:rFonts w:eastAsia="Arial" w:cs="Arial"/>
-          <w:sz w:val="24"/>
-          <w:szCs w:val="24"/>
-        </w:rPr>
-        <w:t>Konrad Kęciński → Interfejs →</w:t>
-      </w:r>
-      <w:r>
-        <w:rPr>
-          <w:rFonts w:eastAsia="Arial" w:cs="Arial"/>
-          <w:sz w:val="24"/>
-          <w:szCs w:val="24"/>
-        </w:rPr>
-        <w:t xml:space="preserve"> 597 linii kodu</w:t>
+      </w:pPr>
+      <w:r>
+        <w:rPr>
+          <w:rFonts w:eastAsia="Arial" w:cs="Arial"/>
+          <w:sz w:val="24"/>
+          <w:szCs w:val="24"/>
+        </w:rPr>
+        <w:t>Konrad Kęciński → Interfejs → 597 linii kodu</w:t>
       </w:r>
     </w:p>
     <w:p>
@@ -177,31 +155,48 @@
           <w:ilvl w:val="1"/>
           <w:numId w:val="1"/>
         </w:numPr>
-        <w:rPr/>
-      </w:pPr>
-      <w:r>
-        <w:rPr>
-          <w:rFonts w:eastAsia="Arial" w:cs="Arial"/>
-          <w:sz w:val="24"/>
-          <w:szCs w:val="24"/>
-        </w:rPr>
-        <w:t>Jonasz Łapiński → Zarządzanie procesorem metoda p</w:t>
-      </w:r>
-      <w:r>
-        <w:rPr>
-          <w:rFonts w:eastAsia="Arial" w:cs="Arial"/>
-          <w:sz w:val="24"/>
-          <w:szCs w:val="24"/>
-        </w:rPr>
-        <w:t>r</w:t>
-      </w:r>
-      <w:r>
-        <w:rPr>
-          <w:rFonts w:eastAsia="Arial" w:cs="Arial"/>
-          <w:sz w:val="24"/>
-          <w:szCs w:val="24"/>
-        </w:rPr>
-        <w:t xml:space="preserve">iorytetową  </w:t>
+      </w:pPr>
+      <w:r>
+        <w:rPr>
+          <w:rFonts w:eastAsia="Arial" w:cs="Arial"/>
+          <w:sz w:val="24"/>
+          <w:szCs w:val="24"/>
+        </w:rPr>
+        <w:t xml:space="preserve">Jonasz Łapiński → Zarządzanie </w:t>
+      </w:r>
+      <w:r>
+        <w:rPr>
+          <w:rFonts w:eastAsia="Arial" w:cs="Arial"/>
+          <w:sz w:val="24"/>
+          <w:szCs w:val="24"/>
+        </w:rPr>
+        <w:t xml:space="preserve">procesorem metoda priorytetową  </w:t>
+      </w:r>
+      <w:r>
+        <w:rPr>
+          <w:rFonts w:eastAsia="Arial" w:cs="Arial"/>
+          <w:sz w:val="24"/>
+          <w:szCs w:val="24"/>
+        </w:rPr>
+        <w:t xml:space="preserve">→ </w:t>
+      </w:r>
+      <w:r>
+        <w:rPr>
+          <w:rFonts w:eastAsia="Arial" w:cs="Arial"/>
+          <w:sz w:val="24"/>
+          <w:szCs w:val="24"/>
+        </w:rPr>
+        <w:t>274</w:t>
+      </w:r>
+      <w:bookmarkStart w:id="0" w:name="_GoBack"/>
+      <w:bookmarkEnd w:id="0"/>
+      <w:r>
+        <w:rPr>
+          <w:rFonts w:eastAsia="Arial" w:cs="Arial"/>
+          <w:sz w:val="24"/>
+          <w:szCs w:val="24"/>
+        </w:rPr>
+        <w:t xml:space="preserve"> linii kodu</w:t>
       </w:r>
     </w:p>
     <w:p>
@@ -211,23 +206,14 @@
           <w:ilvl w:val="1"/>
           <w:numId w:val="1"/>
         </w:numPr>
-        <w:rPr/>
-      </w:pPr>
-      <w:r>
-        <w:rPr>
-          <w:rFonts w:eastAsia="Arial" w:cs="Arial"/>
-          <w:sz w:val="24"/>
-          <w:szCs w:val="24"/>
-        </w:rPr>
-        <w:t>Maciej Sobkowiak →  Zarządzanie pamięcią operacyjną metodą przydziału obszarów ciągłych przesuwalnych →</w:t>
-      </w:r>
-      <w:r>
-        <w:rPr>
-          <w:rFonts w:eastAsia="Arial" w:cs="Arial"/>
-          <w:sz w:val="24"/>
-          <w:szCs w:val="24"/>
-        </w:rPr>
-        <w:t xml:space="preserve"> 220 linii kodu</w:t>
+      </w:pPr>
+      <w:r>
+        <w:rPr>
+          <w:rFonts w:eastAsia="Arial" w:cs="Arial"/>
+          <w:sz w:val="24"/>
+          <w:szCs w:val="24"/>
+        </w:rPr>
+        <w:t>Maciej Sobkowiak →  Zarządzanie pamięcią operacyjną metodą przydziału obszarów ciągłych przesuwalnych → 220 linii kodu</w:t>
       </w:r>
     </w:p>
     <w:p>
@@ -237,7 +223,6 @@
           <w:ilvl w:val="1"/>
           <w:numId w:val="1"/>
         </w:numPr>
-        <w:rPr/>
       </w:pPr>
       <w:r>
         <w:rPr>
@@ -255,15 +240,46 @@
           <w:ilvl w:val="1"/>
           <w:numId w:val="1"/>
         </w:numPr>
-        <w:rPr/>
-      </w:pPr>
-      <w:r>
-        <w:rPr>
-          <w:rFonts w:eastAsia="Arial" w:cs="Arial"/>
-          <w:sz w:val="24"/>
-          <w:szCs w:val="24"/>
-        </w:rPr>
-        <w:t xml:space="preserve">Rafał Ewiak → Mechanizmy synchronizacyjne: semafory całkowitoliczbowe </w:t>
+      </w:pPr>
+      <w:r>
+        <w:rPr>
+          <w:rFonts w:eastAsia="Arial" w:cs="Arial"/>
+          <w:sz w:val="24"/>
+          <w:szCs w:val="24"/>
+        </w:rPr>
+        <w:t>Rafał Ewiak → Mechanizmy synchronizacyjne: semafory całkowit</w:t>
+      </w:r>
+      <w:r>
+        <w:rPr>
+          <w:rFonts w:eastAsia="Arial" w:cs="Arial"/>
+          <w:sz w:val="24"/>
+          <w:szCs w:val="24"/>
+        </w:rPr>
+        <w:t xml:space="preserve">oliczbowe </w:t>
+      </w:r>
+      <w:r>
+        <w:rPr>
+          <w:rFonts w:eastAsia="Arial" w:cs="Arial"/>
+          <w:sz w:val="24"/>
+          <w:szCs w:val="24"/>
+        </w:rPr>
+        <w:t xml:space="preserve"> →</w:t>
+      </w:r>
+      <w:r>
+        <w:rPr>
+          <w:rFonts w:eastAsia="Arial" w:cs="Arial"/>
+          <w:sz w:val="24"/>
+          <w:szCs w:val="24"/>
+        </w:rPr>
+        <w:t xml:space="preserve"> 7</w:t>
+      </w:r>
+      <w:r>
+        <w:rPr>
+          <w:rFonts w:eastAsia="Arial" w:cs="Arial"/>
+          <w:sz w:val="24"/>
+          <w:szCs w:val="24"/>
+        </w:rPr>
+        <w:t>0 linii kodu</w:t>
       </w:r>
     </w:p>
     <w:p>
@@ -273,7 +289,6 @@
           <w:ilvl w:val="1"/>
           <w:numId w:val="1"/>
         </w:numPr>
-        <w:rPr/>
       </w:pPr>
       <w:r>
         <w:rPr>
@@ -291,7 +306,6 @@
           <w:ilvl w:val="1"/>
           <w:numId w:val="1"/>
         </w:numPr>
-        <w:rPr/>
       </w:pPr>
       <w:r>
         <w:rPr>
@@ -305,12 +319,8 @@
     <w:p>
       <w:pPr>
         <w:pStyle w:val="ListParagraph"/>
-        <w:ind w:left="1080" w:hanging="0"/>
-        <w:rPr/>
-      </w:pPr>
-      <w:r>
-        <w:rPr/>
-      </w:r>
+        <w:ind w:left="1080"/>
+      </w:pPr>
     </w:p>
     <w:p>
       <w:pPr>
@@ -319,7 +329,6 @@
           <w:ilvl w:val="0"/>
           <w:numId w:val="1"/>
         </w:numPr>
-        <w:rPr/>
       </w:pPr>
       <w:r>
         <w:rPr>
@@ -347,7 +356,6 @@
           <w:numId w:val="1"/>
         </w:numPr>
         <w:rPr>
-          <w:b/>
           <w:b/>
           <w:bCs/>
         </w:rPr>
@@ -372,64 +380,65 @@
         </w:numPr>
         <w:rPr>
           <w:b/>
+          <w:bCs/>
+        </w:rPr>
+      </w:pPr>
+      <w:r>
+        <w:rPr>
+          <w:rFonts w:cs="Arial"/>
+          <w:bCs/>
+          <w:sz w:val="24"/>
+        </w:rPr>
+        <w:t>Strin</w:t>
+      </w:r>
+      <w:r>
+        <w:rPr>
+          <w:rFonts w:cs="Arial"/>
+          <w:bCs/>
+          <w:sz w:val="24"/>
+        </w:rPr>
+        <w:t xml:space="preserve">g calyRozkaz </w:t>
+      </w:r>
+      <w:r>
+        <w:rPr>
+          <w:rFonts w:eastAsia="Arial" w:cs="Arial"/>
+          <w:sz w:val="24"/>
+          <w:szCs w:val="24"/>
+        </w:rPr>
+        <w:t>→ przechowuje aktualnie wykonywany rozkaz assemblerowy</w:t>
+      </w:r>
+      <w:r>
+        <w:rPr>
+          <w:rFonts w:cs="Arial"/>
+          <w:bCs/>
+          <w:sz w:val="24"/>
+        </w:rPr>
+        <w:t xml:space="preserve"> </w:t>
+      </w:r>
+    </w:p>
+    <w:p>
+      <w:pPr>
+        <w:pStyle w:val="ListParagraph"/>
+        <w:numPr>
+          <w:ilvl w:val="1"/>
+          <w:numId w:val="1"/>
+        </w:numPr>
+      </w:pPr>
+      <w:r>
+        <w:rPr>
+          <w:rFonts w:eastAsia="Arial" w:cs="Arial"/>
+          <w:bCs/>
+          <w:color w:val="000000"/>
+          <w:sz w:val="24"/>
+          <w:szCs w:val="24"/>
+        </w:rPr>
+        <w:t>String user → przechowuje nazwe aktualnie zalogowanego użytkownika ArrayList&lt;String&gt; parts → lista przechowująca poszczególne części komendy wprowadzonej przez użytkownika</w:t>
+      </w:r>
+      <w:r>
+        <w:rPr>
+          <w:rFonts w:eastAsia="Arial" w:cs="Arial"/>
           <w:b/>
           <w:bCs/>
-        </w:rPr>
-      </w:pPr>
-      <w:r>
-        <w:rPr>
-          <w:rFonts w:cs="Arial"/>
-          <w:bCs/>
-          <w:sz w:val="24"/>
-        </w:rPr>
-        <w:t xml:space="preserve">String calyRozkaz </w:t>
-      </w:r>
-      <w:r>
-        <w:rPr>
-          <w:rFonts w:eastAsia="Arial" w:cs="Arial"/>
-          <w:sz w:val="24"/>
-          <w:szCs w:val="24"/>
-        </w:rPr>
-        <w:t>→ przechowuje aktualnie wykonywany rozkaz assemblerowy</w:t>
-      </w:r>
-      <w:r>
-        <w:rPr>
-          <w:rFonts w:cs="Arial"/>
-          <w:bCs/>
-          <w:sz w:val="24"/>
-        </w:rPr>
-        <w:t xml:space="preserve"> </w:t>
-      </w:r>
-    </w:p>
-    <w:p>
-      <w:pPr>
-        <w:pStyle w:val="ListParagraph"/>
-        <w:numPr>
-          <w:ilvl w:val="1"/>
-          <w:numId w:val="1"/>
-        </w:numPr>
-        <w:rPr/>
-      </w:pPr>
-      <w:r>
-        <w:rPr>
-          <w:rFonts w:eastAsia="Arial" w:cs="Arial"/>
-          <w:b w:val="false"/>
-          <w:bCs/>
-          <w:i w:val="false"/>
-          <w:caps w:val="false"/>
-          <w:smallCaps w:val="false"/>
-          <w:color w:val="000000"/>
-          <w:spacing w:val="0"/>
-          <w:sz w:val="24"/>
-          <w:szCs w:val="24"/>
-        </w:rPr>
-        <w:t>String user → przechowuje nazwe aktualnie zalogowanego użytkownika ArrayList&lt;String&gt; parts → lista przechowująca poszczególne części komendy wprowadzonej przez użytkownika</w:t>
-      </w:r>
-      <w:r>
-        <w:rPr>
-          <w:rFonts w:eastAsia="Arial" w:cs="Arial"/>
-          <w:b/>
-          <w:bCs/>
           <w:sz w:val="24"/>
           <w:szCs w:val="24"/>
         </w:rPr>
@@ -456,7 +465,15 @@
           <w:sz w:val="24"/>
           <w:szCs w:val="24"/>
         </w:rPr>
-        <w:t xml:space="preserve">List&lt;Queue&lt;Process&gt;&gt; </w:t>
+        <w:t>List&lt;Queue&lt;Pro</w:t>
+      </w:r>
+      <w:r>
+        <w:rPr>
+          <w:rFonts w:eastAsia="SimSun" w:cs="Arial"/>
+          <w:sz w:val="24"/>
+          <w:szCs w:val="24"/>
+        </w:rPr>
+        <w:t xml:space="preserve">cess&gt;&gt; </w:t>
       </w:r>
       <w:r>
         <w:rPr>
@@ -488,9 +505,9 @@
     <w:p>
       <w:pPr>
         <w:pStyle w:val="ListParagraph"/>
-        <w:ind w:left="1440" w:hanging="0"/>
-        <w:rPr>
-          <w:rFonts w:ascii="Arial" w:hAnsi="Arial" w:eastAsia="Arial" w:cs="Arial"/>
+        <w:ind w:left="1440"/>
+        <w:rPr>
+          <w:rFonts w:ascii="Arial" w:eastAsia="Arial" w:hAnsi="Arial" w:cs="Arial"/>
           <w:sz w:val="24"/>
           <w:szCs w:val="24"/>
         </w:rPr>
@@ -516,7 +533,7 @@
     <w:p>
       <w:pPr>
         <w:pStyle w:val="ListParagraph"/>
-        <w:ind w:left="1440" w:hanging="0"/>
+        <w:ind w:left="1440"/>
         <w:rPr>
           <w:rFonts w:ascii="Arial" w:hAnsi="Arial" w:cs="Arial"/>
           <w:bCs/>
@@ -549,51 +566,40 @@
           <w:ilvl w:val="1"/>
           <w:numId w:val="1"/>
         </w:numPr>
-        <w:rPr/>
-      </w:pPr>
-      <w:r>
-        <w:rPr>
-          <w:rFonts w:eastAsia="Arial" w:cs="Arial"/>
-          <w:sz w:val="24"/>
-          <w:szCs w:val="24"/>
-        </w:rPr>
-        <w:t>char[] memory → jednowymiarowa tablica imitująca RAM o wielkości 256B</w:t>
+      </w:pPr>
+      <w:r>
+        <w:rPr>
+          <w:rFonts w:eastAsia="Arial" w:cs="Arial"/>
+          <w:sz w:val="24"/>
+          <w:szCs w:val="24"/>
+        </w:rPr>
+        <w:t xml:space="preserve">char[] memory → jednowymiarowa tablica imitująca RAM o </w:t>
+      </w:r>
+      <w:r>
+        <w:rPr>
+          <w:rFonts w:eastAsia="Arial" w:cs="Arial"/>
+          <w:sz w:val="24"/>
+          <w:szCs w:val="24"/>
+        </w:rPr>
+        <w:t>wielkości 256B</w:t>
+      </w:r>
+      <w:r>
+        <w:rPr>
+          <w:rFonts w:eastAsia="Arial" w:cs="Arial"/>
+          <w:sz w:val="24"/>
+          <w:szCs w:val="24"/>
+        </w:rPr>
         <w:br/>
         <w:t xml:space="preserve">Map&lt;Integer,Integer&gt; allocatedPartitions → mapa zajętych obszarów </w:t>
+      </w:r>
+      <w:r>
+        <w:rPr>
+          <w:rFonts w:eastAsia="Arial" w:cs="Arial"/>
+          <w:sz w:val="24"/>
+          <w:szCs w:val="24"/>
+        </w:rPr>
         <w:br/>
-        <w:t>Map&lt;Integer,Integer&gt; f</w:t>
-      </w:r>
-      <w:r>
-        <w:rPr>
-          <w:rFonts w:eastAsia="Arial" w:cs="Arial"/>
-          <w:sz w:val="24"/>
-          <w:szCs w:val="24"/>
-        </w:rPr>
-        <w:t>ree</w:t>
-      </w:r>
-      <w:r>
-        <w:rPr>
-          <w:rFonts w:eastAsia="Arial" w:cs="Arial"/>
-          <w:sz w:val="24"/>
-          <w:szCs w:val="24"/>
-        </w:rPr>
-        <w:t>P</w:t>
-      </w:r>
-      <w:r>
-        <w:rPr>
-          <w:rFonts w:eastAsia="Arial" w:cs="Arial"/>
-          <w:sz w:val="24"/>
-          <w:szCs w:val="24"/>
-        </w:rPr>
-        <w:t>a</w:t>
-      </w:r>
-      <w:r>
-        <w:rPr>
-          <w:rFonts w:eastAsia="Arial" w:cs="Arial"/>
-          <w:sz w:val="24"/>
-          <w:szCs w:val="24"/>
-        </w:rPr>
-        <w:t>rtitions → mapa wolnych obszarów</w:t>
+        <w:t>Map&lt;Integer,Integer&gt; freePartitions → mapa wolnych obszarów</w:t>
       </w:r>
     </w:p>
     <w:p>
@@ -615,7 +621,15 @@
           <w:sz w:val="24"/>
           <w:szCs w:val="24"/>
         </w:rPr>
-        <w:t>Map&lt;Integer, Process&gt; processes → przechowywanie orginałów PCB; Vector&lt;String&gt; taken_names → przechowywanie zajętych nazw w celu zabezpieczenia przed powstaniem kilku procesów o tej samej nazwie; Map&lt;String, Integer&gt; names → mapa, w której kluczem jest nazwa procesu, a wartością jego PID, ułatwia odwoływanie się do konkretnych procesów;</w:t>
+        <w:t>Map&lt;Integer, Process&gt; processes → przechowywanie orginałów PCB; Vector&lt;String&gt; taken_names → przechowywanie zajęty</w:t>
+      </w:r>
+      <w:r>
+        <w:rPr>
+          <w:rFonts w:eastAsia="Arial" w:cs="Arial"/>
+          <w:sz w:val="24"/>
+          <w:szCs w:val="24"/>
+        </w:rPr>
+        <w:t>ch nazw w celu zabezpieczenia przed powstaniem kilku procesów o tej samej nazwie; Map&lt;String, Integer&gt; names → mapa, w której kluczem jest nazwa procesu, a wartością jego PID, ułatwia odwoływanie się do konkretnych procesów;</w:t>
       </w:r>
     </w:p>
     <w:p>
@@ -655,13 +669,21 @@
           <w:sz w:val="24"/>
           <w:szCs w:val="24"/>
         </w:rPr>
-        <w:t>→ kolejka zawierająca PID procesów w stanie Waiting</w:t>
-      </w:r>
-    </w:p>
-    <w:p>
-      <w:pPr>
-        <w:pStyle w:val="ListParagraph"/>
-        <w:ind w:left="1440" w:hanging="0"/>
+        <w:t>→</w:t>
+      </w:r>
+      <w:r>
+        <w:rPr>
+          <w:rFonts w:eastAsia="Arial" w:cs="Arial"/>
+          <w:sz w:val="24"/>
+          <w:szCs w:val="24"/>
+        </w:rPr>
+        <w:t xml:space="preserve"> kolejka zawierająca PID procesów w stanie Waiting</w:t>
+      </w:r>
+    </w:p>
+    <w:p>
+      <w:pPr>
+        <w:pStyle w:val="ListParagraph"/>
+        <w:ind w:left="1440"/>
         <w:rPr>
           <w:rFonts w:ascii="Arial" w:hAnsi="Arial" w:cs="Arial"/>
           <w:bCs/>
@@ -701,15 +723,22 @@
           <w:ilvl w:val="1"/>
           <w:numId w:val="1"/>
         </w:numPr>
-        <w:rPr/>
-      </w:pPr>
-      <w:r>
-        <w:rPr>
-          <w:rFonts w:eastAsia="Arial" w:cs="Arial"/>
-          <w:sz w:val="24"/>
-          <w:szCs w:val="24"/>
-        </w:rPr>
-        <w:t xml:space="preserve">Integer[] FAT – tablica FAT; char[] data – dysk posiadający 32 bloki po 32 bajty; List&lt;File&gt; root – lista zawierająca pliki, katalog główny, </w:t>
+      </w:pPr>
+      <w:r>
+        <w:rPr>
+          <w:rFonts w:eastAsia="Arial" w:cs="Arial"/>
+          <w:sz w:val="24"/>
+          <w:szCs w:val="24"/>
+        </w:rPr>
+        <w:t>Integer[] FAT – tablica FAT; char[] data – dysk posiadający 32 bloki po 32 bajty; List&lt;Fil</w:t>
+      </w:r>
+      <w:r>
+        <w:rPr>
+          <w:rFonts w:eastAsia="Arial" w:cs="Arial"/>
+          <w:sz w:val="24"/>
+          <w:szCs w:val="24"/>
+        </w:rPr>
+        <w:t xml:space="preserve">e&gt; root – lista zawierająca pliki, katalog główny, </w:t>
       </w:r>
       <w:r>
         <w:rPr>
@@ -728,7 +757,6 @@
           <w:ilvl w:val="1"/>
           <w:numId w:val="1"/>
         </w:numPr>
-        <w:rPr/>
       </w:pPr>
       <w:r>
         <w:rPr>
@@ -742,12 +770,8 @@
     <w:p>
       <w:pPr>
         <w:pStyle w:val="ListParagraph"/>
-        <w:ind w:left="1440" w:hanging="0"/>
-        <w:rPr/>
-      </w:pPr>
-      <w:r>
-        <w:rPr/>
-      </w:r>
+        <w:ind w:left="1440"/>
+      </w:pPr>
     </w:p>
     <w:p>
       <w:pPr>
@@ -756,7 +780,6 @@
           <w:ilvl w:val="0"/>
           <w:numId w:val="1"/>
         </w:numPr>
-        <w:rPr/>
       </w:pPr>
       <w:r>
         <w:rPr>
@@ -783,7 +806,6 @@
           <w:ilvl w:val="1"/>
           <w:numId w:val="1"/>
         </w:numPr>
-        <w:rPr/>
       </w:pPr>
       <w:r>
         <w:rPr>
@@ -817,39 +839,95 @@
     <w:p>
       <w:pPr>
         <w:pStyle w:val="ListParagraph"/>
-        <w:ind w:left="1440" w:hanging="0"/>
+        <w:ind w:left="1440"/>
         <w:rPr>
           <w:rFonts w:ascii="Arial" w:hAnsi="Arial" w:cs="Arial"/>
           <w:sz w:val="24"/>
           <w:lang w:val="en-GB"/>
         </w:rPr>
       </w:pPr>
+      <w:proofErr w:type="gramStart"/>
       <w:r>
         <w:rPr>
           <w:rFonts w:cs="Arial"/>
           <w:sz w:val="24"/>
           <w:lang w:val="en-GB"/>
         </w:rPr>
-        <w:t>public static void go(int how_many);</w:t>
-      </w:r>
-    </w:p>
-    <w:p>
-      <w:pPr>
-        <w:pStyle w:val="ListParagraph"/>
-        <w:ind w:left="1440" w:hanging="0"/>
+        <w:t>public</w:t>
+      </w:r>
+      <w:proofErr w:type="gramEnd"/>
+      <w:r>
+        <w:rPr>
+          <w:rFonts w:cs="Arial"/>
+          <w:sz w:val="24"/>
+          <w:lang w:val="en-GB"/>
+        </w:rPr>
+        <w:t xml:space="preserve"> static void go(</w:t>
+      </w:r>
+      <w:proofErr w:type="spellStart"/>
+      <w:r>
+        <w:rPr>
+          <w:rFonts w:cs="Arial"/>
+          <w:sz w:val="24"/>
+          <w:lang w:val="en-GB"/>
+        </w:rPr>
+        <w:t>int</w:t>
+      </w:r>
+      <w:proofErr w:type="spellEnd"/>
+      <w:r>
+        <w:rPr>
+          <w:rFonts w:cs="Arial"/>
+          <w:sz w:val="24"/>
+          <w:lang w:val="en-GB"/>
+        </w:rPr>
+        <w:t xml:space="preserve"> </w:t>
+      </w:r>
+      <w:proofErr w:type="spellStart"/>
+      <w:r>
+        <w:rPr>
+          <w:rFonts w:cs="Arial"/>
+          <w:sz w:val="24"/>
+          <w:lang w:val="en-GB"/>
+        </w:rPr>
+        <w:t>how_many</w:t>
+      </w:r>
+      <w:proofErr w:type="spellEnd"/>
+      <w:r>
+        <w:rPr>
+          <w:rFonts w:cs="Arial"/>
+          <w:sz w:val="24"/>
+          <w:lang w:val="en-GB"/>
+        </w:rPr>
+        <w:t>);</w:t>
+      </w:r>
+    </w:p>
+    <w:p>
+      <w:pPr>
+        <w:pStyle w:val="ListParagraph"/>
+        <w:ind w:left="1440"/>
         <w:rPr>
           <w:rFonts w:ascii="Arial" w:hAnsi="Arial" w:cs="Arial"/>
           <w:sz w:val="24"/>
           <w:lang w:val="en-GB"/>
         </w:rPr>
       </w:pPr>
+      <w:proofErr w:type="gramStart"/>
       <w:r>
         <w:rPr>
           <w:rFonts w:cs="Arial"/>
           <w:sz w:val="24"/>
           <w:lang w:val="en-GB"/>
         </w:rPr>
-        <w:t>private static void start(String filename);</w:t>
+        <w:t>private</w:t>
+      </w:r>
+      <w:proofErr w:type="gramEnd"/>
+      <w:r>
+        <w:rPr>
+          <w:rFonts w:cs="Arial"/>
+          <w:sz w:val="24"/>
+          <w:lang w:val="en-GB"/>
+        </w:rPr>
+        <w:t xml:space="preserve"> static void start(String filename);</w:t>
       </w:r>
     </w:p>
     <w:p>
@@ -861,31 +939,57 @@
         </w:numPr>
         <w:rPr>
           <w:rFonts w:ascii="Arial" w:hAnsi="Arial"/>
-        </w:rPr>
-      </w:pPr>
-      <w:r>
-        <w:rPr>
-          <w:rFonts w:eastAsia="Arial" w:cs="Arial" w:ascii="Arial" w:hAnsi="Arial"/>
-          <w:b w:val="false"/>
-          <w:i w:val="false"/>
-          <w:caps w:val="false"/>
-          <w:smallCaps w:val="false"/>
+          <w:lang w:val="en-US"/>
+        </w:rPr>
+      </w:pPr>
+      <w:r>
+        <w:rPr>
+          <w:rFonts w:ascii="Arial" w:eastAsia="Arial" w:hAnsi="Arial" w:cs="Arial"/>
           <w:color w:val="000000"/>
-          <w:spacing w:val="0"/>
-          <w:sz w:val="24"/>
-          <w:szCs w:val="24"/>
-        </w:rPr>
+          <w:sz w:val="24"/>
+          <w:szCs w:val="24"/>
+          <w:lang w:val="en-US"/>
+        </w:rPr>
+        <w:lastRenderedPageBreak/>
         <w:t>public void system();</w:t>
+      </w:r>
+      <w:r>
+        <w:rPr>
+          <w:rFonts w:ascii="Arial" w:eastAsia="Arial" w:hAnsi="Arial" w:cs="Arial"/>
+          <w:color w:val="000000"/>
+          <w:sz w:val="24"/>
+          <w:szCs w:val="24"/>
+          <w:lang w:val="en-US"/>
+        </w:rPr>
         <w:br/>
+      </w:r>
+      <w:r>
+        <w:rPr>
+          <w:rFonts w:ascii="Arial" w:eastAsia="Arial" w:hAnsi="Arial" w:cs="Arial"/>
+          <w:color w:val="000000"/>
+          <w:sz w:val="24"/>
+          <w:szCs w:val="24"/>
+          <w:lang w:val="en-US"/>
+        </w:rPr>
         <w:t xml:space="preserve">public void cut(); </w:t>
+      </w:r>
+      <w:r>
+        <w:rPr>
+          <w:rFonts w:ascii="Arial" w:eastAsia="Arial" w:hAnsi="Arial" w:cs="Arial"/>
+          <w:color w:val="000000"/>
+          <w:sz w:val="24"/>
+          <w:szCs w:val="24"/>
+          <w:lang w:val="en-US"/>
+        </w:rPr>
         <w:br/>
         <w:t>public void execute();</w:t>
       </w:r>
       <w:r>
         <w:rPr>
-          <w:rFonts w:eastAsia="Arial" w:cs="Arial" w:ascii="Arial" w:hAnsi="Arial"/>
-          <w:sz w:val="24"/>
-          <w:szCs w:val="24"/>
+          <w:rFonts w:ascii="Arial" w:eastAsia="Arial" w:hAnsi="Arial" w:cs="Arial"/>
+          <w:sz w:val="24"/>
+          <w:szCs w:val="24"/>
+          <w:lang w:val="en-US"/>
         </w:rPr>
         <w:t xml:space="preserve"> </w:t>
       </w:r>
@@ -907,9 +1011,52 @@
           <w:sz w:val="24"/>
           <w:lang w:val="en-US"/>
         </w:rPr>
-        <w:t xml:space="preserve">public static void schedule(); public static void makeOlder(); </w:t>
+        <w:t xml:space="preserve">public static void schedule(); public static void </w:t>
+      </w:r>
+      <w:proofErr w:type="spellStart"/>
+      <w:r>
+        <w:rPr>
+          <w:rFonts w:cs="Arial"/>
+          <w:sz w:val="24"/>
+          <w:lang w:val="en-US"/>
+        </w:rPr>
+        <w:t>makeOlder</w:t>
+      </w:r>
+      <w:proofErr w:type="spellEnd"/>
+      <w:r>
+        <w:rPr>
+          <w:rFonts w:cs="Arial"/>
+          <w:sz w:val="24"/>
+          <w:lang w:val="en-US"/>
+        </w:rPr>
+        <w:t xml:space="preserve">(); </w:t>
+      </w:r>
+      <w:r>
+        <w:rPr>
+          <w:rFonts w:cs="Arial"/>
+          <w:sz w:val="24"/>
+          <w:lang w:val="en-US"/>
+        </w:rPr>
         <w:br/>
-        <w:t>public static void add(Process toAdd);</w:t>
+        <w:t xml:space="preserve">public static void add(Process </w:t>
+      </w:r>
+      <w:proofErr w:type="spellStart"/>
+      <w:r>
+        <w:rPr>
+          <w:rFonts w:cs="Arial"/>
+          <w:sz w:val="24"/>
+          <w:lang w:val="en-US"/>
+        </w:rPr>
+        <w:t>toAdd</w:t>
+      </w:r>
+      <w:proofErr w:type="spellEnd"/>
+      <w:r>
+        <w:rPr>
+          <w:rFonts w:cs="Arial"/>
+          <w:sz w:val="24"/>
+          <w:lang w:val="en-US"/>
+        </w:rPr>
+        <w:t>);</w:t>
       </w:r>
     </w:p>
     <w:p>
@@ -919,37 +1066,125 @@
           <w:ilvl w:val="1"/>
           <w:numId w:val="1"/>
         </w:numPr>
-        <w:rPr/>
-      </w:pPr>
-      <w:r>
-        <w:rPr>
-          <w:rFonts w:eastAsia="Arial" w:cs="Arial"/>
-          <w:sz w:val="24"/>
-          <w:szCs w:val="24"/>
-          <w:lang w:val="en-US"/>
-        </w:rPr>
-        <w:t>public static void writeMemory(String fileN</w:t>
-      </w:r>
-      <w:r>
-        <w:rPr>
-          <w:rFonts w:eastAsia="Arial" w:cs="Arial"/>
-          <w:sz w:val="24"/>
-          <w:szCs w:val="24"/>
-          <w:lang w:val="en-US"/>
-        </w:rPr>
-        <w:t>a</w:t>
-      </w:r>
-      <w:r>
-        <w:rPr>
-          <w:rFonts w:eastAsia="Arial" w:cs="Arial"/>
-          <w:sz w:val="24"/>
-          <w:szCs w:val="24"/>
-          <w:lang w:val="en-US"/>
-        </w:rPr>
-        <w:t>me,Integer PID);</w:t>
+        <w:rPr>
+          <w:lang w:val="en-US"/>
+        </w:rPr>
+      </w:pPr>
+      <w:r>
+        <w:rPr>
+          <w:rFonts w:eastAsia="Arial" w:cs="Arial"/>
+          <w:sz w:val="24"/>
+          <w:szCs w:val="24"/>
+          <w:lang w:val="en-US"/>
+        </w:rPr>
+        <w:t xml:space="preserve">public static void </w:t>
+      </w:r>
+      <w:proofErr w:type="spellStart"/>
+      <w:r>
+        <w:rPr>
+          <w:rFonts w:eastAsia="Arial" w:cs="Arial"/>
+          <w:sz w:val="24"/>
+          <w:szCs w:val="24"/>
+          <w:lang w:val="en-US"/>
+        </w:rPr>
+        <w:t>writeMemory</w:t>
+      </w:r>
+      <w:proofErr w:type="spellEnd"/>
+      <w:r>
+        <w:rPr>
+          <w:rFonts w:eastAsia="Arial" w:cs="Arial"/>
+          <w:sz w:val="24"/>
+          <w:szCs w:val="24"/>
+          <w:lang w:val="en-US"/>
+        </w:rPr>
+        <w:t xml:space="preserve">(String </w:t>
+      </w:r>
+      <w:proofErr w:type="spellStart"/>
+      <w:r>
+        <w:rPr>
+          <w:rFonts w:eastAsia="Arial" w:cs="Arial"/>
+          <w:sz w:val="24"/>
+          <w:szCs w:val="24"/>
+          <w:lang w:val="en-US"/>
+        </w:rPr>
+        <w:t>fileName,Integer</w:t>
+      </w:r>
+      <w:proofErr w:type="spellEnd"/>
+      <w:r>
+        <w:rPr>
+          <w:rFonts w:eastAsia="Arial" w:cs="Arial"/>
+          <w:sz w:val="24"/>
+          <w:szCs w:val="24"/>
+          <w:lang w:val="en-US"/>
+        </w:rPr>
+        <w:t xml:space="preserve"> PID);</w:t>
+      </w:r>
+      <w:r>
+        <w:rPr>
+          <w:rFonts w:eastAsia="Arial" w:cs="Arial"/>
+          <w:sz w:val="24"/>
+          <w:szCs w:val="24"/>
+          <w:lang w:val="en-US"/>
+        </w:rPr>
         <w:br/>
-        <w:t>public static void removeProgram(int PID);</w:t>
+        <w:t xml:space="preserve">public static void </w:t>
+      </w:r>
+      <w:proofErr w:type="spellStart"/>
+      <w:r>
+        <w:rPr>
+          <w:rFonts w:eastAsia="Arial" w:cs="Arial"/>
+          <w:sz w:val="24"/>
+          <w:szCs w:val="24"/>
+          <w:lang w:val="en-US"/>
+        </w:rPr>
+        <w:t>removeProgram</w:t>
+      </w:r>
+      <w:proofErr w:type="spellEnd"/>
+      <w:r>
+        <w:rPr>
+          <w:rFonts w:eastAsia="Arial" w:cs="Arial"/>
+          <w:sz w:val="24"/>
+          <w:szCs w:val="24"/>
+          <w:lang w:val="en-US"/>
+        </w:rPr>
+        <w:t>(</w:t>
+      </w:r>
+      <w:proofErr w:type="spellStart"/>
+      <w:r>
+        <w:rPr>
+          <w:rFonts w:eastAsia="Arial" w:cs="Arial"/>
+          <w:sz w:val="24"/>
+          <w:szCs w:val="24"/>
+          <w:lang w:val="en-US"/>
+        </w:rPr>
+        <w:t>int</w:t>
+      </w:r>
+      <w:proofErr w:type="spellEnd"/>
+      <w:r>
+        <w:rPr>
+          <w:rFonts w:eastAsia="Arial" w:cs="Arial"/>
+          <w:sz w:val="24"/>
+          <w:szCs w:val="24"/>
+          <w:lang w:val="en-US"/>
+        </w:rPr>
+        <w:t xml:space="preserve"> PID);</w:t>
+      </w:r>
+      <w:r>
+        <w:rPr>
+          <w:rFonts w:eastAsia="Arial" w:cs="Arial"/>
+          <w:sz w:val="24"/>
+          <w:szCs w:val="24"/>
+          <w:lang w:val="en-US"/>
+        </w:rPr>
         <w:br/>
+      </w:r>
+      <w:r>
+        <w:rPr>
+          <w:rFonts w:eastAsia="Arial" w:cs="Arial"/>
+          <w:sz w:val="24"/>
+          <w:szCs w:val="24"/>
+          <w:lang w:val="en-US"/>
+        </w:rPr>
         <w:t>public static void move();</w:t>
       </w:r>
     </w:p>
@@ -971,11 +1206,167 @@
           <w:szCs w:val="24"/>
           <w:lang w:val="en-US"/>
         </w:rPr>
-        <w:t xml:space="preserve">public static void create_process(String name, String file_name, int priority); </w:t>
+        <w:t xml:space="preserve">public static void </w:t>
+      </w:r>
+      <w:proofErr w:type="spellStart"/>
+      <w:r>
+        <w:rPr>
+          <w:rFonts w:eastAsia="Arial" w:cs="Arial"/>
+          <w:sz w:val="24"/>
+          <w:szCs w:val="24"/>
+          <w:lang w:val="en-US"/>
+        </w:rPr>
+        <w:t>create_process</w:t>
+      </w:r>
+      <w:proofErr w:type="spellEnd"/>
+      <w:r>
+        <w:rPr>
+          <w:rFonts w:eastAsia="Arial" w:cs="Arial"/>
+          <w:sz w:val="24"/>
+          <w:szCs w:val="24"/>
+          <w:lang w:val="en-US"/>
+        </w:rPr>
+        <w:t xml:space="preserve">(String name, String </w:t>
+      </w:r>
+      <w:proofErr w:type="spellStart"/>
+      <w:r>
+        <w:rPr>
+          <w:rFonts w:eastAsia="Arial" w:cs="Arial"/>
+          <w:sz w:val="24"/>
+          <w:szCs w:val="24"/>
+          <w:lang w:val="en-US"/>
+        </w:rPr>
+        <w:t>file_name</w:t>
+      </w:r>
+      <w:proofErr w:type="spellEnd"/>
+      <w:r>
+        <w:rPr>
+          <w:rFonts w:eastAsia="Arial" w:cs="Arial"/>
+          <w:sz w:val="24"/>
+          <w:szCs w:val="24"/>
+          <w:lang w:val="en-US"/>
+        </w:rPr>
+        <w:t xml:space="preserve">, </w:t>
+      </w:r>
+      <w:proofErr w:type="spellStart"/>
+      <w:r>
+        <w:rPr>
+          <w:rFonts w:eastAsia="Arial" w:cs="Arial"/>
+          <w:sz w:val="24"/>
+          <w:szCs w:val="24"/>
+          <w:lang w:val="en-US"/>
+        </w:rPr>
+        <w:t>int</w:t>
+      </w:r>
+      <w:proofErr w:type="spellEnd"/>
+      <w:r>
+        <w:rPr>
+          <w:rFonts w:eastAsia="Arial" w:cs="Arial"/>
+          <w:sz w:val="24"/>
+          <w:szCs w:val="24"/>
+          <w:lang w:val="en-US"/>
+        </w:rPr>
+        <w:t xml:space="preserve"> priority); </w:t>
+      </w:r>
+      <w:r>
+        <w:rPr>
+          <w:rFonts w:eastAsia="Arial" w:cs="Arial"/>
+          <w:sz w:val="24"/>
+          <w:szCs w:val="24"/>
+          <w:lang w:val="en-US"/>
+        </w:rPr>
         <w:br/>
-        <w:t xml:space="preserve">public static void delete(int PID) oraz public static void delete(String name); </w:t>
+        <w:t>public static void delete(</w:t>
+      </w:r>
+      <w:proofErr w:type="spellStart"/>
+      <w:r>
+        <w:rPr>
+          <w:rFonts w:eastAsia="Arial" w:cs="Arial"/>
+          <w:sz w:val="24"/>
+          <w:szCs w:val="24"/>
+          <w:lang w:val="en-US"/>
+        </w:rPr>
+        <w:t>int</w:t>
+      </w:r>
+      <w:proofErr w:type="spellEnd"/>
+      <w:r>
+        <w:rPr>
+          <w:rFonts w:eastAsia="Arial" w:cs="Arial"/>
+          <w:sz w:val="24"/>
+          <w:szCs w:val="24"/>
+          <w:lang w:val="en-US"/>
+        </w:rPr>
+        <w:t xml:space="preserve"> PID) </w:t>
+      </w:r>
+      <w:proofErr w:type="spellStart"/>
+      <w:r>
+        <w:rPr>
+          <w:rFonts w:eastAsia="Arial" w:cs="Arial"/>
+          <w:sz w:val="24"/>
+          <w:szCs w:val="24"/>
+          <w:lang w:val="en-US"/>
+        </w:rPr>
+        <w:t>oraz</w:t>
+      </w:r>
+      <w:proofErr w:type="spellEnd"/>
+      <w:r>
+        <w:rPr>
+          <w:rFonts w:eastAsia="Arial" w:cs="Arial"/>
+          <w:sz w:val="24"/>
+          <w:szCs w:val="24"/>
+          <w:lang w:val="en-US"/>
+        </w:rPr>
+        <w:t xml:space="preserve"> public static void delete(String name); </w:t>
+      </w:r>
+      <w:r>
+        <w:rPr>
+          <w:rFonts w:eastAsia="Arial" w:cs="Arial"/>
+          <w:sz w:val="24"/>
+          <w:szCs w:val="24"/>
+          <w:lang w:val="en-US"/>
+        </w:rPr>
         <w:br/>
-        <w:t>public static void add_to_CPU(int PID),</w:t>
+        <w:t xml:space="preserve">public static void </w:t>
+      </w:r>
+      <w:proofErr w:type="spellStart"/>
+      <w:r>
+        <w:rPr>
+          <w:rFonts w:eastAsia="Arial" w:cs="Arial"/>
+          <w:sz w:val="24"/>
+          <w:szCs w:val="24"/>
+          <w:lang w:val="en-US"/>
+        </w:rPr>
+        <w:t>add_to_CPU</w:t>
+      </w:r>
+      <w:proofErr w:type="spellEnd"/>
+      <w:r>
+        <w:rPr>
+          <w:rFonts w:eastAsia="Arial" w:cs="Arial"/>
+          <w:sz w:val="24"/>
+          <w:szCs w:val="24"/>
+          <w:lang w:val="en-US"/>
+        </w:rPr>
+        <w:t>(</w:t>
+      </w:r>
+      <w:proofErr w:type="spellStart"/>
+      <w:r>
+        <w:rPr>
+          <w:rFonts w:eastAsia="Arial" w:cs="Arial"/>
+          <w:sz w:val="24"/>
+          <w:szCs w:val="24"/>
+          <w:lang w:val="en-US"/>
+        </w:rPr>
+        <w:t>int</w:t>
+      </w:r>
+      <w:proofErr w:type="spellEnd"/>
+      <w:r>
+        <w:rPr>
+          <w:rFonts w:eastAsia="Arial" w:cs="Arial"/>
+          <w:sz w:val="24"/>
+          <w:szCs w:val="24"/>
+          <w:lang w:val="en-US"/>
+        </w:rPr>
+        <w:t xml:space="preserve"> PID),</w:t>
       </w:r>
     </w:p>
     <w:p>
@@ -996,46 +1387,177 @@
           <w:szCs w:val="24"/>
           <w:lang w:val="en-US"/>
         </w:rPr>
-        <w:t xml:space="preserve">public void wait_s(int pid); </w:t>
-      </w:r>
-    </w:p>
-    <w:p>
-      <w:pPr>
-        <w:pStyle w:val="ListParagraph"/>
-        <w:ind w:left="1440" w:hanging="0"/>
-        <w:rPr>
-          <w:rFonts w:ascii="Arial" w:hAnsi="Arial" w:eastAsia="Arial" w:cs="Arial"/>
-          <w:sz w:val="24"/>
-          <w:szCs w:val="24"/>
-          <w:lang w:val="en-US"/>
-        </w:rPr>
-      </w:pPr>
-      <w:r>
-        <w:rPr>
-          <w:rFonts w:eastAsia="Arial" w:cs="Arial"/>
-          <w:sz w:val="24"/>
-          <w:szCs w:val="24"/>
-          <w:lang w:val="en-US"/>
-        </w:rPr>
-        <w:t>public void signal_s();</w:t>
-      </w:r>
-    </w:p>
-    <w:p>
-      <w:pPr>
-        <w:pStyle w:val="ListParagraph"/>
-        <w:ind w:left="1440" w:hanging="0"/>
-        <w:rPr>
-          <w:lang w:val="en-US"/>
-        </w:rPr>
-      </w:pPr>
-      <w:r>
-        <w:rPr>
-          <w:rFonts w:eastAsia="Arial" w:cs="Arial"/>
-          <w:sz w:val="24"/>
-          <w:szCs w:val="24"/>
-          <w:lang w:val="en-US"/>
-        </w:rPr>
-        <w:t>public void print_queue();</w:t>
+        <w:t xml:space="preserve">public void </w:t>
+      </w:r>
+      <w:proofErr w:type="spellStart"/>
+      <w:r>
+        <w:rPr>
+          <w:rFonts w:eastAsia="Arial" w:cs="Arial"/>
+          <w:sz w:val="24"/>
+          <w:szCs w:val="24"/>
+          <w:lang w:val="en-US"/>
+        </w:rPr>
+        <w:t>wait_s</w:t>
+      </w:r>
+      <w:proofErr w:type="spellEnd"/>
+      <w:r>
+        <w:rPr>
+          <w:rFonts w:eastAsia="Arial" w:cs="Arial"/>
+          <w:sz w:val="24"/>
+          <w:szCs w:val="24"/>
+          <w:lang w:val="en-US"/>
+        </w:rPr>
+        <w:t>(</w:t>
+      </w:r>
+      <w:proofErr w:type="spellStart"/>
+      <w:r>
+        <w:rPr>
+          <w:rFonts w:eastAsia="Arial" w:cs="Arial"/>
+          <w:sz w:val="24"/>
+          <w:szCs w:val="24"/>
+          <w:lang w:val="en-US"/>
+        </w:rPr>
+        <w:t>int</w:t>
+      </w:r>
+      <w:proofErr w:type="spellEnd"/>
+      <w:r>
+        <w:rPr>
+          <w:rFonts w:eastAsia="Arial" w:cs="Arial"/>
+          <w:sz w:val="24"/>
+          <w:szCs w:val="24"/>
+          <w:lang w:val="en-US"/>
+        </w:rPr>
+        <w:t xml:space="preserve"> </w:t>
+      </w:r>
+      <w:proofErr w:type="spellStart"/>
+      <w:r>
+        <w:rPr>
+          <w:rFonts w:eastAsia="Arial" w:cs="Arial"/>
+          <w:sz w:val="24"/>
+          <w:szCs w:val="24"/>
+          <w:lang w:val="en-US"/>
+        </w:rPr>
+        <w:t>pid</w:t>
+      </w:r>
+      <w:proofErr w:type="spellEnd"/>
+      <w:r>
+        <w:rPr>
+          <w:rFonts w:eastAsia="Arial" w:cs="Arial"/>
+          <w:sz w:val="24"/>
+          <w:szCs w:val="24"/>
+          <w:lang w:val="en-US"/>
+        </w:rPr>
+        <w:t>)</w:t>
+      </w:r>
+      <w:r>
+        <w:rPr>
+          <w:rFonts w:eastAsia="Arial" w:cs="Arial"/>
+          <w:sz w:val="24"/>
+          <w:szCs w:val="24"/>
+          <w:lang w:val="en-US"/>
+        </w:rPr>
+        <w:t xml:space="preserve">; </w:t>
+      </w:r>
+    </w:p>
+    <w:p>
+      <w:pPr>
+        <w:pStyle w:val="ListParagraph"/>
+        <w:ind w:left="1440"/>
+        <w:rPr>
+          <w:rFonts w:ascii="Arial" w:eastAsia="Arial" w:hAnsi="Arial" w:cs="Arial"/>
+          <w:sz w:val="24"/>
+          <w:szCs w:val="24"/>
+          <w:lang w:val="en-US"/>
+        </w:rPr>
+      </w:pPr>
+      <w:proofErr w:type="gramStart"/>
+      <w:r>
+        <w:rPr>
+          <w:rFonts w:eastAsia="Arial" w:cs="Arial"/>
+          <w:sz w:val="24"/>
+          <w:szCs w:val="24"/>
+          <w:lang w:val="en-US"/>
+        </w:rPr>
+        <w:t>public</w:t>
+      </w:r>
+      <w:proofErr w:type="gramEnd"/>
+      <w:r>
+        <w:rPr>
+          <w:rFonts w:eastAsia="Arial" w:cs="Arial"/>
+          <w:sz w:val="24"/>
+          <w:szCs w:val="24"/>
+          <w:lang w:val="en-US"/>
+        </w:rPr>
+        <w:t xml:space="preserve"> void </w:t>
+      </w:r>
+      <w:proofErr w:type="spellStart"/>
+      <w:r>
+        <w:rPr>
+          <w:rFonts w:eastAsia="Arial" w:cs="Arial"/>
+          <w:sz w:val="24"/>
+          <w:szCs w:val="24"/>
+          <w:lang w:val="en-US"/>
+        </w:rPr>
+        <w:t>signal_s</w:t>
+      </w:r>
+      <w:proofErr w:type="spellEnd"/>
+      <w:r>
+        <w:rPr>
+          <w:rFonts w:eastAsia="Arial" w:cs="Arial"/>
+          <w:sz w:val="24"/>
+          <w:szCs w:val="24"/>
+          <w:lang w:val="en-US"/>
+        </w:rPr>
+        <w:t>();</w:t>
+      </w:r>
+    </w:p>
+    <w:p>
+      <w:pPr>
+        <w:pStyle w:val="ListParagraph"/>
+        <w:ind w:left="1440"/>
+        <w:rPr>
+          <w:lang w:val="en-US"/>
+        </w:rPr>
+      </w:pPr>
+      <w:proofErr w:type="gramStart"/>
+      <w:r>
+        <w:rPr>
+          <w:rFonts w:eastAsia="Arial" w:cs="Arial"/>
+          <w:sz w:val="24"/>
+          <w:szCs w:val="24"/>
+          <w:lang w:val="en-US"/>
+        </w:rPr>
+        <w:t>public</w:t>
+      </w:r>
+      <w:proofErr w:type="gramEnd"/>
+      <w:r>
+        <w:rPr>
+          <w:rFonts w:eastAsia="Arial" w:cs="Arial"/>
+          <w:sz w:val="24"/>
+          <w:szCs w:val="24"/>
+          <w:lang w:val="en-US"/>
+        </w:rPr>
+        <w:t xml:space="preserve"> void </w:t>
+      </w:r>
+      <w:proofErr w:type="spellStart"/>
+      <w:r>
+        <w:rPr>
+          <w:rFonts w:eastAsia="Arial" w:cs="Arial"/>
+          <w:sz w:val="24"/>
+          <w:szCs w:val="24"/>
+          <w:lang w:val="en-US"/>
+        </w:rPr>
+        <w:t>print_queue</w:t>
+      </w:r>
+      <w:proofErr w:type="spellEnd"/>
+      <w:r>
+        <w:rPr>
+          <w:rFonts w:eastAsia="Arial" w:cs="Arial"/>
+          <w:sz w:val="24"/>
+          <w:szCs w:val="24"/>
+          <w:lang w:val="en-US"/>
+        </w:rPr>
+        <w:t>();</w:t>
       </w:r>
     </w:p>
     <w:p>
@@ -1056,11 +1578,147 @@
           <w:szCs w:val="24"/>
           <w:lang w:val="en-US"/>
         </w:rPr>
-        <w:t xml:space="preserve">public static boolean create(String name, String user); </w:t>
+        <w:t xml:space="preserve">public static </w:t>
+      </w:r>
+      <w:proofErr w:type="spellStart"/>
+      <w:r>
+        <w:rPr>
+          <w:rFonts w:eastAsia="Arial" w:cs="Arial"/>
+          <w:sz w:val="24"/>
+          <w:szCs w:val="24"/>
+          <w:lang w:val="en-US"/>
+        </w:rPr>
+        <w:t>boolean</w:t>
+      </w:r>
+      <w:proofErr w:type="spellEnd"/>
+      <w:r>
+        <w:rPr>
+          <w:rFonts w:eastAsia="Arial" w:cs="Arial"/>
+          <w:sz w:val="24"/>
+          <w:szCs w:val="24"/>
+          <w:lang w:val="en-US"/>
+        </w:rPr>
+        <w:t xml:space="preserve"> create(String name, String user); </w:t>
+      </w:r>
+      <w:r>
+        <w:rPr>
+          <w:rFonts w:eastAsia="Arial" w:cs="Arial"/>
+          <w:sz w:val="24"/>
+          <w:szCs w:val="24"/>
+          <w:lang w:val="en-US"/>
+        </w:rPr>
         <w:br/>
-        <w:t xml:space="preserve">public static boolean write(String name, String data); </w:t>
+        <w:t xml:space="preserve">public static </w:t>
+      </w:r>
+      <w:proofErr w:type="spellStart"/>
+      <w:r>
+        <w:rPr>
+          <w:rFonts w:eastAsia="Arial" w:cs="Arial"/>
+          <w:sz w:val="24"/>
+          <w:szCs w:val="24"/>
+          <w:lang w:val="en-US"/>
+        </w:rPr>
+        <w:t>boolean</w:t>
+      </w:r>
+      <w:proofErr w:type="spellEnd"/>
+      <w:r>
+        <w:rPr>
+          <w:rFonts w:eastAsia="Arial" w:cs="Arial"/>
+          <w:sz w:val="24"/>
+          <w:szCs w:val="24"/>
+          <w:lang w:val="en-US"/>
+        </w:rPr>
+        <w:t xml:space="preserve"> write(String name, String data); </w:t>
+      </w:r>
+      <w:r>
+        <w:rPr>
+          <w:rFonts w:eastAsia="Arial" w:cs="Arial"/>
+          <w:sz w:val="24"/>
+          <w:szCs w:val="24"/>
+          <w:lang w:val="en-US"/>
+        </w:rPr>
         <w:br/>
-        <w:t xml:space="preserve">public static String read(String fileName, int from, int howMany); </w:t>
+        <w:t xml:space="preserve">public static String read(String </w:t>
+      </w:r>
+      <w:proofErr w:type="spellStart"/>
+      <w:r>
+        <w:rPr>
+          <w:rFonts w:eastAsia="Arial" w:cs="Arial"/>
+          <w:sz w:val="24"/>
+          <w:szCs w:val="24"/>
+          <w:lang w:val="en-US"/>
+        </w:rPr>
+        <w:t>fileName</w:t>
+      </w:r>
+      <w:proofErr w:type="spellEnd"/>
+      <w:r>
+        <w:rPr>
+          <w:rFonts w:eastAsia="Arial" w:cs="Arial"/>
+          <w:sz w:val="24"/>
+          <w:szCs w:val="24"/>
+          <w:lang w:val="en-US"/>
+        </w:rPr>
+        <w:t xml:space="preserve">, </w:t>
+      </w:r>
+      <w:proofErr w:type="spellStart"/>
+      <w:r>
+        <w:rPr>
+          <w:rFonts w:eastAsia="Arial" w:cs="Arial"/>
+          <w:sz w:val="24"/>
+          <w:szCs w:val="24"/>
+          <w:lang w:val="en-US"/>
+        </w:rPr>
+        <w:t>int</w:t>
+      </w:r>
+      <w:proofErr w:type="spellEnd"/>
+      <w:r>
+        <w:rPr>
+          <w:rFonts w:eastAsia="Arial" w:cs="Arial"/>
+          <w:sz w:val="24"/>
+          <w:szCs w:val="24"/>
+          <w:lang w:val="en-US"/>
+        </w:rPr>
+        <w:t xml:space="preserve"> from, </w:t>
+      </w:r>
+      <w:proofErr w:type="spellStart"/>
+      <w:r>
+        <w:rPr>
+          <w:rFonts w:eastAsia="Arial" w:cs="Arial"/>
+          <w:sz w:val="24"/>
+          <w:szCs w:val="24"/>
+          <w:lang w:val="en-US"/>
+        </w:rPr>
+        <w:t>int</w:t>
+      </w:r>
+      <w:proofErr w:type="spellEnd"/>
+      <w:r>
+        <w:rPr>
+          <w:rFonts w:eastAsia="Arial" w:cs="Arial"/>
+          <w:sz w:val="24"/>
+          <w:szCs w:val="24"/>
+          <w:lang w:val="en-US"/>
+        </w:rPr>
+        <w:t xml:space="preserve"> </w:t>
+      </w:r>
+      <w:proofErr w:type="spellStart"/>
+      <w:r>
+        <w:rPr>
+          <w:rFonts w:eastAsia="Arial" w:cs="Arial"/>
+          <w:sz w:val="24"/>
+          <w:szCs w:val="24"/>
+          <w:lang w:val="en-US"/>
+        </w:rPr>
+        <w:t>howMany</w:t>
+      </w:r>
+      <w:proofErr w:type="spellEnd"/>
+      <w:r>
+        <w:rPr>
+          <w:rFonts w:eastAsia="Arial" w:cs="Arial"/>
+          <w:sz w:val="24"/>
+          <w:szCs w:val="24"/>
+          <w:lang w:val="en-US"/>
+        </w:rPr>
+        <w:t xml:space="preserve">); </w:t>
       </w:r>
     </w:p>
     <w:p>
@@ -1071,52 +1729,367 @@
           <w:numId w:val="1"/>
         </w:numPr>
         <w:rPr>
-          <w:rFonts w:ascii="Arial" w:hAnsi="Arial" w:eastAsia="Arial" w:cs="Arial"/>
-          <w:sz w:val="24"/>
-          <w:szCs w:val="24"/>
-          <w:lang w:val="en-US"/>
-        </w:rPr>
-      </w:pPr>
-      <w:r>
-        <w:rPr>
-          <w:rFonts w:eastAsia="Arial" w:cs="Arial"/>
-          <w:sz w:val="24"/>
-          <w:szCs w:val="24"/>
-          <w:lang w:val="en-US"/>
-        </w:rPr>
-        <w:t xml:space="preserve">public boolean send_message(int receiverPID, String text); </w:t>
+          <w:rFonts w:ascii="Arial" w:eastAsia="Arial" w:hAnsi="Arial" w:cs="Arial"/>
+          <w:sz w:val="24"/>
+          <w:szCs w:val="24"/>
+          <w:lang w:val="en-US"/>
+        </w:rPr>
+      </w:pPr>
+      <w:r>
+        <w:rPr>
+          <w:rFonts w:eastAsia="Arial" w:cs="Arial"/>
+          <w:sz w:val="24"/>
+          <w:szCs w:val="24"/>
+          <w:lang w:val="en-US"/>
+        </w:rPr>
+        <w:t xml:space="preserve">public </w:t>
+      </w:r>
+      <w:proofErr w:type="spellStart"/>
+      <w:r>
+        <w:rPr>
+          <w:rFonts w:eastAsia="Arial" w:cs="Arial"/>
+          <w:sz w:val="24"/>
+          <w:szCs w:val="24"/>
+          <w:lang w:val="en-US"/>
+        </w:rPr>
+        <w:t>boolean</w:t>
+      </w:r>
+      <w:proofErr w:type="spellEnd"/>
+      <w:r>
+        <w:rPr>
+          <w:rFonts w:eastAsia="Arial" w:cs="Arial"/>
+          <w:sz w:val="24"/>
+          <w:szCs w:val="24"/>
+          <w:lang w:val="en-US"/>
+        </w:rPr>
+        <w:t xml:space="preserve"> </w:t>
+      </w:r>
+      <w:proofErr w:type="spellStart"/>
+      <w:r>
+        <w:rPr>
+          <w:rFonts w:eastAsia="Arial" w:cs="Arial"/>
+          <w:sz w:val="24"/>
+          <w:szCs w:val="24"/>
+          <w:lang w:val="en-US"/>
+        </w:rPr>
+        <w:t>send_m</w:t>
+      </w:r>
+      <w:r>
+        <w:rPr>
+          <w:rFonts w:eastAsia="Arial" w:cs="Arial"/>
+          <w:sz w:val="24"/>
+          <w:szCs w:val="24"/>
+          <w:lang w:val="en-US"/>
+        </w:rPr>
+        <w:t>essage</w:t>
+      </w:r>
+      <w:proofErr w:type="spellEnd"/>
+      <w:r>
+        <w:rPr>
+          <w:rFonts w:eastAsia="Arial" w:cs="Arial"/>
+          <w:sz w:val="24"/>
+          <w:szCs w:val="24"/>
+          <w:lang w:val="en-US"/>
+        </w:rPr>
+        <w:t>(</w:t>
+      </w:r>
+      <w:proofErr w:type="spellStart"/>
+      <w:r>
+        <w:rPr>
+          <w:rFonts w:eastAsia="Arial" w:cs="Arial"/>
+          <w:sz w:val="24"/>
+          <w:szCs w:val="24"/>
+          <w:lang w:val="en-US"/>
+        </w:rPr>
+        <w:t>int</w:t>
+      </w:r>
+      <w:proofErr w:type="spellEnd"/>
+      <w:r>
+        <w:rPr>
+          <w:rFonts w:eastAsia="Arial" w:cs="Arial"/>
+          <w:sz w:val="24"/>
+          <w:szCs w:val="24"/>
+          <w:lang w:val="en-US"/>
+        </w:rPr>
+        <w:t xml:space="preserve"> </w:t>
+      </w:r>
+      <w:proofErr w:type="spellStart"/>
+      <w:r>
+        <w:rPr>
+          <w:rFonts w:eastAsia="Arial" w:cs="Arial"/>
+          <w:sz w:val="24"/>
+          <w:szCs w:val="24"/>
+          <w:lang w:val="en-US"/>
+        </w:rPr>
+        <w:t>receiverPID</w:t>
+      </w:r>
+      <w:proofErr w:type="spellEnd"/>
+      <w:r>
+        <w:rPr>
+          <w:rFonts w:eastAsia="Arial" w:cs="Arial"/>
+          <w:sz w:val="24"/>
+          <w:szCs w:val="24"/>
+          <w:lang w:val="en-US"/>
+        </w:rPr>
+        <w:t xml:space="preserve">, String text); </w:t>
+      </w:r>
+      <w:r>
+        <w:rPr>
+          <w:rFonts w:eastAsia="Arial" w:cs="Arial"/>
+          <w:sz w:val="24"/>
+          <w:szCs w:val="24"/>
+          <w:lang w:val="en-US"/>
+        </w:rPr>
         <w:br/>
-        <w:t xml:space="preserve">public boolean send_message(int receiverPID, int size, int addres); </w:t>
+        <w:t xml:space="preserve">public </w:t>
+      </w:r>
+      <w:proofErr w:type="spellStart"/>
+      <w:r>
+        <w:rPr>
+          <w:rFonts w:eastAsia="Arial" w:cs="Arial"/>
+          <w:sz w:val="24"/>
+          <w:szCs w:val="24"/>
+          <w:lang w:val="en-US"/>
+        </w:rPr>
+        <w:t>boolean</w:t>
+      </w:r>
+      <w:proofErr w:type="spellEnd"/>
+      <w:r>
+        <w:rPr>
+          <w:rFonts w:eastAsia="Arial" w:cs="Arial"/>
+          <w:sz w:val="24"/>
+          <w:szCs w:val="24"/>
+          <w:lang w:val="en-US"/>
+        </w:rPr>
+        <w:t xml:space="preserve"> </w:t>
+      </w:r>
+      <w:proofErr w:type="spellStart"/>
+      <w:r>
+        <w:rPr>
+          <w:rFonts w:eastAsia="Arial" w:cs="Arial"/>
+          <w:sz w:val="24"/>
+          <w:szCs w:val="24"/>
+          <w:lang w:val="en-US"/>
+        </w:rPr>
+        <w:t>send_message</w:t>
+      </w:r>
+      <w:proofErr w:type="spellEnd"/>
+      <w:r>
+        <w:rPr>
+          <w:rFonts w:eastAsia="Arial" w:cs="Arial"/>
+          <w:sz w:val="24"/>
+          <w:szCs w:val="24"/>
+          <w:lang w:val="en-US"/>
+        </w:rPr>
+        <w:t>(</w:t>
+      </w:r>
+      <w:proofErr w:type="spellStart"/>
+      <w:r>
+        <w:rPr>
+          <w:rFonts w:eastAsia="Arial" w:cs="Arial"/>
+          <w:sz w:val="24"/>
+          <w:szCs w:val="24"/>
+          <w:lang w:val="en-US"/>
+        </w:rPr>
+        <w:t>int</w:t>
+      </w:r>
+      <w:proofErr w:type="spellEnd"/>
+      <w:r>
+        <w:rPr>
+          <w:rFonts w:eastAsia="Arial" w:cs="Arial"/>
+          <w:sz w:val="24"/>
+          <w:szCs w:val="24"/>
+          <w:lang w:val="en-US"/>
+        </w:rPr>
+        <w:t xml:space="preserve"> </w:t>
+      </w:r>
+      <w:proofErr w:type="spellStart"/>
+      <w:r>
+        <w:rPr>
+          <w:rFonts w:eastAsia="Arial" w:cs="Arial"/>
+          <w:sz w:val="24"/>
+          <w:szCs w:val="24"/>
+          <w:lang w:val="en-US"/>
+        </w:rPr>
+        <w:t>receiverPID</w:t>
+      </w:r>
+      <w:proofErr w:type="spellEnd"/>
+      <w:r>
+        <w:rPr>
+          <w:rFonts w:eastAsia="Arial" w:cs="Arial"/>
+          <w:sz w:val="24"/>
+          <w:szCs w:val="24"/>
+          <w:lang w:val="en-US"/>
+        </w:rPr>
+        <w:t xml:space="preserve">, </w:t>
+      </w:r>
+      <w:proofErr w:type="spellStart"/>
+      <w:r>
+        <w:rPr>
+          <w:rFonts w:eastAsia="Arial" w:cs="Arial"/>
+          <w:sz w:val="24"/>
+          <w:szCs w:val="24"/>
+          <w:lang w:val="en-US"/>
+        </w:rPr>
+        <w:t>int</w:t>
+      </w:r>
+      <w:proofErr w:type="spellEnd"/>
+      <w:r>
+        <w:rPr>
+          <w:rFonts w:eastAsia="Arial" w:cs="Arial"/>
+          <w:sz w:val="24"/>
+          <w:szCs w:val="24"/>
+          <w:lang w:val="en-US"/>
+        </w:rPr>
+        <w:t xml:space="preserve"> size, </w:t>
+      </w:r>
+      <w:proofErr w:type="spellStart"/>
+      <w:r>
+        <w:rPr>
+          <w:rFonts w:eastAsia="Arial" w:cs="Arial"/>
+          <w:sz w:val="24"/>
+          <w:szCs w:val="24"/>
+          <w:lang w:val="en-US"/>
+        </w:rPr>
+        <w:t>int</w:t>
+      </w:r>
+      <w:proofErr w:type="spellEnd"/>
+      <w:r>
+        <w:rPr>
+          <w:rFonts w:eastAsia="Arial" w:cs="Arial"/>
+          <w:sz w:val="24"/>
+          <w:szCs w:val="24"/>
+          <w:lang w:val="en-US"/>
+        </w:rPr>
+        <w:t xml:space="preserve"> </w:t>
+      </w:r>
+      <w:proofErr w:type="spellStart"/>
+      <w:r>
+        <w:rPr>
+          <w:rFonts w:eastAsia="Arial" w:cs="Arial"/>
+          <w:sz w:val="24"/>
+          <w:szCs w:val="24"/>
+          <w:lang w:val="en-US"/>
+        </w:rPr>
+        <w:t>addres</w:t>
+      </w:r>
+      <w:proofErr w:type="spellEnd"/>
+      <w:r>
+        <w:rPr>
+          <w:rFonts w:eastAsia="Arial" w:cs="Arial"/>
+          <w:sz w:val="24"/>
+          <w:szCs w:val="24"/>
+          <w:lang w:val="en-US"/>
+        </w:rPr>
+        <w:t xml:space="preserve">); </w:t>
+      </w:r>
+      <w:r>
+        <w:rPr>
+          <w:rFonts w:eastAsia="Arial" w:cs="Arial"/>
+          <w:sz w:val="24"/>
+          <w:szCs w:val="24"/>
+          <w:lang w:val="en-US"/>
+        </w:rPr>
         <w:br/>
-        <w:t>public boolean read_message(int addres)</w:t>
-      </w:r>
-    </w:p>
-    <w:p>
-      <w:pPr>
-        <w:pStyle w:val="ListParagraph"/>
-        <w:rPr>
-          <w:lang w:val="en-US"/>
-        </w:rPr>
-      </w:pPr>
-      <w:r>
-        <w:rPr>
-          <w:lang w:val="en-US"/>
-        </w:rPr>
-      </w:r>
-    </w:p>
-    <w:p>
-      <w:pPr>
-        <w:pStyle w:val="ListParagraph"/>
-        <w:ind w:left="0" w:hanging="0"/>
-        <w:rPr>
-          <w:lang w:val="en-US"/>
-        </w:rPr>
-      </w:pPr>
-      <w:r>
-        <w:rPr>
-          <w:lang w:val="en-US"/>
-        </w:rPr>
-      </w:r>
+        <w:t xml:space="preserve">public </w:t>
+      </w:r>
+      <w:proofErr w:type="spellStart"/>
+      <w:r>
+        <w:rPr>
+          <w:rFonts w:eastAsia="Arial" w:cs="Arial"/>
+          <w:sz w:val="24"/>
+          <w:szCs w:val="24"/>
+          <w:lang w:val="en-US"/>
+        </w:rPr>
+        <w:t>boolean</w:t>
+      </w:r>
+      <w:proofErr w:type="spellEnd"/>
+      <w:r>
+        <w:rPr>
+          <w:rFonts w:eastAsia="Arial" w:cs="Arial"/>
+          <w:sz w:val="24"/>
+          <w:szCs w:val="24"/>
+          <w:lang w:val="en-US"/>
+        </w:rPr>
+        <w:t xml:space="preserve"> </w:t>
+      </w:r>
+      <w:proofErr w:type="spellStart"/>
+      <w:r>
+        <w:rPr>
+          <w:rFonts w:eastAsia="Arial" w:cs="Arial"/>
+          <w:sz w:val="24"/>
+          <w:szCs w:val="24"/>
+          <w:lang w:val="en-US"/>
+        </w:rPr>
+        <w:t>read_message</w:t>
+      </w:r>
+      <w:proofErr w:type="spellEnd"/>
+      <w:r>
+        <w:rPr>
+          <w:rFonts w:eastAsia="Arial" w:cs="Arial"/>
+          <w:sz w:val="24"/>
+          <w:szCs w:val="24"/>
+          <w:lang w:val="en-US"/>
+        </w:rPr>
+        <w:t>(</w:t>
+      </w:r>
+      <w:proofErr w:type="spellStart"/>
+      <w:r>
+        <w:rPr>
+          <w:rFonts w:eastAsia="Arial" w:cs="Arial"/>
+          <w:sz w:val="24"/>
+          <w:szCs w:val="24"/>
+          <w:lang w:val="en-US"/>
+        </w:rPr>
+        <w:t>int</w:t>
+      </w:r>
+      <w:proofErr w:type="spellEnd"/>
+      <w:r>
+        <w:rPr>
+          <w:rFonts w:eastAsia="Arial" w:cs="Arial"/>
+          <w:sz w:val="24"/>
+          <w:szCs w:val="24"/>
+          <w:lang w:val="en-US"/>
+        </w:rPr>
+        <w:t xml:space="preserve"> </w:t>
+      </w:r>
+      <w:proofErr w:type="spellStart"/>
+      <w:r>
+        <w:rPr>
+          <w:rFonts w:eastAsia="Arial" w:cs="Arial"/>
+          <w:sz w:val="24"/>
+          <w:szCs w:val="24"/>
+          <w:lang w:val="en-US"/>
+        </w:rPr>
+        <w:t>addres</w:t>
+      </w:r>
+      <w:proofErr w:type="spellEnd"/>
+      <w:r>
+        <w:rPr>
+          <w:rFonts w:eastAsia="Arial" w:cs="Arial"/>
+          <w:sz w:val="24"/>
+          <w:szCs w:val="24"/>
+          <w:lang w:val="en-US"/>
+        </w:rPr>
+        <w:t>)</w:t>
+      </w:r>
+    </w:p>
+    <w:p>
+      <w:pPr>
+        <w:pStyle w:val="ListParagraph"/>
+        <w:rPr>
+          <w:lang w:val="en-US"/>
+        </w:rPr>
+      </w:pPr>
+    </w:p>
+    <w:p>
+      <w:pPr>
+        <w:pStyle w:val="ListParagraph"/>
+        <w:ind w:left="0"/>
+        <w:rPr>
+          <w:lang w:val="en-US"/>
+        </w:rPr>
+      </w:pPr>
     </w:p>
     <w:p>
       <w:pPr>
@@ -1125,7 +2098,6 @@
           <w:ilvl w:val="0"/>
           <w:numId w:val="1"/>
         </w:numPr>
-        <w:rPr/>
       </w:pPr>
       <w:r>
         <w:rPr>
@@ -1142,7 +2114,15 @@
           <w:sz w:val="24"/>
           <w:szCs w:val="24"/>
         </w:rPr>
-        <w:t>(maks. 3 w danym module)</w:t>
+        <w:t xml:space="preserve">(maks. 3 w </w:t>
+      </w:r>
+      <w:r>
+        <w:rPr>
+          <w:rFonts w:cs="Arial"/>
+          <w:sz w:val="24"/>
+          <w:szCs w:val="24"/>
+        </w:rPr>
+        <w:t>danym module)</w:t>
       </w:r>
       <w:r>
         <w:rPr>
@@ -1162,7 +2142,7 @@
           <w:numId w:val="1"/>
         </w:numPr>
         <w:rPr>
-          <w:rFonts w:ascii="Arial" w:hAnsi="Arial" w:eastAsia="Arial" w:cs="Arial"/>
+          <w:rFonts w:ascii="Arial" w:eastAsia="Arial" w:hAnsi="Arial" w:cs="Arial"/>
           <w:sz w:val="24"/>
           <w:szCs w:val="24"/>
         </w:rPr>
@@ -1184,18 +2164,26 @@
           <w:numId w:val="1"/>
         </w:numPr>
         <w:rPr>
-          <w:rFonts w:ascii="Arial" w:hAnsi="Arial" w:eastAsia="Arial" w:cs="Arial"/>
-          <w:sz w:val="24"/>
-          <w:szCs w:val="24"/>
-        </w:rPr>
-      </w:pPr>
-      <w:r>
-        <w:rPr>
-          <w:rFonts w:eastAsia="Arial" w:cs="Arial"/>
-          <w:sz w:val="24"/>
-          <w:szCs w:val="24"/>
-        </w:rPr>
-        <w:t xml:space="preserve">Możliwość wykonania po kolei każdego rozkazu, po którym wyświetlane są rejestry aktualnego procesu. Współdziałanie z procesami, żeby pobierać i uaktualniać PCB. W programach wywoływane są funkcje klas zarządzających plikami oraz wysyłaniem wiadomości międzyprocesowych. </w:t>
+          <w:rFonts w:ascii="Arial" w:eastAsia="Arial" w:hAnsi="Arial" w:cs="Arial"/>
+          <w:sz w:val="24"/>
+          <w:szCs w:val="24"/>
+        </w:rPr>
+      </w:pPr>
+      <w:r>
+        <w:rPr>
+          <w:rFonts w:eastAsia="Arial" w:cs="Arial"/>
+          <w:sz w:val="24"/>
+          <w:szCs w:val="24"/>
+        </w:rPr>
+        <w:t>Możliwość wykonania po kolei każdego rozkazu, po którym wyświetlane są rejestry aktualnego procesu. Współdziałanie z procesami, żeby pobierać i uaktualniać PCB. W programach wywoływane są funkcje klas zarządzających plikami oraz wysyłaniem</w:t>
+      </w:r>
+      <w:r>
+        <w:rPr>
+          <w:rFonts w:eastAsia="Arial" w:cs="Arial"/>
+          <w:sz w:val="24"/>
+          <w:szCs w:val="24"/>
+        </w:rPr>
+        <w:t xml:space="preserve"> wiadomości międzyprocesowych. </w:t>
       </w:r>
     </w:p>
     <w:p>
@@ -1211,13 +2199,8 @@
       </w:pPr>
       <w:r>
         <w:rPr>
-          <w:rFonts w:eastAsia="Arial" w:cs="Arial" w:ascii="Arial" w:hAnsi="Arial"/>
-          <w:b w:val="false"/>
-          <w:i w:val="false"/>
-          <w:caps w:val="false"/>
-          <w:smallCaps w:val="false"/>
+          <w:rFonts w:ascii="Arial" w:eastAsia="Arial" w:hAnsi="Arial" w:cs="Arial"/>
           <w:color w:val="000000"/>
-          <w:spacing w:val="0"/>
           <w:sz w:val="24"/>
           <w:szCs w:val="24"/>
         </w:rPr>
@@ -1225,7 +2208,7 @@
       </w:r>
       <w:r>
         <w:rPr>
-          <w:rFonts w:eastAsia="Arial" w:cs="Arial" w:ascii="Arial" w:hAnsi="Arial"/>
+          <w:rFonts w:ascii="Arial" w:eastAsia="Arial" w:hAnsi="Arial" w:cs="Arial"/>
           <w:sz w:val="24"/>
           <w:szCs w:val="24"/>
         </w:rPr>
@@ -1240,18 +2223,26 @@
           <w:numId w:val="1"/>
         </w:numPr>
         <w:rPr>
-          <w:rFonts w:ascii="Arial" w:hAnsi="Arial" w:eastAsia="Arial" w:cs="Arial"/>
-          <w:sz w:val="24"/>
-          <w:szCs w:val="24"/>
-        </w:rPr>
-      </w:pPr>
-      <w:r>
-        <w:rPr>
-          <w:rFonts w:eastAsia="Arial" w:cs="Arial"/>
-          <w:sz w:val="24"/>
-          <w:szCs w:val="24"/>
-        </w:rPr>
-        <w:t>Możliwość wyświetlenia PCB aktualnie wykonywanego procesu, a także zawartości kolejek przechowujących procesy w stanie Ready, ponadto moduł opisuje to co robi w konsoli systemowej.</w:t>
+          <w:rFonts w:ascii="Arial" w:eastAsia="Arial" w:hAnsi="Arial" w:cs="Arial"/>
+          <w:sz w:val="24"/>
+          <w:szCs w:val="24"/>
+        </w:rPr>
+      </w:pPr>
+      <w:r>
+        <w:rPr>
+          <w:rFonts w:eastAsia="Arial" w:cs="Arial"/>
+          <w:sz w:val="24"/>
+          <w:szCs w:val="24"/>
+        </w:rPr>
+        <w:t>Możliwość wyświetlenia PCB ak</w:t>
+      </w:r>
+      <w:r>
+        <w:rPr>
+          <w:rFonts w:eastAsia="Arial" w:cs="Arial"/>
+          <w:sz w:val="24"/>
+          <w:szCs w:val="24"/>
+        </w:rPr>
+        <w:t>tualnie wykonywanego procesu, a także zawartości kolejek przechowujących procesy w stanie Ready, ponadto moduł opisuje to co robi w konsoli systemowej.</w:t>
       </w:r>
     </w:p>
     <w:p>
@@ -1261,7 +2252,6 @@
           <w:ilvl w:val="1"/>
           <w:numId w:val="1"/>
         </w:numPr>
-        <w:rPr/>
       </w:pPr>
       <w:r>
         <w:rPr>
@@ -1270,15 +2260,30 @@
           <w:szCs w:val="24"/>
         </w:rPr>
         <w:t>Możliwość wypisania zawartości pamięci RAM w trzech wariantach (jeden znak, przedział, cała pamięć).</w:t>
+      </w:r>
+      <w:r>
+        <w:rPr>
+          <w:rFonts w:eastAsia="Arial" w:cs="Arial"/>
+          <w:sz w:val="24"/>
+          <w:szCs w:val="24"/>
+        </w:rPr>
         <w:br/>
-      </w:r>
-      <w:r>
-        <w:rPr>
-          <w:rFonts w:eastAsia="Arial" w:cs="Arial"/>
-          <w:sz w:val="24"/>
-          <w:szCs w:val="24"/>
-        </w:rPr>
-        <w:t>Komunikaty dotyczące działania funkcji (dodawanie, usuwanie, przesuwanie).</w:t>
+        <w:t>Kom</w:t>
+      </w:r>
+      <w:r>
+        <w:rPr>
+          <w:rFonts w:eastAsia="Arial" w:cs="Arial"/>
+          <w:sz w:val="24"/>
+          <w:szCs w:val="24"/>
+        </w:rPr>
+        <w:t>unikaty dotyczące działania funkcji (dodawanie, usuwanie, przesuwanie).</w:t>
+      </w:r>
+      <w:r>
+        <w:rPr>
+          <w:rFonts w:eastAsia="Arial" w:cs="Arial"/>
+          <w:sz w:val="24"/>
+          <w:szCs w:val="24"/>
+        </w:rPr>
         <w:br/>
         <w:t>Wykorzystanie semaforów.</w:t>
       </w:r>
@@ -1291,28 +2296,26 @@
           <w:numId w:val="1"/>
         </w:numPr>
         <w:rPr>
-          <w:rFonts w:ascii="Arial" w:hAnsi="Arial" w:eastAsia="Arial" w:cs="Arial"/>
-          <w:sz w:val="24"/>
-          <w:szCs w:val="24"/>
-        </w:rPr>
-      </w:pPr>
-      <w:r>
-        <w:rPr>
-          <w:rFonts w:eastAsia="Arial" w:cs="Arial"/>
-          <w:sz w:val="24"/>
-          <w:szCs w:val="24"/>
-        </w:rPr>
-        <w:t>Umożliwiam wyświetlenie PCB wszystkich oraz konkretnych procesów, dodatkowo metody działające w ramach funkc</w:t>
-      </w:r>
-      <w:bookmarkStart w:id="0" w:name="_GoBack"/>
-      <w:bookmarkEnd w:id="0"/>
-      <w:r>
-        <w:rPr>
-          <w:rFonts w:eastAsia="Arial" w:cs="Arial"/>
-          <w:sz w:val="24"/>
-          <w:szCs w:val="24"/>
-        </w:rPr>
-        <w:t>jonalności modułu opisują swoje działania w konsoli w trakcie wykonywania.</w:t>
+          <w:rFonts w:ascii="Arial" w:eastAsia="Arial" w:hAnsi="Arial" w:cs="Arial"/>
+          <w:sz w:val="24"/>
+          <w:szCs w:val="24"/>
+        </w:rPr>
+      </w:pPr>
+      <w:r>
+        <w:rPr>
+          <w:rFonts w:eastAsia="Arial" w:cs="Arial"/>
+          <w:sz w:val="24"/>
+          <w:szCs w:val="24"/>
+        </w:rPr>
+        <w:t>Umożliwiam wyświetlenie PCB wszystkich oraz konkretnych procesów, dodatkowo metody działające w ramach funkcjonalności modułu opisują swoje działania w konsoli</w:t>
+      </w:r>
+      <w:r>
+        <w:rPr>
+          <w:rFonts w:eastAsia="Arial" w:cs="Arial"/>
+          <w:sz w:val="24"/>
+          <w:szCs w:val="24"/>
+        </w:rPr>
+        <w:t xml:space="preserve"> w trakcie wykonywania.</w:t>
       </w:r>
     </w:p>
     <w:p>
@@ -1323,7 +2326,7 @@
           <w:numId w:val="1"/>
         </w:numPr>
         <w:rPr>
-          <w:rFonts w:ascii="Arial" w:hAnsi="Arial" w:eastAsia="Arial" w:cs="Arial"/>
+          <w:rFonts w:ascii="Arial" w:eastAsia="Arial" w:hAnsi="Arial" w:cs="Arial"/>
           <w:sz w:val="24"/>
           <w:szCs w:val="24"/>
         </w:rPr>
@@ -1345,18 +2348,27 @@
           <w:numId w:val="1"/>
         </w:numPr>
         <w:rPr>
-          <w:rFonts w:ascii="Arial" w:hAnsi="Arial" w:eastAsia="Arial" w:cs="Arial"/>
-          <w:sz w:val="24"/>
-          <w:szCs w:val="24"/>
-        </w:rPr>
-      </w:pPr>
-      <w:r>
-        <w:rPr>
-          <w:rFonts w:eastAsia="Arial" w:cs="Arial"/>
-          <w:sz w:val="24"/>
-          <w:szCs w:val="24"/>
-        </w:rPr>
-        <w:t>Możliwość wyświetlenia bieżącej zawartości dysku, wektora bitowego, tablicy FAT oraz FCB pliku wraz ze stanem semafora dla danego pliku.</w:t>
+          <w:rFonts w:ascii="Arial" w:eastAsia="Arial" w:hAnsi="Arial" w:cs="Arial"/>
+          <w:sz w:val="24"/>
+          <w:szCs w:val="24"/>
+        </w:rPr>
+      </w:pPr>
+      <w:r>
+        <w:rPr>
+          <w:rFonts w:eastAsia="Arial" w:cs="Arial"/>
+          <w:sz w:val="24"/>
+          <w:szCs w:val="24"/>
+        </w:rPr>
+        <w:lastRenderedPageBreak/>
+        <w:t>Możliwoś</w:t>
+      </w:r>
+      <w:r>
+        <w:rPr>
+          <w:rFonts w:eastAsia="Arial" w:cs="Arial"/>
+          <w:sz w:val="24"/>
+          <w:szCs w:val="24"/>
+        </w:rPr>
+        <w:t>ć wyświetlenia bieżącej zawartości dysku, wektora bitowego, tablicy FAT oraz FCB pliku wraz ze stanem semafora dla danego pliku.</w:t>
       </w:r>
     </w:p>
     <w:p>
@@ -1367,101 +2379,79 @@
           <w:numId w:val="1"/>
         </w:numPr>
         <w:rPr>
-          <w:rFonts w:ascii="Arial" w:hAnsi="Arial" w:eastAsia="Arial" w:cs="Arial"/>
-          <w:sz w:val="24"/>
-          <w:szCs w:val="24"/>
-        </w:rPr>
-      </w:pPr>
-      <w:r>
-        <w:rPr>
-          <w:rFonts w:eastAsia="Arial" w:cs="Arial"/>
-          <w:sz w:val="24"/>
-          <w:szCs w:val="24"/>
-        </w:rPr>
-        <w:t>Możliwość wyświetlenia zawartości kolejki wiadomości otrzymanych od innych procesów oraz stanu semafora regulującego odczytywanie wiadomości.</w:t>
-      </w:r>
-    </w:p>
-    <w:p>
-      <w:pPr>
-        <w:pStyle w:val="ListParagraph"/>
-        <w:numPr>
-          <w:ilvl w:val="0"/>
-          <w:numId w:val="0"/>
-        </w:numPr>
-        <w:ind w:left="2160" w:hanging="0"/>
-        <w:rPr>
-          <w:rFonts w:ascii="Arial" w:hAnsi="Arial" w:eastAsia="Arial" w:cs="Arial"/>
-          <w:sz w:val="24"/>
-          <w:szCs w:val="24"/>
-        </w:rPr>
-      </w:pPr>
-      <w:r>
-        <w:rPr/>
-      </w:r>
-    </w:p>
-    <w:p>
-      <w:pPr>
-        <w:pStyle w:val="ListParagraph"/>
-        <w:numPr>
-          <w:ilvl w:val="0"/>
-          <w:numId w:val="0"/>
-        </w:numPr>
-        <w:ind w:left="1440" w:hanging="0"/>
-        <w:rPr>
-          <w:rFonts w:eastAsia="Arial" w:cs="Arial"/>
-          <w:sz w:val="24"/>
-          <w:szCs w:val="24"/>
-        </w:rPr>
-      </w:pPr>
-      <w:r>
-        <w:rPr/>
-      </w:r>
-    </w:p>
-    <w:p>
-      <w:pPr>
-        <w:pStyle w:val="ListParagraph"/>
-        <w:ind w:left="1440" w:hanging="0"/>
-        <w:rPr/>
-      </w:pPr>
-      <w:r>
-        <w:rPr/>
-      </w:r>
-    </w:p>
-    <w:p>
-      <w:pPr>
-        <w:pStyle w:val="ListParagraph"/>
-        <w:rPr/>
-      </w:pPr>
-      <w:r>
-        <w:rPr/>
-      </w:r>
-    </w:p>
-    <w:p>
-      <w:pPr>
-        <w:pStyle w:val="Normal"/>
-        <w:spacing w:before="0" w:after="200"/>
-        <w:rPr/>
-      </w:pPr>
-      <w:r>
-        <w:rPr/>
-      </w:r>
-    </w:p>
+          <w:rFonts w:ascii="Arial" w:eastAsia="Arial" w:hAnsi="Arial" w:cs="Arial"/>
+          <w:sz w:val="24"/>
+          <w:szCs w:val="24"/>
+        </w:rPr>
+      </w:pPr>
+      <w:r>
+        <w:rPr>
+          <w:rFonts w:eastAsia="Arial" w:cs="Arial"/>
+          <w:sz w:val="24"/>
+          <w:szCs w:val="24"/>
+        </w:rPr>
+        <w:t>Możliwość wyświetlenia zawartości kolejki wiadomości otrzymanych od innych procesów oraz stanu semafora regulującego odczytywan</w:t>
+      </w:r>
+      <w:r>
+        <w:rPr>
+          <w:rFonts w:eastAsia="Arial" w:cs="Arial"/>
+          <w:sz w:val="24"/>
+          <w:szCs w:val="24"/>
+        </w:rPr>
+        <w:t>ie wiadomości.</w:t>
+      </w:r>
+    </w:p>
+    <w:p>
+      <w:pPr>
+        <w:pStyle w:val="ListParagraph"/>
+        <w:ind w:left="2160"/>
+        <w:rPr>
+          <w:rFonts w:ascii="Arial" w:eastAsia="Arial" w:hAnsi="Arial" w:cs="Arial"/>
+          <w:sz w:val="24"/>
+          <w:szCs w:val="24"/>
+        </w:rPr>
+      </w:pPr>
+    </w:p>
+    <w:p>
+      <w:pPr>
+        <w:pStyle w:val="ListParagraph"/>
+        <w:ind w:left="1440"/>
+        <w:rPr>
+          <w:rFonts w:eastAsia="Arial" w:cs="Arial"/>
+          <w:sz w:val="24"/>
+          <w:szCs w:val="24"/>
+        </w:rPr>
+      </w:pPr>
+    </w:p>
+    <w:p>
+      <w:pPr>
+        <w:pStyle w:val="ListParagraph"/>
+        <w:ind w:left="1440"/>
+      </w:pPr>
+    </w:p>
+    <w:p>
+      <w:pPr>
+        <w:pStyle w:val="ListParagraph"/>
+      </w:pPr>
+    </w:p>
+    <w:p/>
     <w:sectPr>
-      <w:type w:val="nextPage"/>
       <w:pgSz w:w="11906" w:h="16838"/>
-      <w:pgMar w:left="720" w:right="720" w:header="0" w:top="720" w:footer="0" w:bottom="720" w:gutter="0"/>
-      <w:pgNumType w:fmt="decimal"/>
-      <w:formProt w:val="false"/>
-      <w:textDirection w:val="lrTb"/>
-      <w:docGrid w:type="default" w:linePitch="360" w:charSpace="0"/>
+      <w:pgMar w:top="720" w:right="720" w:bottom="720" w:left="720" w:header="0" w:footer="0" w:gutter="0"/>
+      <w:cols w:space="708"/>
+      <w:formProt w:val="0"/>
+      <w:docGrid w:linePitch="360"/>
     </w:sectPr>
   </w:body>
 </w:document>
 </file>
 
 <file path=word/numbering.xml><?xml version="1.0" encoding="utf-8"?>
-<w:numbering xmlns:w="http://schemas.openxmlformats.org/wordprocessingml/2006/main" xmlns:o="urn:schemas-microsoft-com:office:office" xmlns:r="http://schemas.openxmlformats.org/officeDocument/2006/relationships" xmlns:v="urn:schemas-microsoft-com:vml">
-  <w:abstractNum w:abstractNumId="1">
+<w:numbering xmlns:wpc="http://schemas.microsoft.com/office/word/2010/wordprocessingCanvas" xmlns:cx="http://schemas.microsoft.com/office/drawing/2014/chartex" xmlns:cx1="http://schemas.microsoft.com/office/drawing/2015/9/8/chartex" xmlns:mc="http://schemas.openxmlformats.org/markup-compatibility/2006" xmlns:o="urn:schemas-microsoft-com:office:office" xmlns:r="http://schemas.openxmlformats.org/officeDocument/2006/relationships" xmlns:m="http://schemas.openxmlformats.org/officeDocument/2006/math" xmlns:v="urn:schemas-microsoft-com:vml" xmlns:wp14="http://schemas.microsoft.com/office/word/2010/wordprocessingDrawing" xmlns:wp="http://schemas.openxmlformats.org/drawingml/2006/wordprocessingDrawing" xmlns:w10="urn:schemas-microsoft-com:office:word" xmlns:w="http://schemas.openxmlformats.org/wordprocessingml/2006/main" xmlns:w14="http://schemas.microsoft.com/office/word/2010/wordml" xmlns:w15="http://schemas.microsoft.com/office/word/2012/wordml" xmlns:w16se="http://schemas.microsoft.com/office/word/2015/wordml/symex" xmlns:wpg="http://schemas.microsoft.com/office/word/2010/wordprocessingGroup" xmlns:wpi="http://schemas.microsoft.com/office/word/2010/wordprocessingInk" xmlns:wne="http://schemas.microsoft.com/office/word/2006/wordml" xmlns:wps="http://schemas.microsoft.com/office/word/2010/wordprocessingShape" mc:Ignorable="w14 w15 w16se wp14">
+  <w:abstractNum w:abstractNumId="0" w15:restartNumberingAfterBreak="0">
+    <w:nsid w:val="19C83EFA"/>
+    <w:multiLevelType w:val="multilevel"/>
+    <w:tmpl w:val="8B8ABB56"/>
     <w:lvl w:ilvl="0">
       <w:start w:val="1"/>
       <w:numFmt w:val="decimal"/>
@@ -1471,10 +2461,10 @@
         <w:ind w:left="720" w:hanging="360"/>
       </w:pPr>
       <w:rPr>
+        <w:rFonts w:ascii="Arial" w:eastAsia="Arial" w:hAnsi="Arial" w:cs="Arial"/>
+        <w:b/>
         <w:sz w:val="24"/>
-        <w:b/>
         <w:szCs w:val="24"/>
-        <w:rFonts w:ascii="Arial" w:hAnsi="Arial" w:eastAsia="Arial" w:cs="Arial"/>
       </w:rPr>
     </w:lvl>
     <w:lvl w:ilvl="1">
@@ -1550,7 +2540,10 @@
       </w:pPr>
     </w:lvl>
   </w:abstractNum>
-  <w:abstractNum w:abstractNumId="2">
+  <w:abstractNum w:abstractNumId="1" w15:restartNumberingAfterBreak="0">
+    <w:nsid w:val="367556B3"/>
+    <w:multiLevelType w:val="multilevel"/>
+    <w:tmpl w:val="956E4022"/>
     <w:lvl w:ilvl="0">
       <w:start w:val="1"/>
       <w:numFmt w:val="none"/>
@@ -1558,7 +2551,7 @@
       <w:lvlText w:val=""/>
       <w:lvlJc w:val="left"/>
       <w:pPr>
-        <w:ind w:left="0" w:hanging="0"/>
+        <w:ind w:left="0" w:firstLine="0"/>
       </w:pPr>
     </w:lvl>
     <w:lvl w:ilvl="1">
@@ -1568,7 +2561,7 @@
       <w:lvlText w:val=""/>
       <w:lvlJc w:val="left"/>
       <w:pPr>
-        <w:ind w:left="0" w:hanging="0"/>
+        <w:ind w:left="0" w:firstLine="0"/>
       </w:pPr>
     </w:lvl>
     <w:lvl w:ilvl="2">
@@ -1578,7 +2571,7 @@
       <w:lvlText w:val=""/>
       <w:lvlJc w:val="left"/>
       <w:pPr>
-        <w:ind w:left="0" w:hanging="0"/>
+        <w:ind w:left="0" w:firstLine="0"/>
       </w:pPr>
     </w:lvl>
     <w:lvl w:ilvl="3">
@@ -1588,7 +2581,7 @@
       <w:lvlText w:val=""/>
       <w:lvlJc w:val="left"/>
       <w:pPr>
-        <w:ind w:left="0" w:hanging="0"/>
+        <w:ind w:left="0" w:firstLine="0"/>
       </w:pPr>
     </w:lvl>
     <w:lvl w:ilvl="4">
@@ -1598,7 +2591,7 @@
       <w:lvlText w:val=""/>
       <w:lvlJc w:val="left"/>
       <w:pPr>
-        <w:ind w:left="0" w:hanging="0"/>
+        <w:ind w:left="0" w:firstLine="0"/>
       </w:pPr>
     </w:lvl>
     <w:lvl w:ilvl="5">
@@ -1608,7 +2601,7 @@
       <w:lvlText w:val=""/>
       <w:lvlJc w:val="left"/>
       <w:pPr>
-        <w:ind w:left="0" w:hanging="0"/>
+        <w:ind w:left="0" w:firstLine="0"/>
       </w:pPr>
     </w:lvl>
     <w:lvl w:ilvl="6">
@@ -1618,7 +2611,7 @@
       <w:lvlText w:val=""/>
       <w:lvlJc w:val="left"/>
       <w:pPr>
-        <w:ind w:left="0" w:hanging="0"/>
+        <w:ind w:left="0" w:firstLine="0"/>
       </w:pPr>
     </w:lvl>
     <w:lvl w:ilvl="7">
@@ -1628,7 +2621,7 @@
       <w:lvlText w:val=""/>
       <w:lvlJc w:val="left"/>
       <w:pPr>
-        <w:ind w:left="0" w:hanging="0"/>
+        <w:ind w:left="0" w:firstLine="0"/>
       </w:pPr>
     </w:lvl>
     <w:lvl w:ilvl="8">
@@ -1638,44 +2631,42 @@
       <w:lvlText w:val=""/>
       <w:lvlJc w:val="left"/>
       <w:pPr>
-        <w:ind w:left="0" w:hanging="0"/>
+        <w:ind w:left="0" w:firstLine="0"/>
       </w:pPr>
     </w:lvl>
   </w:abstractNum>
   <w:num w:numId="1">
-    <w:abstractNumId w:val="1"/>
+    <w:abstractNumId w:val="0"/>
   </w:num>
   <w:num w:numId="2">
-    <w:abstractNumId w:val="2"/>
+    <w:abstractNumId w:val="1"/>
   </w:num>
 </w:numbering>
 </file>
 
 <file path=word/styles.xml><?xml version="1.0" encoding="utf-8"?>
-<w:styles xmlns:w="http://schemas.openxmlformats.org/wordprocessingml/2006/main" xmlns:w14="http://schemas.microsoft.com/office/word/2010/wordml" xmlns:mc="http://schemas.openxmlformats.org/markup-compatibility/2006" mc:Ignorable="w14">
+<w:styles xmlns:mc="http://schemas.openxmlformats.org/markup-compatibility/2006" xmlns:r="http://schemas.openxmlformats.org/officeDocument/2006/relationships" xmlns:w="http://schemas.openxmlformats.org/wordprocessingml/2006/main" xmlns:w14="http://schemas.microsoft.com/office/word/2010/wordml" xmlns:w15="http://schemas.microsoft.com/office/word/2012/wordml" xmlns:w16se="http://schemas.microsoft.com/office/word/2015/wordml/symex" mc:Ignorable="w14 w15 w16se">
   <w:docDefaults>
     <w:rPrDefault>
       <w:rPr>
-        <w:rFonts w:ascii="Liberation Serif" w:hAnsi="Liberation Serif" w:eastAsia="SimSun" w:cs="Lucida Sans"/>
+        <w:rFonts w:ascii="Liberation Serif" w:eastAsia="SimSun" w:hAnsi="Liberation Serif" w:cs="Lucida Sans"/>
         <w:szCs w:val="24"/>
         <w:lang w:val="pl-PL" w:eastAsia="zh-CN" w:bidi="hi-IN"/>
       </w:rPr>
     </w:rPrDefault>
-    <w:pPrDefault>
-      <w:pPr/>
-    </w:pPrDefault>
+    <w:pPrDefault/>
   </w:docDefaults>
-  <w:latentStyles w:defLockedState="0" w:defUIPriority="99" w:defSemiHidden="0" w:defUnhideWhenUsed="0" w:defQFormat="0" w:count="375">
+  <w:latentStyles w:defLockedState="0" w:defUIPriority="99" w:defSemiHidden="0" w:defUnhideWhenUsed="0" w:defQFormat="0" w:count="371">
     <w:lsdException w:name="Normal" w:uiPriority="0" w:qFormat="1"/>
     <w:lsdException w:name="heading 1" w:uiPriority="9" w:qFormat="1"/>
-    <w:lsdException w:name="heading 2" w:uiPriority="9" w:semiHidden="1" w:unhideWhenUsed="1" w:qFormat="1"/>
-    <w:lsdException w:name="heading 3" w:uiPriority="9" w:semiHidden="1" w:unhideWhenUsed="1" w:qFormat="1"/>
-    <w:lsdException w:name="heading 4" w:uiPriority="9" w:semiHidden="1" w:unhideWhenUsed="1" w:qFormat="1"/>
-    <w:lsdException w:name="heading 5" w:uiPriority="9" w:semiHidden="1" w:unhideWhenUsed="1" w:qFormat="1"/>
-    <w:lsdException w:name="heading 6" w:uiPriority="9" w:semiHidden="1" w:unhideWhenUsed="1" w:qFormat="1"/>
-    <w:lsdException w:name="heading 7" w:uiPriority="9" w:semiHidden="1" w:unhideWhenUsed="1" w:qFormat="1"/>
-    <w:lsdException w:name="heading 8" w:uiPriority="9" w:semiHidden="1" w:unhideWhenUsed="1" w:qFormat="1"/>
-    <w:lsdException w:name="heading 9" w:uiPriority="9" w:semiHidden="1" w:unhideWhenUsed="1" w:qFormat="1"/>
+    <w:lsdException w:name="heading 2" w:semiHidden="1" w:uiPriority="9" w:unhideWhenUsed="1" w:qFormat="1"/>
+    <w:lsdException w:name="heading 3" w:semiHidden="1" w:uiPriority="9" w:unhideWhenUsed="1" w:qFormat="1"/>
+    <w:lsdException w:name="heading 4" w:semiHidden="1" w:uiPriority="9" w:unhideWhenUsed="1" w:qFormat="1"/>
+    <w:lsdException w:name="heading 5" w:semiHidden="1" w:uiPriority="9" w:unhideWhenUsed="1" w:qFormat="1"/>
+    <w:lsdException w:name="heading 6" w:semiHidden="1" w:uiPriority="9" w:unhideWhenUsed="1" w:qFormat="1"/>
+    <w:lsdException w:name="heading 7" w:semiHidden="1" w:uiPriority="9" w:unhideWhenUsed="1" w:qFormat="1"/>
+    <w:lsdException w:name="heading 8" w:semiHidden="1" w:uiPriority="9" w:unhideWhenUsed="1" w:qFormat="1"/>
+    <w:lsdException w:name="heading 9" w:semiHidden="1" w:uiPriority="9" w:unhideWhenUsed="1" w:qFormat="1"/>
     <w:lsdException w:name="index 1" w:semiHidden="1" w:unhideWhenUsed="1"/>
     <w:lsdException w:name="index 2" w:semiHidden="1" w:unhideWhenUsed="1"/>
     <w:lsdException w:name="index 3" w:semiHidden="1" w:unhideWhenUsed="1"/>
@@ -1685,22 +2676,22 @@
     <w:lsdException w:name="index 7" w:semiHidden="1" w:unhideWhenUsed="1"/>
     <w:lsdException w:name="index 8" w:semiHidden="1" w:unhideWhenUsed="1"/>
     <w:lsdException w:name="index 9" w:semiHidden="1" w:unhideWhenUsed="1"/>
-    <w:lsdException w:name="toc 1" w:uiPriority="39" w:semiHidden="1" w:unhideWhenUsed="1"/>
-    <w:lsdException w:name="toc 2" w:uiPriority="39" w:semiHidden="1" w:unhideWhenUsed="1"/>
-    <w:lsdException w:name="toc 3" w:uiPriority="39" w:semiHidden="1" w:unhideWhenUsed="1"/>
-    <w:lsdException w:name="toc 4" w:uiPriority="39" w:semiHidden="1" w:unhideWhenUsed="1"/>
-    <w:lsdException w:name="toc 5" w:uiPriority="39" w:semiHidden="1" w:unhideWhenUsed="1"/>
-    <w:lsdException w:name="toc 6" w:uiPriority="39" w:semiHidden="1" w:unhideWhenUsed="1"/>
-    <w:lsdException w:name="toc 7" w:uiPriority="39" w:semiHidden="1" w:unhideWhenUsed="1"/>
-    <w:lsdException w:name="toc 8" w:uiPriority="39" w:semiHidden="1" w:unhideWhenUsed="1"/>
-    <w:lsdException w:name="toc 9" w:uiPriority="39" w:semiHidden="1" w:unhideWhenUsed="1"/>
+    <w:lsdException w:name="toc 1" w:semiHidden="1" w:uiPriority="39" w:unhideWhenUsed="1"/>
+    <w:lsdException w:name="toc 2" w:semiHidden="1" w:uiPriority="39" w:unhideWhenUsed="1"/>
+    <w:lsdException w:name="toc 3" w:semiHidden="1" w:uiPriority="39" w:unhideWhenUsed="1"/>
+    <w:lsdException w:name="toc 4" w:semiHidden="1" w:uiPriority="39" w:unhideWhenUsed="1"/>
+    <w:lsdException w:name="toc 5" w:semiHidden="1" w:uiPriority="39" w:unhideWhenUsed="1"/>
+    <w:lsdException w:name="toc 6" w:semiHidden="1" w:uiPriority="39" w:unhideWhenUsed="1"/>
+    <w:lsdException w:name="toc 7" w:semiHidden="1" w:uiPriority="39" w:unhideWhenUsed="1"/>
+    <w:lsdException w:name="toc 8" w:semiHidden="1" w:uiPriority="39" w:unhideWhenUsed="1"/>
+    <w:lsdException w:name="toc 9" w:semiHidden="1" w:uiPriority="39" w:unhideWhenUsed="1"/>
     <w:lsdException w:name="Normal Indent" w:semiHidden="1" w:unhideWhenUsed="1"/>
     <w:lsdException w:name="footnote text" w:semiHidden="1" w:unhideWhenUsed="1"/>
     <w:lsdException w:name="annotation text" w:semiHidden="1" w:unhideWhenUsed="1"/>
     <w:lsdException w:name="header" w:semiHidden="1" w:unhideWhenUsed="1"/>
     <w:lsdException w:name="footer" w:semiHidden="1" w:unhideWhenUsed="1"/>
     <w:lsdException w:name="index heading" w:semiHidden="1" w:unhideWhenUsed="1"/>
-    <w:lsdException w:name="caption" w:uiPriority="35" w:semiHidden="1" w:unhideWhenUsed="1" w:qFormat="1"/>
+    <w:lsdException w:name="caption" w:semiHidden="1" w:uiPriority="35" w:unhideWhenUsed="1" w:qFormat="1"/>
     <w:lsdException w:name="table of figures" w:semiHidden="1" w:unhideWhenUsed="1"/>
     <w:lsdException w:name="envelope address" w:semiHidden="1" w:unhideWhenUsed="1"/>
     <w:lsdException w:name="envelope return" w:semiHidden="1" w:unhideWhenUsed="1"/>
@@ -1731,7 +2722,7 @@
     <w:lsdException w:name="Title" w:uiPriority="10" w:qFormat="1"/>
     <w:lsdException w:name="Closing" w:semiHidden="1" w:unhideWhenUsed="1"/>
     <w:lsdException w:name="Signature" w:semiHidden="1" w:unhideWhenUsed="1"/>
-    <w:lsdException w:name="Default Paragraph Font" w:uiPriority="1" w:semiHidden="1" w:unhideWhenUsed="1"/>
+    <w:lsdException w:name="Default Paragraph Font" w:semiHidden="1" w:uiPriority="1" w:unhideWhenUsed="1"/>
     <w:lsdException w:name="Body Text" w:semiHidden="1" w:unhideWhenUsed="1"/>
     <w:lsdException w:name="Body Text Indent" w:semiHidden="1" w:unhideWhenUsed="1"/>
     <w:lsdException w:name="List Continue" w:semiHidden="1" w:unhideWhenUsed="1"/>
@@ -1771,6 +2762,7 @@
     <w:lsdException w:name="HTML Sample" w:semiHidden="1" w:unhideWhenUsed="1"/>
     <w:lsdException w:name="HTML Typewriter" w:semiHidden="1" w:unhideWhenUsed="1"/>
     <w:lsdException w:name="HTML Variable" w:semiHidden="1" w:unhideWhenUsed="1"/>
+    <w:lsdException w:name="Normal Table" w:semiHidden="1" w:unhideWhenUsed="1"/>
     <w:lsdException w:name="annotation subject" w:semiHidden="1" w:unhideWhenUsed="1"/>
     <w:lsdException w:name="No List" w:semiHidden="1" w:unhideWhenUsed="1"/>
     <w:lsdException w:name="Outline List 1" w:semiHidden="1" w:unhideWhenUsed="1"/>
@@ -1814,8 +2806,10 @@
     <w:lsdException w:name="Table Elegant" w:semiHidden="1" w:unhideWhenUsed="1"/>
     <w:lsdException w:name="Table Professional" w:semiHidden="1" w:unhideWhenUsed="1"/>
     <w:lsdException w:name="Table Subtle 1" w:semiHidden="1" w:unhideWhenUsed="1"/>
+    <w:lsdException w:name="Table Subtle 2" w:semiHidden="1" w:unhideWhenUsed="1"/>
     <w:lsdException w:name="Table Web 1" w:semiHidden="1" w:unhideWhenUsed="1"/>
     <w:lsdException w:name="Table Web 2" w:semiHidden="1" w:unhideWhenUsed="1"/>
+    <w:lsdException w:name="Table Web 3" w:semiHidden="1" w:unhideWhenUsed="1"/>
     <w:lsdException w:name="Balloon Text" w:semiHidden="1" w:unhideWhenUsed="1"/>
     <w:lsdException w:name="Table Grid" w:uiPriority="59"/>
     <w:lsdException w:name="Table Theme" w:semiHidden="1" w:unhideWhenUsed="1"/>
@@ -1928,8 +2922,8 @@
     <w:lsdException w:name="Subtle Reference" w:uiPriority="31" w:qFormat="1"/>
     <w:lsdException w:name="Intense Reference" w:uiPriority="32" w:qFormat="1"/>
     <w:lsdException w:name="Book Title" w:uiPriority="33" w:qFormat="1"/>
-    <w:lsdException w:name="Bibliography" w:uiPriority="37" w:semiHidden="1" w:unhideWhenUsed="1"/>
-    <w:lsdException w:name="TOC Heading" w:uiPriority="39" w:semiHidden="1" w:unhideWhenUsed="1" w:qFormat="1"/>
+    <w:lsdException w:name="Bibliography" w:semiHidden="1" w:uiPriority="37" w:unhideWhenUsed="1"/>
+    <w:lsdException w:name="TOC Heading" w:semiHidden="1" w:uiPriority="39" w:unhideWhenUsed="1" w:qFormat="1"/>
     <w:lsdException w:name="Plain Table 1" w:uiPriority="41"/>
     <w:lsdException w:name="Plain Table 2" w:uiPriority="42"/>
     <w:lsdException w:name="Plain Table 3" w:uiPriority="43"/>
@@ -2034,400 +3028,29 @@
     <w:lsdException w:name="List Table 5 Dark Accent 6" w:uiPriority="50"/>
     <w:lsdException w:name="List Table 6 Colorful Accent 6" w:uiPriority="51"/>
     <w:lsdException w:name="List Table 7 Colorful Accent 6" w:uiPriority="52"/>
-    <w:lsdException w:name="Mention" w:semiHidden="1" w:unhideWhenUsed="1"/>
-    <w:lsdException w:name="Smart Hyperlink" w:semiHidden="1" w:unhideWhenUsed="1"/>
-    <w:lsdException w:name="Hashtag" w:semiHidden="1" w:unhideWhenUsed="1"/>
-    <w:lsdException w:name="Unresolved Mention" w:semiHidden="1" w:unhideWhenUsed="1"/>
   </w:latentStyles>
-  <w:style w:type="paragraph" w:styleId="Normal" w:default="1">
+  <w:style w:type="paragraph" w:default="1" w:styleId="Normal">
     <w:name w:val="Normal"/>
     <w:qFormat/>
-    <w:rsid w:val="0016032b"/>
+    <w:rsid w:val="0016032B"/>
     <w:pPr>
-      <w:widowControl/>
-      <w:suppressAutoHyphens w:val="true"/>
-      <w:bidi w:val="0"/>
-      <w:spacing w:lineRule="auto" w:line="276" w:before="0" w:after="200"/>
-      <w:jc w:val="left"/>
+      <w:suppressAutoHyphens/>
+      <w:spacing w:after="200" w:line="276" w:lineRule="auto"/>
     </w:pPr>
     <w:rPr>
-      <w:rFonts w:ascii="Calibri" w:hAnsi="Calibri" w:eastAsia="Calibri" w:cs="Calibri"/>
-      <w:color w:val="auto"/>
-      <w:kern w:val="0"/>
+      <w:rFonts w:ascii="Calibri" w:eastAsia="Calibri" w:hAnsi="Calibri" w:cs="Calibri"/>
       <w:sz w:val="22"/>
       <w:szCs w:val="22"/>
-      <w:lang w:bidi="ar-SA" w:val="pl-PL" w:eastAsia="zh-CN"/>
+      <w:lang w:bidi="ar-SA"/>
     </w:rPr>
   </w:style>
-  <w:style w:type="character" w:styleId="DefaultParagraphFont" w:default="1">
+  <w:style w:type="character" w:default="1" w:styleId="DefaultParagraphFont">
     <w:name w:val="Default Paragraph Font"/>
     <w:uiPriority w:val="1"/>
     <w:semiHidden/>
     <w:unhideWhenUsed/>
-    <w:qFormat/>
-    <w:rPr/>
-  </w:style>
-  <w:style w:type="character" w:styleId="WW8Num1z0" w:customStyle="1">
-    <w:name w:val="WW8Num1z0"/>
-    <w:qFormat/>
-    <w:rsid w:val="0016032b"/>
-    <w:rPr>
-      <w:rFonts w:ascii="Arial" w:hAnsi="Arial" w:eastAsia="Arial" w:cs="Arial"/>
-      <w:b/>
-      <w:sz w:val="24"/>
-      <w:szCs w:val="24"/>
-    </w:rPr>
-  </w:style>
-  <w:style w:type="character" w:styleId="WW8Num1z1" w:customStyle="1">
-    <w:name w:val="WW8Num1z1"/>
-    <w:qFormat/>
-    <w:rsid w:val="0016032b"/>
-    <w:rPr/>
-  </w:style>
-  <w:style w:type="character" w:styleId="WW8Num1z2" w:customStyle="1">
-    <w:name w:val="WW8Num1z2"/>
-    <w:qFormat/>
-    <w:rsid w:val="0016032b"/>
-    <w:rPr/>
-  </w:style>
-  <w:style w:type="character" w:styleId="WW8Num1z3" w:customStyle="1">
-    <w:name w:val="WW8Num1z3"/>
-    <w:qFormat/>
-    <w:rsid w:val="0016032b"/>
-    <w:rPr/>
-  </w:style>
-  <w:style w:type="character" w:styleId="WW8Num1z4" w:customStyle="1">
-    <w:name w:val="WW8Num1z4"/>
-    <w:qFormat/>
-    <w:rsid w:val="0016032b"/>
-    <w:rPr/>
-  </w:style>
-  <w:style w:type="character" w:styleId="WW8Num1z5" w:customStyle="1">
-    <w:name w:val="WW8Num1z5"/>
-    <w:qFormat/>
-    <w:rsid w:val="0016032b"/>
-    <w:rPr/>
-  </w:style>
-  <w:style w:type="character" w:styleId="WW8Num1z6" w:customStyle="1">
-    <w:name w:val="WW8Num1z6"/>
-    <w:qFormat/>
-    <w:rsid w:val="0016032b"/>
-    <w:rPr/>
-  </w:style>
-  <w:style w:type="character" w:styleId="WW8Num1z7" w:customStyle="1">
-    <w:name w:val="WW8Num1z7"/>
-    <w:qFormat/>
-    <w:rsid w:val="0016032b"/>
-    <w:rPr/>
-  </w:style>
-  <w:style w:type="character" w:styleId="WW8Num1z8" w:customStyle="1">
-    <w:name w:val="WW8Num1z8"/>
-    <w:qFormat/>
-    <w:rsid w:val="0016032b"/>
-    <w:rPr/>
-  </w:style>
-  <w:style w:type="character" w:styleId="WW8Num2z0" w:customStyle="1">
-    <w:name w:val="WW8Num2z0"/>
-    <w:qFormat/>
-    <w:rsid w:val="0016032b"/>
-    <w:rPr/>
-  </w:style>
-  <w:style w:type="character" w:styleId="WW8Num2z1" w:customStyle="1">
-    <w:name w:val="WW8Num2z1"/>
-    <w:qFormat/>
-    <w:rsid w:val="0016032b"/>
-    <w:rPr/>
-  </w:style>
-  <w:style w:type="character" w:styleId="WW8Num2z2" w:customStyle="1">
-    <w:name w:val="WW8Num2z2"/>
-    <w:qFormat/>
-    <w:rsid w:val="0016032b"/>
-    <w:rPr/>
-  </w:style>
-  <w:style w:type="character" w:styleId="WW8Num2z3" w:customStyle="1">
-    <w:name w:val="WW8Num2z3"/>
-    <w:qFormat/>
-    <w:rsid w:val="0016032b"/>
-    <w:rPr/>
-  </w:style>
-  <w:style w:type="character" w:styleId="WW8Num2z4" w:customStyle="1">
-    <w:name w:val="WW8Num2z4"/>
-    <w:qFormat/>
-    <w:rsid w:val="0016032b"/>
-    <w:rPr/>
-  </w:style>
-  <w:style w:type="character" w:styleId="WW8Num2z5" w:customStyle="1">
-    <w:name w:val="WW8Num2z5"/>
-    <w:qFormat/>
-    <w:rsid w:val="0016032b"/>
-    <w:rPr/>
-  </w:style>
-  <w:style w:type="character" w:styleId="WW8Num2z6" w:customStyle="1">
-    <w:name w:val="WW8Num2z6"/>
-    <w:qFormat/>
-    <w:rsid w:val="0016032b"/>
-    <w:rPr/>
-  </w:style>
-  <w:style w:type="character" w:styleId="WW8Num2z7" w:customStyle="1">
-    <w:name w:val="WW8Num2z7"/>
-    <w:qFormat/>
-    <w:rsid w:val="0016032b"/>
-    <w:rPr/>
-  </w:style>
-  <w:style w:type="character" w:styleId="WW8Num2z8" w:customStyle="1">
-    <w:name w:val="WW8Num2z8"/>
-    <w:qFormat/>
-    <w:rsid w:val="0016032b"/>
-    <w:rPr/>
-  </w:style>
-  <w:style w:type="character" w:styleId="Domylnaczcionkaakapitu1" w:customStyle="1">
-    <w:name w:val="Domyślna czcionka akapitu1"/>
-    <w:qFormat/>
-    <w:rsid w:val="0016032b"/>
-    <w:rPr/>
-  </w:style>
-  <w:style w:type="character" w:styleId="WW8Num5z0" w:customStyle="1">
-    <w:name w:val="WW8Num5z0"/>
-    <w:qFormat/>
-    <w:rsid w:val="0016032b"/>
-    <w:rPr>
-      <w:rFonts w:ascii="Arial" w:hAnsi="Arial" w:cs="Arial"/>
-      <w:lang w:val="pl-PL"/>
-    </w:rPr>
-  </w:style>
-  <w:style w:type="character" w:styleId="WW8Num5z1" w:customStyle="1">
-    <w:name w:val="WW8Num5z1"/>
-    <w:qFormat/>
-    <w:rsid w:val="0016032b"/>
-    <w:rPr>
-      <w:rFonts w:ascii="Arial" w:hAnsi="Arial" w:cs="Arial"/>
-      <w:bCs/>
-      <w:lang w:val="pl-PL"/>
-    </w:rPr>
-  </w:style>
-  <w:style w:type="character" w:styleId="WW8Num5z2" w:customStyle="1">
-    <w:name w:val="WW8Num5z2"/>
-    <w:qFormat/>
-    <w:rsid w:val="0016032b"/>
-    <w:rPr/>
-  </w:style>
-  <w:style w:type="character" w:styleId="WW8Num5z3" w:customStyle="1">
-    <w:name w:val="WW8Num5z3"/>
-    <w:qFormat/>
-    <w:rsid w:val="0016032b"/>
-    <w:rPr/>
-  </w:style>
-  <w:style w:type="character" w:styleId="WW8Num5z4" w:customStyle="1">
-    <w:name w:val="WW8Num5z4"/>
-    <w:qFormat/>
-    <w:rsid w:val="0016032b"/>
-    <w:rPr/>
-  </w:style>
-  <w:style w:type="character" w:styleId="WW8Num5z5" w:customStyle="1">
-    <w:name w:val="WW8Num5z5"/>
-    <w:qFormat/>
-    <w:rsid w:val="0016032b"/>
-    <w:rPr/>
-  </w:style>
-  <w:style w:type="character" w:styleId="WW8Num5z6" w:customStyle="1">
-    <w:name w:val="WW8Num5z6"/>
-    <w:qFormat/>
-    <w:rsid w:val="0016032b"/>
-    <w:rPr/>
-  </w:style>
-  <w:style w:type="character" w:styleId="WW8Num5z7" w:customStyle="1">
-    <w:name w:val="WW8Num5z7"/>
-    <w:qFormat/>
-    <w:rsid w:val="0016032b"/>
-    <w:rPr/>
-  </w:style>
-  <w:style w:type="character" w:styleId="WW8Num5z8" w:customStyle="1">
-    <w:name w:val="WW8Num5z8"/>
-    <w:qFormat/>
-    <w:rsid w:val="0016032b"/>
-    <w:rPr/>
-  </w:style>
-  <w:style w:type="character" w:styleId="ListLabel1" w:customStyle="1">
-    <w:name w:val="ListLabel 1"/>
-    <w:qFormat/>
-    <w:rPr>
-      <w:rFonts w:ascii="Arial" w:hAnsi="Arial" w:eastAsia="Arial" w:cs="Arial"/>
-      <w:b/>
-      <w:sz w:val="24"/>
-      <w:szCs w:val="24"/>
-    </w:rPr>
-  </w:style>
-  <w:style w:type="character" w:styleId="ListLabel2" w:customStyle="1">
-    <w:name w:val="ListLabel 2"/>
-    <w:qFormat/>
-    <w:rPr>
-      <w:rFonts w:ascii="Arial" w:hAnsi="Arial" w:eastAsia="Arial" w:cs="Arial"/>
-      <w:b/>
-      <w:sz w:val="24"/>
-      <w:szCs w:val="24"/>
-    </w:rPr>
-  </w:style>
-  <w:style w:type="character" w:styleId="ListLabel3">
-    <w:name w:val="ListLabel 3"/>
-    <w:qFormat/>
-    <w:rPr>
-      <w:rFonts w:ascii="Arial" w:hAnsi="Arial" w:eastAsia="Arial" w:cs="Arial"/>
-      <w:b/>
-      <w:sz w:val="24"/>
-      <w:szCs w:val="24"/>
-    </w:rPr>
-  </w:style>
-  <w:style w:type="character" w:styleId="ListLabel4">
-    <w:name w:val="ListLabel 4"/>
-    <w:qFormat/>
-    <w:rPr>
-      <w:rFonts w:eastAsia="Arial" w:cs="Arial"/>
-      <w:b/>
-      <w:sz w:val="24"/>
-      <w:szCs w:val="24"/>
-    </w:rPr>
-  </w:style>
-  <w:style w:type="paragraph" w:styleId="Nagwek">
-    <w:name w:val="Nagłówek"/>
-    <w:basedOn w:val="Normal"/>
-    <w:next w:val="Tretekstu"/>
-    <w:qFormat/>
-    <w:pPr>
-      <w:keepNext w:val="true"/>
-      <w:spacing w:before="240" w:after="120"/>
-    </w:pPr>
-    <w:rPr>
-      <w:rFonts w:ascii="Liberation Sans" w:hAnsi="Liberation Sans" w:eastAsia="Microsoft YaHei" w:cs="Arial"/>
-      <w:sz w:val="28"/>
-      <w:szCs w:val="28"/>
-    </w:rPr>
-  </w:style>
-  <w:style w:type="paragraph" w:styleId="Tretekstu">
-    <w:name w:val="Body Text"/>
-    <w:basedOn w:val="Normal"/>
-    <w:rsid w:val="0016032b"/>
-    <w:pPr>
-      <w:spacing w:lineRule="auto" w:line="288" w:before="0" w:after="140"/>
-    </w:pPr>
-    <w:rPr/>
-  </w:style>
-  <w:style w:type="paragraph" w:styleId="Lista">
-    <w:name w:val="List"/>
-    <w:basedOn w:val="Tretekstu"/>
-    <w:rsid w:val="0016032b"/>
-    <w:pPr/>
-    <w:rPr>
-      <w:rFonts w:cs="Arial"/>
-    </w:rPr>
-  </w:style>
-  <w:style w:type="paragraph" w:styleId="Podpis">
-    <w:name w:val="Caption"/>
-    <w:basedOn w:val="Normal"/>
-    <w:qFormat/>
-    <w:pPr>
-      <w:suppressLineNumbers/>
-      <w:spacing w:before="120" w:after="120"/>
-    </w:pPr>
-    <w:rPr>
-      <w:rFonts w:cs="Arial"/>
-      <w:i/>
-      <w:iCs/>
-      <w:sz w:val="24"/>
-      <w:szCs w:val="24"/>
-    </w:rPr>
-  </w:style>
-  <w:style w:type="paragraph" w:styleId="Indeks" w:customStyle="1">
-    <w:name w:val="Indeks"/>
-    <w:basedOn w:val="Normal"/>
-    <w:qFormat/>
-    <w:rsid w:val="0016032b"/>
-    <w:pPr>
-      <w:suppressLineNumbers/>
-    </w:pPr>
-    <w:rPr>
-      <w:rFonts w:cs="Arial"/>
-    </w:rPr>
-  </w:style>
-  <w:style w:type="paragraph" w:styleId="Nagwek1" w:customStyle="1">
-    <w:name w:val="Nagłówek1"/>
-    <w:basedOn w:val="Normal"/>
-    <w:next w:val="Tretekstu"/>
-    <w:qFormat/>
-    <w:rsid w:val="0016032b"/>
-    <w:pPr>
-      <w:keepNext w:val="true"/>
-      <w:spacing w:before="240" w:after="120"/>
-    </w:pPr>
-    <w:rPr>
-      <w:rFonts w:ascii="Liberation Sans" w:hAnsi="Liberation Sans" w:eastAsia="Microsoft YaHei" w:cs="Arial"/>
-      <w:sz w:val="28"/>
-      <w:szCs w:val="28"/>
-    </w:rPr>
-  </w:style>
-  <w:style w:type="paragraph" w:styleId="Caption">
-    <w:name w:val="caption"/>
-    <w:basedOn w:val="Normal"/>
-    <w:qFormat/>
-    <w:rsid w:val="0016032b"/>
-    <w:pPr>
-      <w:suppressLineNumbers/>
-      <w:spacing w:before="120" w:after="120"/>
-    </w:pPr>
-    <w:rPr>
-      <w:rFonts w:cs="Arial"/>
-      <w:i/>
-      <w:iCs/>
-      <w:sz w:val="24"/>
-      <w:szCs w:val="24"/>
-    </w:rPr>
-  </w:style>
-  <w:style w:type="paragraph" w:styleId="Legenda1" w:customStyle="1">
-    <w:name w:val="Legenda1"/>
-    <w:basedOn w:val="Normal"/>
-    <w:qFormat/>
-    <w:rsid w:val="0016032b"/>
-    <w:pPr>
-      <w:suppressLineNumbers/>
-      <w:spacing w:before="120" w:after="120"/>
-    </w:pPr>
-    <w:rPr>
-      <w:rFonts w:cs="Lucida Sans"/>
-      <w:i/>
-      <w:iCs/>
-      <w:sz w:val="24"/>
-      <w:szCs w:val="24"/>
-    </w:rPr>
-  </w:style>
-  <w:style w:type="paragraph" w:styleId="ListParagraph">
-    <w:name w:val="List Paragraph"/>
-    <w:basedOn w:val="Normal"/>
-    <w:qFormat/>
-    <w:rsid w:val="0016032b"/>
-    <w:pPr>
-      <w:spacing w:before="0" w:after="200"/>
-      <w:ind w:left="720" w:hanging="0"/>
-      <w:contextualSpacing/>
-    </w:pPr>
-    <w:rPr/>
-  </w:style>
-  <w:style w:type="numbering" w:styleId="NoList" w:default="1">
-    <w:name w:val="No List"/>
-    <w:uiPriority w:val="99"/>
-    <w:semiHidden/>
-    <w:unhideWhenUsed/>
-    <w:qFormat/>
-  </w:style>
-  <w:style w:type="numbering" w:styleId="WW8Num1" w:customStyle="1">
-    <w:name w:val="WW8Num1"/>
-    <w:qFormat/>
-    <w:rsid w:val="0016032b"/>
-  </w:style>
-  <w:style w:type="numbering" w:styleId="WW8Num2" w:customStyle="1">
-    <w:name w:val="WW8Num2"/>
-    <w:qFormat/>
-    <w:rsid w:val="0016032b"/>
-  </w:style>
-  <w:style w:type="table" w:default="1" w:styleId="Standardowy">
+  </w:style>
+  <w:style w:type="table" w:default="1" w:styleId="TableNormal">
     <w:name w:val="Normal Table"/>
     <w:uiPriority w:val="99"/>
     <w:semiHidden/>
@@ -2441,6 +3064,320 @@
         <w:right w:w="108" w:type="dxa"/>
       </w:tblCellMar>
     </w:tblPr>
+  </w:style>
+  <w:style w:type="numbering" w:default="1" w:styleId="NoList">
+    <w:name w:val="No List"/>
+    <w:uiPriority w:val="99"/>
+    <w:semiHidden/>
+    <w:unhideWhenUsed/>
+  </w:style>
+  <w:style w:type="character" w:customStyle="1" w:styleId="WW8Num1z0">
+    <w:name w:val="WW8Num1z0"/>
+    <w:qFormat/>
+    <w:rsid w:val="0016032B"/>
+    <w:rPr>
+      <w:rFonts w:ascii="Arial" w:eastAsia="Arial" w:hAnsi="Arial" w:cs="Arial"/>
+      <w:b/>
+      <w:sz w:val="24"/>
+      <w:szCs w:val="24"/>
+    </w:rPr>
+  </w:style>
+  <w:style w:type="character" w:customStyle="1" w:styleId="WW8Num1z1">
+    <w:name w:val="WW8Num1z1"/>
+    <w:qFormat/>
+    <w:rsid w:val="0016032B"/>
+  </w:style>
+  <w:style w:type="character" w:customStyle="1" w:styleId="WW8Num1z2">
+    <w:name w:val="WW8Num1z2"/>
+    <w:qFormat/>
+    <w:rsid w:val="0016032B"/>
+  </w:style>
+  <w:style w:type="character" w:customStyle="1" w:styleId="WW8Num1z3">
+    <w:name w:val="WW8Num1z3"/>
+    <w:qFormat/>
+    <w:rsid w:val="0016032B"/>
+  </w:style>
+  <w:style w:type="character" w:customStyle="1" w:styleId="WW8Num1z4">
+    <w:name w:val="WW8Num1z4"/>
+    <w:qFormat/>
+    <w:rsid w:val="0016032B"/>
+  </w:style>
+  <w:style w:type="character" w:customStyle="1" w:styleId="WW8Num1z5">
+    <w:name w:val="WW8Num1z5"/>
+    <w:qFormat/>
+    <w:rsid w:val="0016032B"/>
+  </w:style>
+  <w:style w:type="character" w:customStyle="1" w:styleId="WW8Num1z6">
+    <w:name w:val="WW8Num1z6"/>
+    <w:qFormat/>
+    <w:rsid w:val="0016032B"/>
+  </w:style>
+  <w:style w:type="character" w:customStyle="1" w:styleId="WW8Num1z7">
+    <w:name w:val="WW8Num1z7"/>
+    <w:qFormat/>
+    <w:rsid w:val="0016032B"/>
+  </w:style>
+  <w:style w:type="character" w:customStyle="1" w:styleId="WW8Num1z8">
+    <w:name w:val="WW8Num1z8"/>
+    <w:qFormat/>
+    <w:rsid w:val="0016032B"/>
+  </w:style>
+  <w:style w:type="character" w:customStyle="1" w:styleId="WW8Num2z0">
+    <w:name w:val="WW8Num2z0"/>
+    <w:qFormat/>
+    <w:rsid w:val="0016032B"/>
+  </w:style>
+  <w:style w:type="character" w:customStyle="1" w:styleId="WW8Num2z1">
+    <w:name w:val="WW8Num2z1"/>
+    <w:qFormat/>
+    <w:rsid w:val="0016032B"/>
+  </w:style>
+  <w:style w:type="character" w:customStyle="1" w:styleId="WW8Num2z2">
+    <w:name w:val="WW8Num2z2"/>
+    <w:qFormat/>
+    <w:rsid w:val="0016032B"/>
+  </w:style>
+  <w:style w:type="character" w:customStyle="1" w:styleId="WW8Num2z3">
+    <w:name w:val="WW8Num2z3"/>
+    <w:qFormat/>
+    <w:rsid w:val="0016032B"/>
+  </w:style>
+  <w:style w:type="character" w:customStyle="1" w:styleId="WW8Num2z4">
+    <w:name w:val="WW8Num2z4"/>
+    <w:qFormat/>
+    <w:rsid w:val="0016032B"/>
+  </w:style>
+  <w:style w:type="character" w:customStyle="1" w:styleId="WW8Num2z5">
+    <w:name w:val="WW8Num2z5"/>
+    <w:qFormat/>
+    <w:rsid w:val="0016032B"/>
+  </w:style>
+  <w:style w:type="character" w:customStyle="1" w:styleId="WW8Num2z6">
+    <w:name w:val="WW8Num2z6"/>
+    <w:qFormat/>
+    <w:rsid w:val="0016032B"/>
+  </w:style>
+  <w:style w:type="character" w:customStyle="1" w:styleId="WW8Num2z7">
+    <w:name w:val="WW8Num2z7"/>
+    <w:qFormat/>
+    <w:rsid w:val="0016032B"/>
+  </w:style>
+  <w:style w:type="character" w:customStyle="1" w:styleId="WW8Num2z8">
+    <w:name w:val="WW8Num2z8"/>
+    <w:qFormat/>
+    <w:rsid w:val="0016032B"/>
+  </w:style>
+  <w:style w:type="character" w:customStyle="1" w:styleId="Domylnaczcionkaakapitu1">
+    <w:name w:val="Domyślna czcionka akapitu1"/>
+    <w:qFormat/>
+    <w:rsid w:val="0016032B"/>
+  </w:style>
+  <w:style w:type="character" w:customStyle="1" w:styleId="WW8Num5z0">
+    <w:name w:val="WW8Num5z0"/>
+    <w:qFormat/>
+    <w:rsid w:val="0016032B"/>
+    <w:rPr>
+      <w:rFonts w:ascii="Arial" w:hAnsi="Arial" w:cs="Arial"/>
+      <w:lang w:val="pl-PL"/>
+    </w:rPr>
+  </w:style>
+  <w:style w:type="character" w:customStyle="1" w:styleId="WW8Num5z1">
+    <w:name w:val="WW8Num5z1"/>
+    <w:qFormat/>
+    <w:rsid w:val="0016032B"/>
+    <w:rPr>
+      <w:rFonts w:ascii="Arial" w:hAnsi="Arial" w:cs="Arial"/>
+      <w:bCs/>
+      <w:lang w:val="pl-PL"/>
+    </w:rPr>
+  </w:style>
+  <w:style w:type="character" w:customStyle="1" w:styleId="WW8Num5z2">
+    <w:name w:val="WW8Num5z2"/>
+    <w:qFormat/>
+    <w:rsid w:val="0016032B"/>
+  </w:style>
+  <w:style w:type="character" w:customStyle="1" w:styleId="WW8Num5z3">
+    <w:name w:val="WW8Num5z3"/>
+    <w:qFormat/>
+    <w:rsid w:val="0016032B"/>
+  </w:style>
+  <w:style w:type="character" w:customStyle="1" w:styleId="WW8Num5z4">
+    <w:name w:val="WW8Num5z4"/>
+    <w:qFormat/>
+    <w:rsid w:val="0016032B"/>
+  </w:style>
+  <w:style w:type="character" w:customStyle="1" w:styleId="WW8Num5z5">
+    <w:name w:val="WW8Num5z5"/>
+    <w:qFormat/>
+    <w:rsid w:val="0016032B"/>
+  </w:style>
+  <w:style w:type="character" w:customStyle="1" w:styleId="WW8Num5z6">
+    <w:name w:val="WW8Num5z6"/>
+    <w:qFormat/>
+    <w:rsid w:val="0016032B"/>
+  </w:style>
+  <w:style w:type="character" w:customStyle="1" w:styleId="WW8Num5z7">
+    <w:name w:val="WW8Num5z7"/>
+    <w:qFormat/>
+    <w:rsid w:val="0016032B"/>
+  </w:style>
+  <w:style w:type="character" w:customStyle="1" w:styleId="WW8Num5z8">
+    <w:name w:val="WW8Num5z8"/>
+    <w:qFormat/>
+    <w:rsid w:val="0016032B"/>
+  </w:style>
+  <w:style w:type="character" w:customStyle="1" w:styleId="ListLabel1">
+    <w:name w:val="ListLabel 1"/>
+    <w:qFormat/>
+    <w:rPr>
+      <w:rFonts w:ascii="Arial" w:eastAsia="Arial" w:hAnsi="Arial" w:cs="Arial"/>
+      <w:b/>
+      <w:sz w:val="24"/>
+      <w:szCs w:val="24"/>
+    </w:rPr>
+  </w:style>
+  <w:style w:type="character" w:customStyle="1" w:styleId="ListLabel2">
+    <w:name w:val="ListLabel 2"/>
+    <w:qFormat/>
+    <w:rPr>
+      <w:rFonts w:ascii="Arial" w:eastAsia="Arial" w:hAnsi="Arial" w:cs="Arial"/>
+      <w:b/>
+      <w:sz w:val="24"/>
+      <w:szCs w:val="24"/>
+    </w:rPr>
+  </w:style>
+  <w:style w:type="character" w:customStyle="1" w:styleId="ListLabel3">
+    <w:name w:val="ListLabel 3"/>
+    <w:qFormat/>
+    <w:rPr>
+      <w:rFonts w:ascii="Arial" w:eastAsia="Arial" w:hAnsi="Arial" w:cs="Arial"/>
+      <w:b/>
+      <w:sz w:val="24"/>
+      <w:szCs w:val="24"/>
+    </w:rPr>
+  </w:style>
+  <w:style w:type="character" w:customStyle="1" w:styleId="ListLabel4">
+    <w:name w:val="ListLabel 4"/>
+    <w:qFormat/>
+    <w:rPr>
+      <w:rFonts w:eastAsia="Arial" w:cs="Arial"/>
+      <w:b/>
+      <w:sz w:val="24"/>
+      <w:szCs w:val="24"/>
+    </w:rPr>
+  </w:style>
+  <w:style w:type="paragraph" w:customStyle="1" w:styleId="Nagwek">
+    <w:name w:val="Nagłówek"/>
+    <w:basedOn w:val="Normal"/>
+    <w:next w:val="BodyText"/>
+    <w:qFormat/>
+    <w:pPr>
+      <w:keepNext/>
+      <w:spacing w:before="240" w:after="120"/>
+    </w:pPr>
+    <w:rPr>
+      <w:rFonts w:ascii="Liberation Sans" w:eastAsia="Microsoft YaHei" w:hAnsi="Liberation Sans" w:cs="Arial"/>
+      <w:sz w:val="28"/>
+      <w:szCs w:val="28"/>
+    </w:rPr>
+  </w:style>
+  <w:style w:type="paragraph" w:styleId="BodyText">
+    <w:name w:val="Body Text"/>
+    <w:basedOn w:val="Normal"/>
+    <w:rsid w:val="0016032B"/>
+    <w:pPr>
+      <w:spacing w:after="140" w:line="288" w:lineRule="auto"/>
+    </w:pPr>
+  </w:style>
+  <w:style w:type="paragraph" w:styleId="List">
+    <w:name w:val="List"/>
+    <w:basedOn w:val="BodyText"/>
+    <w:rsid w:val="0016032B"/>
+    <w:rPr>
+      <w:rFonts w:cs="Arial"/>
+    </w:rPr>
+  </w:style>
+  <w:style w:type="paragraph" w:styleId="Caption">
+    <w:name w:val="caption"/>
+    <w:basedOn w:val="Normal"/>
+    <w:qFormat/>
+    <w:rsid w:val="0016032B"/>
+    <w:pPr>
+      <w:suppressLineNumbers/>
+      <w:spacing w:before="120" w:after="120"/>
+    </w:pPr>
+    <w:rPr>
+      <w:rFonts w:cs="Arial"/>
+      <w:i/>
+      <w:iCs/>
+      <w:sz w:val="24"/>
+      <w:szCs w:val="24"/>
+    </w:rPr>
+  </w:style>
+  <w:style w:type="paragraph" w:customStyle="1" w:styleId="Indeks">
+    <w:name w:val="Indeks"/>
+    <w:basedOn w:val="Normal"/>
+    <w:qFormat/>
+    <w:rsid w:val="0016032B"/>
+    <w:pPr>
+      <w:suppressLineNumbers/>
+    </w:pPr>
+    <w:rPr>
+      <w:rFonts w:cs="Arial"/>
+    </w:rPr>
+  </w:style>
+  <w:style w:type="paragraph" w:customStyle="1" w:styleId="Nagwek1">
+    <w:name w:val="Nagłówek1"/>
+    <w:basedOn w:val="Normal"/>
+    <w:next w:val="BodyText"/>
+    <w:qFormat/>
+    <w:rsid w:val="0016032B"/>
+    <w:pPr>
+      <w:keepNext/>
+      <w:spacing w:before="240" w:after="120"/>
+    </w:pPr>
+    <w:rPr>
+      <w:rFonts w:ascii="Liberation Sans" w:eastAsia="Microsoft YaHei" w:hAnsi="Liberation Sans" w:cs="Arial"/>
+      <w:sz w:val="28"/>
+      <w:szCs w:val="28"/>
+    </w:rPr>
+  </w:style>
+  <w:style w:type="paragraph" w:customStyle="1" w:styleId="Legenda1">
+    <w:name w:val="Legenda1"/>
+    <w:basedOn w:val="Normal"/>
+    <w:qFormat/>
+    <w:rsid w:val="0016032B"/>
+    <w:pPr>
+      <w:suppressLineNumbers/>
+      <w:spacing w:before="120" w:after="120"/>
+    </w:pPr>
+    <w:rPr>
+      <w:rFonts w:cs="Lucida Sans"/>
+      <w:i/>
+      <w:iCs/>
+      <w:sz w:val="24"/>
+      <w:szCs w:val="24"/>
+    </w:rPr>
+  </w:style>
+  <w:style w:type="paragraph" w:styleId="ListParagraph">
+    <w:name w:val="List Paragraph"/>
+    <w:basedOn w:val="Normal"/>
+    <w:qFormat/>
+    <w:rsid w:val="0016032B"/>
+    <w:pPr>
+      <w:ind w:left="720"/>
+      <w:contextualSpacing/>
+    </w:pPr>
+  </w:style>
+  <w:style w:type="numbering" w:customStyle="1" w:styleId="WW8Num1">
+    <w:name w:val="WW8Num1"/>
+    <w:qFormat/>
+    <w:rsid w:val="0016032B"/>
+  </w:style>
+  <w:style w:type="numbering" w:customStyle="1" w:styleId="WW8Num2">
+    <w:name w:val="WW8Num2"/>
+    <w:qFormat/>
+    <w:rsid w:val="0016032B"/>
   </w:style>
 </w:styles>
 </file>

</xml_diff>